<commit_message>
inicio mod03 transformação, e estrutura do mód de modelagem
</commit_message>
<xml_diff>
--- a/2022_linkedin_RforDS.docx
+++ b/2022_linkedin_RforDS.docx
@@ -19,7 +19,6 @@
           <w:docPartUnique/>
         </w:docPartObj>
       </w:sdtPr>
-      <w:sdtEndPr/>
       <w:sdtContent>
         <w:p>
           <w:pPr>
@@ -31865,7 +31864,7 @@
       <w:pPr>
         <w:pStyle w:val="Ttulo1"/>
         <w:numPr>
-          <w:ilvl w:val="1"/>
+          <w:ilvl w:val="2"/>
           <w:numId w:val="19"/>
         </w:numPr>
         <w:rPr>
@@ -31876,7 +31875,6 @@
           <w:shd w:val="clear" w:color="auto" w:fill="FFFFFF"/>
         </w:rPr>
       </w:pPr>
-      <w:bookmarkStart w:id="48" w:name="_Toc116654786"/>
       <w:r>
         <w:rPr>
           <w:rFonts w:ascii="Calibri" w:hAnsi="Calibri" w:cs="Calibri"/>
@@ -31885,294 +31883,8 @@
           <w:szCs w:val="22"/>
           <w:shd w:val="clear" w:color="auto" w:fill="FFFFFF"/>
         </w:rPr>
-        <w:t>Um mapa mental para o capítulo</w:t>
-      </w:r>
-      <w:bookmarkEnd w:id="48"/>
-    </w:p>
-    <w:p>
-      <w:pPr>
-        <w:shd w:val="clear" w:color="auto" w:fill="FFFFFF"/>
-        <w:spacing w:after="0" w:line="240" w:lineRule="auto"/>
-        <w:ind w:left="360"/>
-        <w:rPr>
-          <w:rFonts w:ascii="Calibri" w:eastAsia="Times New Roman" w:hAnsi="Calibri" w:cs="Calibri"/>
-          <w:color w:val="444444"/>
-          <w:lang w:eastAsia="pt-BR"/>
-        </w:rPr>
-      </w:pPr>
-      <w:r>
-        <w:rPr>
-          <w:rFonts w:ascii="Calibri" w:eastAsia="Times New Roman" w:hAnsi="Calibri" w:cs="Calibri"/>
-          <w:color w:val="444444"/>
-          <w:lang w:eastAsia="pt-BR"/>
-        </w:rPr>
-        <w:t xml:space="preserve">Existem muitos algoritmos e modelos importantes para ciencia de dados, </w:t>
-      </w:r>
-      <w:r>
-        <w:rPr>
-          <w:rFonts w:ascii="Calibri" w:eastAsia="Times New Roman" w:hAnsi="Calibri" w:cs="Calibri"/>
-          <w:color w:val="444444"/>
-          <w:lang w:eastAsia="pt-BR"/>
-        </w:rPr>
-        <w:t xml:space="preserve">de </w:t>
-      </w:r>
-    </w:p>
-    <w:p>
-      <w:pPr>
-        <w:shd w:val="clear" w:color="auto" w:fill="FFFFFF"/>
-        <w:spacing w:after="0" w:line="240" w:lineRule="auto"/>
-        <w:ind w:left="360"/>
-        <w:rPr>
-          <w:rFonts w:ascii="Calibri" w:eastAsia="Times New Roman" w:hAnsi="Calibri" w:cs="Calibri"/>
-          <w:color w:val="444444"/>
-          <w:lang w:eastAsia="pt-BR"/>
-        </w:rPr>
-      </w:pPr>
-    </w:p>
-    <w:p>
-      <w:pPr>
-        <w:shd w:val="clear" w:color="auto" w:fill="FFFFFF"/>
-        <w:spacing w:after="0" w:line="240" w:lineRule="auto"/>
-        <w:ind w:left="360"/>
-        <w:rPr>
-          <w:rFonts w:ascii="Calibri" w:eastAsia="Times New Roman" w:hAnsi="Calibri" w:cs="Calibri"/>
-          <w:color w:val="444444"/>
-          <w:lang w:eastAsia="pt-BR"/>
-        </w:rPr>
-      </w:pPr>
-      <w:r>
-        <w:rPr>
-          <w:rFonts w:ascii="Calibri" w:eastAsia="Times New Roman" w:hAnsi="Calibri" w:cs="Calibri"/>
-          <w:color w:val="444444"/>
-          <w:lang w:eastAsia="pt-BR"/>
-        </w:rPr>
-        <w:t xml:space="preserve">Veremos aqui alguns dos mais usuais/recorrentes para que você possa iniciar a sua carreira nesta área. Mas antes vamos comentar </w:t>
-      </w:r>
-      <w:r>
-        <w:rPr>
-          <w:rFonts w:ascii="Calibri" w:eastAsia="Times New Roman" w:hAnsi="Calibri" w:cs="Calibri"/>
-          <w:color w:val="444444"/>
-          <w:lang w:eastAsia="pt-BR"/>
-        </w:rPr>
-        <w:t xml:space="preserve">sobre </w:t>
-      </w:r>
-      <w:proofErr w:type="gramStart"/>
-      <w:r>
-        <w:rPr>
-          <w:rFonts w:ascii="Calibri" w:eastAsia="Times New Roman" w:hAnsi="Calibri" w:cs="Calibri"/>
-          <w:color w:val="444444"/>
-          <w:lang w:eastAsia="pt-BR"/>
-        </w:rPr>
-        <w:t>alguns dor</w:t>
-      </w:r>
-      <w:proofErr w:type="gramEnd"/>
-      <w:r>
-        <w:rPr>
-          <w:rFonts w:ascii="Calibri" w:eastAsia="Times New Roman" w:hAnsi="Calibri" w:cs="Calibri"/>
-          <w:color w:val="444444"/>
-          <w:lang w:eastAsia="pt-BR"/>
-        </w:rPr>
-        <w:t xml:space="preserve"> principais termos da </w:t>
-      </w:r>
-      <w:r>
-        <w:rPr>
-          <w:rFonts w:ascii="Calibri" w:eastAsia="Times New Roman" w:hAnsi="Calibri" w:cs="Calibri"/>
-          <w:color w:val="444444"/>
-          <w:lang w:eastAsia="pt-BR"/>
-        </w:rPr>
-        <w:t>área, pois os nomes e definições tendem a ser confusos.</w:t>
-      </w:r>
-    </w:p>
-    <w:p>
-      <w:pPr>
-        <w:shd w:val="clear" w:color="auto" w:fill="FFFFFF"/>
-        <w:spacing w:after="0" w:line="240" w:lineRule="auto"/>
-        <w:ind w:left="360"/>
-        <w:rPr>
-          <w:rFonts w:ascii="Calibri" w:eastAsia="Times New Roman" w:hAnsi="Calibri" w:cs="Calibri"/>
-          <w:color w:val="444444"/>
-          <w:lang w:eastAsia="pt-BR"/>
-        </w:rPr>
-      </w:pPr>
-    </w:p>
-    <w:p>
-      <w:pPr>
-        <w:shd w:val="clear" w:color="auto" w:fill="FFFFFF"/>
-        <w:spacing w:after="0" w:line="240" w:lineRule="auto"/>
-        <w:ind w:left="360"/>
-        <w:rPr>
-          <w:rFonts w:ascii="Calibri" w:eastAsia="Times New Roman" w:hAnsi="Calibri" w:cs="Calibri"/>
-          <w:color w:val="444444"/>
-          <w:lang w:eastAsia="pt-BR"/>
-        </w:rPr>
-      </w:pPr>
-    </w:p>
-    <w:p>
-      <w:pPr>
-        <w:shd w:val="clear" w:color="auto" w:fill="FFFFFF"/>
-        <w:spacing w:after="0" w:line="240" w:lineRule="auto"/>
-        <w:ind w:left="360"/>
-        <w:rPr>
-          <w:rFonts w:ascii="Calibri" w:eastAsia="Times New Roman" w:hAnsi="Calibri" w:cs="Calibri"/>
-          <w:color w:val="444444"/>
-          <w:lang w:eastAsia="pt-BR"/>
-        </w:rPr>
-      </w:pPr>
-      <w:r>
-        <w:rPr>
-          <w:rFonts w:ascii="Calibri" w:eastAsia="Times New Roman" w:hAnsi="Calibri" w:cs="Calibri"/>
-          <w:color w:val="444444"/>
-          <w:lang w:eastAsia="pt-BR"/>
-        </w:rPr>
-        <w:t>* IA</w:t>
-      </w:r>
-    </w:p>
-    <w:p>
-      <w:pPr>
-        <w:shd w:val="clear" w:color="auto" w:fill="FFFFFF"/>
-        <w:spacing w:after="0" w:line="240" w:lineRule="auto"/>
-        <w:ind w:left="360"/>
-        <w:rPr>
-          <w:rFonts w:ascii="Calibri" w:eastAsia="Times New Roman" w:hAnsi="Calibri" w:cs="Calibri"/>
-          <w:color w:val="444444"/>
-          <w:lang w:eastAsia="pt-BR"/>
-        </w:rPr>
-      </w:pPr>
-      <w:r>
-        <w:rPr>
-          <w:rFonts w:ascii="Calibri" w:eastAsia="Times New Roman" w:hAnsi="Calibri" w:cs="Calibri"/>
-          <w:color w:val="444444"/>
-          <w:lang w:eastAsia="pt-BR"/>
-        </w:rPr>
-        <w:t xml:space="preserve">* modelagem estatística </w:t>
-      </w:r>
-    </w:p>
-    <w:p>
-      <w:pPr>
-        <w:shd w:val="clear" w:color="auto" w:fill="FFFFFF"/>
-        <w:spacing w:after="0" w:line="240" w:lineRule="auto"/>
-        <w:ind w:left="360"/>
-        <w:rPr>
-          <w:rFonts w:ascii="Calibri" w:eastAsia="Times New Roman" w:hAnsi="Calibri" w:cs="Calibri"/>
-          <w:color w:val="444444"/>
-          <w:lang w:eastAsia="pt-BR"/>
-        </w:rPr>
-      </w:pPr>
-      <w:r>
-        <w:rPr>
-          <w:rFonts w:ascii="Calibri" w:eastAsia="Times New Roman" w:hAnsi="Calibri" w:cs="Calibri"/>
-          <w:color w:val="444444"/>
-          <w:lang w:eastAsia="pt-BR"/>
-        </w:rPr>
-        <w:t>* aprendizagem de máquina</w:t>
-      </w:r>
-    </w:p>
-    <w:p>
-      <w:pPr>
-        <w:shd w:val="clear" w:color="auto" w:fill="FFFFFF"/>
-        <w:spacing w:after="0" w:line="240" w:lineRule="auto"/>
-        <w:ind w:left="360"/>
-        <w:rPr>
-          <w:rFonts w:ascii="Calibri" w:eastAsia="Times New Roman" w:hAnsi="Calibri" w:cs="Calibri"/>
-          <w:color w:val="444444"/>
-          <w:lang w:eastAsia="pt-BR"/>
-        </w:rPr>
-      </w:pPr>
-    </w:p>
-    <w:p>
-      <w:pPr>
-        <w:shd w:val="clear" w:color="auto" w:fill="FFFFFF"/>
-        <w:spacing w:after="0" w:line="240" w:lineRule="auto"/>
-        <w:ind w:left="360"/>
-        <w:rPr>
-          <w:rFonts w:ascii="Segoe UI" w:hAnsi="Segoe UI" w:cs="Segoe UI"/>
-          <w:sz w:val="21"/>
-          <w:szCs w:val="21"/>
-          <w:shd w:val="clear" w:color="auto" w:fill="FFFFFF"/>
-        </w:rPr>
-      </w:pPr>
-      <w:r>
-        <w:rPr>
-          <w:rFonts w:ascii="Segoe UI" w:hAnsi="Segoe UI" w:cs="Segoe UI"/>
-          <w:sz w:val="21"/>
-          <w:szCs w:val="21"/>
-          <w:shd w:val="clear" w:color="auto" w:fill="FFFFFF"/>
-        </w:rPr>
-        <w:t>modelagem == aprendizado? Em termos práticos acredito que sim, culturalmente, não. Pois se por um lado é usual ver a aplicação de ambos os termos de forma intercambiável, é comum também que profissionais com determinadas formações utilizem mais um termo do que o outro, isto em decorrência das diferenças culturais de cada área, e das diferentes ideias que cada domínio prioriza ao falar de análise de dados. No caso da aprendizagem de máquina, termo vindo da Inteligência Artificial, e, portanto, mais frequente entre profissionais com viés computacional, têm-se como um dos principais focos a aprendizagem de regras nos dados conhecidos visando a aplicação de tais experiências em novos dados, ou seja, um foco preditivo. Ao passo que modelagem, palavra mais comum no universo da estatística, existe a intenção de garantir conclusões sobre a população a partir das amostras disponíveis, e, portanto, uma preocupação maior em modelar o fenômeno, isto é, um enfoque inferencial. Porém, apesar destas diferenças, o fato de muitas tecnicas serem comuns às duas abordagens, além da afinidade entre os objetivos, justifica o uso dos termos de forma permutável.</w:t>
-      </w:r>
-    </w:p>
-    <w:p>
-      <w:pPr>
-        <w:shd w:val="clear" w:color="auto" w:fill="FFFFFF"/>
-        <w:spacing w:after="0" w:line="240" w:lineRule="auto"/>
-        <w:ind w:left="360"/>
-        <w:rPr>
-          <w:rFonts w:ascii="Segoe UI" w:hAnsi="Segoe UI" w:cs="Segoe UI"/>
-          <w:sz w:val="21"/>
-          <w:szCs w:val="21"/>
-        </w:rPr>
-      </w:pPr>
-    </w:p>
-    <w:p>
-      <w:pPr>
-        <w:shd w:val="clear" w:color="auto" w:fill="FFFFFF"/>
-        <w:spacing w:after="0" w:line="240" w:lineRule="auto"/>
-        <w:ind w:left="360"/>
-      </w:pPr>
-      <w:r>
-        <w:rPr>
-          <w:rFonts w:ascii="Segoe UI" w:hAnsi="Segoe UI" w:cs="Segoe UI"/>
-          <w:sz w:val="21"/>
-          <w:szCs w:val="21"/>
-          <w:shd w:val="clear" w:color="auto" w:fill="FFFFFF"/>
-        </w:rPr>
-        <w:t xml:space="preserve">P.S.: principal </w:t>
-      </w:r>
-      <w:proofErr w:type="spellStart"/>
-      <w:r>
-        <w:rPr>
-          <w:rFonts w:ascii="Segoe UI" w:hAnsi="Segoe UI" w:cs="Segoe UI"/>
-          <w:sz w:val="21"/>
-          <w:szCs w:val="21"/>
-          <w:shd w:val="clear" w:color="auto" w:fill="FFFFFF"/>
-        </w:rPr>
-        <w:t>ref</w:t>
-      </w:r>
-      <w:proofErr w:type="spellEnd"/>
-      <w:r>
-        <w:rPr>
-          <w:rFonts w:ascii="Segoe UI" w:hAnsi="Segoe UI" w:cs="Segoe UI"/>
-          <w:sz w:val="21"/>
-          <w:szCs w:val="21"/>
-          <w:shd w:val="clear" w:color="auto" w:fill="FFFFFF"/>
-        </w:rPr>
-        <w:t xml:space="preserve"> para essas ideias: </w:t>
-      </w:r>
-      <w:hyperlink r:id="rId22" w:history="1">
-        <w:r>
-          <w:rPr>
-            <w:rFonts w:ascii="Segoe UI" w:hAnsi="Segoe UI" w:cs="Segoe UI"/>
-            <w:color w:val="0000FF"/>
-            <w:sz w:val="21"/>
-            <w:szCs w:val="21"/>
-            <w:u w:val="single"/>
-            <w:shd w:val="clear" w:color="auto" w:fill="FFFFFF"/>
-          </w:rPr>
-          <w:t>https://lnkd.in/dVDaawt9</w:t>
-        </w:r>
-      </w:hyperlink>
-    </w:p>
-    <w:p>
-      <w:pPr>
-        <w:shd w:val="clear" w:color="auto" w:fill="FFFFFF"/>
-        <w:spacing w:after="0" w:line="240" w:lineRule="auto"/>
-        <w:ind w:left="360"/>
-        <w:rPr>
-          <w:rFonts w:ascii="Calibri" w:eastAsia="Times New Roman" w:hAnsi="Calibri" w:cs="Calibri"/>
-          <w:color w:val="444444"/>
-          <w:lang w:eastAsia="pt-BR"/>
-        </w:rPr>
-      </w:pPr>
+        <w:t>modelagem</w:t>
+      </w:r>
     </w:p>
     <w:p>
       <w:pPr>
@@ -32189,143 +31901,7 @@
           <w:color w:val="444444"/>
           <w:lang w:eastAsia="pt-BR"/>
         </w:rPr>
-        <w:t xml:space="preserve">Dito tudo isto, como este </w:t>
-      </w:r>
-      <w:proofErr w:type="gramStart"/>
-      <w:r>
-        <w:rPr>
-          <w:rFonts w:ascii="Calibri" w:eastAsia="Times New Roman" w:hAnsi="Calibri" w:cs="Calibri"/>
-          <w:color w:val="444444"/>
-          <w:lang w:eastAsia="pt-BR"/>
-        </w:rPr>
-        <w:t>capitulo</w:t>
-      </w:r>
-      <w:proofErr w:type="gramEnd"/>
-      <w:r>
-        <w:rPr>
-          <w:rFonts w:ascii="Calibri" w:eastAsia="Times New Roman" w:hAnsi="Calibri" w:cs="Calibri"/>
-          <w:color w:val="444444"/>
-          <w:lang w:eastAsia="pt-BR"/>
-        </w:rPr>
-        <w:t xml:space="preserve"> </w:t>
-      </w:r>
-      <w:proofErr w:type="spellStart"/>
-      <w:r>
-        <w:rPr>
-          <w:rFonts w:ascii="Calibri" w:eastAsia="Times New Roman" w:hAnsi="Calibri" w:cs="Calibri"/>
-          <w:color w:val="444444"/>
-          <w:lang w:eastAsia="pt-BR"/>
-        </w:rPr>
-        <w:t>esta</w:t>
-      </w:r>
-      <w:proofErr w:type="spellEnd"/>
-      <w:r>
-        <w:rPr>
-          <w:rFonts w:ascii="Calibri" w:eastAsia="Times New Roman" w:hAnsi="Calibri" w:cs="Calibri"/>
-          <w:color w:val="444444"/>
-          <w:lang w:eastAsia="pt-BR"/>
-        </w:rPr>
-        <w:t xml:space="preserve"> dividido:</w:t>
-      </w:r>
-      <w:r>
-        <w:rPr>
-          <w:rFonts w:ascii="Calibri" w:eastAsia="Times New Roman" w:hAnsi="Calibri" w:cs="Calibri"/>
-          <w:color w:val="444444"/>
-          <w:lang w:eastAsia="pt-BR"/>
-        </w:rPr>
-        <w:t xml:space="preserve"> </w:t>
-      </w:r>
-      <w:r>
-        <w:rPr>
-          <w:rFonts w:ascii="Calibri" w:eastAsia="Times New Roman" w:hAnsi="Calibri" w:cs="Calibri"/>
-          <w:color w:val="444444"/>
-          <w:lang w:eastAsia="pt-BR"/>
-        </w:rPr>
-        <w:t xml:space="preserve">teremos este módulo dividido da seguinte forma um primeiro momento em que discutiremos </w:t>
-      </w:r>
-      <w:r>
-        <w:rPr>
-          <w:rFonts w:ascii="Calibri" w:eastAsia="Times New Roman" w:hAnsi="Calibri" w:cs="Calibri"/>
-          <w:color w:val="444444"/>
-          <w:lang w:eastAsia="pt-BR"/>
-        </w:rPr>
-        <w:t>modelagem segundo a perspectiva</w:t>
-      </w:r>
-      <w:r>
-        <w:rPr>
-          <w:rFonts w:ascii="Calibri" w:eastAsia="Times New Roman" w:hAnsi="Calibri" w:cs="Calibri"/>
-          <w:color w:val="444444"/>
-          <w:lang w:eastAsia="pt-BR"/>
-        </w:rPr>
-        <w:t xml:space="preserve"> </w:t>
-      </w:r>
-      <w:r>
-        <w:rPr>
-          <w:rFonts w:ascii="Calibri" w:eastAsia="Times New Roman" w:hAnsi="Calibri" w:cs="Calibri"/>
-          <w:color w:val="444444"/>
-          <w:lang w:eastAsia="pt-BR"/>
-        </w:rPr>
-        <w:t xml:space="preserve">de </w:t>
-      </w:r>
-      <w:proofErr w:type="spellStart"/>
-      <w:r>
-        <w:rPr>
-          <w:rFonts w:ascii="Calibri" w:eastAsia="Times New Roman" w:hAnsi="Calibri" w:cs="Calibri"/>
-          <w:color w:val="444444"/>
-          <w:lang w:eastAsia="pt-BR"/>
-        </w:rPr>
-        <w:t>machine</w:t>
-      </w:r>
-      <w:proofErr w:type="spellEnd"/>
-      <w:r>
-        <w:rPr>
-          <w:rFonts w:ascii="Calibri" w:eastAsia="Times New Roman" w:hAnsi="Calibri" w:cs="Calibri"/>
-          <w:color w:val="444444"/>
-          <w:lang w:eastAsia="pt-BR"/>
-        </w:rPr>
-        <w:t xml:space="preserve"> </w:t>
-      </w:r>
-      <w:proofErr w:type="spellStart"/>
-      <w:r>
-        <w:rPr>
-          <w:rFonts w:ascii="Calibri" w:eastAsia="Times New Roman" w:hAnsi="Calibri" w:cs="Calibri"/>
-          <w:color w:val="444444"/>
-          <w:lang w:eastAsia="pt-BR"/>
-        </w:rPr>
-        <w:t>learning</w:t>
-      </w:r>
-      <w:proofErr w:type="spellEnd"/>
-      <w:r>
-        <w:rPr>
-          <w:rFonts w:ascii="Calibri" w:eastAsia="Times New Roman" w:hAnsi="Calibri" w:cs="Calibri"/>
-          <w:color w:val="444444"/>
-          <w:lang w:eastAsia="pt-BR"/>
-        </w:rPr>
-        <w:t xml:space="preserve">, </w:t>
-      </w:r>
-      <w:r>
-        <w:rPr>
-          <w:rFonts w:ascii="Calibri" w:eastAsia="Times New Roman" w:hAnsi="Calibri" w:cs="Calibri"/>
-          <w:color w:val="444444"/>
-          <w:lang w:eastAsia="pt-BR"/>
-        </w:rPr>
-        <w:t>particularmente em relação aos algoritmos supervisionados e não supervisionados</w:t>
-      </w:r>
-      <w:r>
-        <w:rPr>
-          <w:rFonts w:ascii="Calibri" w:eastAsia="Times New Roman" w:hAnsi="Calibri" w:cs="Calibri"/>
-          <w:color w:val="444444"/>
-          <w:lang w:eastAsia="pt-BR"/>
-        </w:rPr>
-        <w:t xml:space="preserve">, </w:t>
-      </w:r>
-      <w:r>
-        <w:rPr>
-          <w:rFonts w:ascii="Calibri" w:eastAsia="Times New Roman" w:hAnsi="Calibri" w:cs="Calibri"/>
-          <w:color w:val="444444"/>
-          <w:lang w:eastAsia="pt-BR"/>
-        </w:rPr>
-        <w:t>seguido de uma discussão mais voltada à inferência e modelagem estatística</w:t>
+        <w:t>...</w:t>
       </w:r>
     </w:p>
     <w:p>
@@ -32341,9 +31917,10 @@
           <w:sz w:val="22"/>
           <w:szCs w:val="22"/>
           <w:shd w:val="clear" w:color="auto" w:fill="FFFFFF"/>
-        </w:rPr>
-      </w:pPr>
-      <w:bookmarkStart w:id="49" w:name="_Toc116654787"/>
+          <w:lang w:val="en-US"/>
+        </w:rPr>
+      </w:pPr>
+      <w:bookmarkStart w:id="48" w:name="_Toc116654787"/>
       <w:r>
         <w:rPr>
           <w:rFonts w:ascii="Calibri" w:hAnsi="Calibri" w:cs="Calibri"/>
@@ -32351,10 +31928,46 @@
           <w:sz w:val="22"/>
           <w:szCs w:val="22"/>
           <w:shd w:val="clear" w:color="auto" w:fill="FFFFFF"/>
+          <w:lang w:val="en-US"/>
         </w:rPr>
         <w:t>Machine Learning (ML)</w:t>
       </w:r>
-      <w:bookmarkEnd w:id="49"/>
+      <w:bookmarkEnd w:id="48"/>
+      <w:r>
+        <w:rPr>
+          <w:rFonts w:ascii="Calibri" w:hAnsi="Calibri" w:cs="Calibri"/>
+          <w:color w:val="444444"/>
+          <w:sz w:val="22"/>
+          <w:szCs w:val="22"/>
+          <w:shd w:val="clear" w:color="auto" w:fill="FFFFFF"/>
+          <w:lang w:val="en-US"/>
+        </w:rPr>
+        <w:t>, r e</w:t>
+      </w:r>
+      <w:r>
+        <w:rPr>
+          <w:rFonts w:ascii="Calibri" w:hAnsi="Calibri" w:cs="Calibri"/>
+          <w:color w:val="444444"/>
+          <w:sz w:val="22"/>
+          <w:szCs w:val="22"/>
+          <w:shd w:val="clear" w:color="auto" w:fill="FFFFFF"/>
+          <w:lang w:val="en-US"/>
+        </w:rPr>
+        <w:t xml:space="preserve"> o </w:t>
+      </w:r>
+      <w:proofErr w:type="spellStart"/>
+      <w:r>
+        <w:rPr>
+          <w:rFonts w:ascii="Calibri" w:hAnsi="Calibri" w:cs="Calibri"/>
+          <w:color w:val="444444"/>
+          <w:sz w:val="22"/>
+          <w:szCs w:val="22"/>
+          <w:shd w:val="clear" w:color="auto" w:fill="FFFFFF"/>
+          <w:lang w:val="en-US"/>
+        </w:rPr>
+        <w:t>Tidymodels</w:t>
+      </w:r>
+      <w:proofErr w:type="spellEnd"/>
     </w:p>
     <w:p>
       <w:pPr>
@@ -32697,15 +32310,7 @@
           <w:rFonts w:ascii="Calibri" w:hAnsi="Calibri" w:cs="Calibri"/>
           <w:color w:val="444444"/>
         </w:rPr>
-        <w:t xml:space="preserve"> fez </w:t>
-      </w:r>
-      <w:r>
-        <w:rPr>
-          <w:rFonts w:ascii="Calibri" w:hAnsi="Calibri" w:cs="Calibri"/>
-          <w:color w:val="444444"/>
-        </w:rPr>
-        <w:lastRenderedPageBreak/>
-        <w:t>bem ok bom o que</w:t>
+        <w:t xml:space="preserve"> fez bem ok bom o que</w:t>
       </w:r>
       <w:r>
         <w:rPr>
@@ -33165,7 +32770,18 @@
           <w:szCs w:val="24"/>
           <w:lang w:val="en-US" w:eastAsia="pt-BR"/>
         </w:rPr>
-        <w:t> relationships. For example, machine learning might determine that males with incomes between $50,000 and $65,000 who subscribe to certain magazines are likely to buy a given product. You can use this information to help you develop a marketing strategy. However, you must not assume that the population identified through machine learning buys the product </w:t>
+        <w:t xml:space="preserve"> relationships. For example, machine learning might determine that males with incomes between $50,000 and $65,000 who subscribe to certain magazines are likely to buy a given product. You can use this information to help you develop a marketing </w:t>
+      </w:r>
+      <w:r>
+        <w:rPr>
+          <w:rFonts w:ascii="Segoe UI" w:eastAsia="Times New Roman" w:hAnsi="Segoe UI" w:cs="Segoe UI"/>
+          <w:color w:val="1A1816"/>
+          <w:sz w:val="24"/>
+          <w:szCs w:val="24"/>
+          <w:lang w:val="en-US" w:eastAsia="pt-BR"/>
+        </w:rPr>
+        <w:lastRenderedPageBreak/>
+        <w:t>strategy. However, you must not assume that the population identified through machine learning buys the product </w:t>
       </w:r>
       <w:r>
         <w:rPr>
@@ -33354,7 +32970,6 @@
           <w:color w:val="444444"/>
           <w:lang w:eastAsia="pt-BR"/>
         </w:rPr>
-        <w:lastRenderedPageBreak/>
         <w:t>Este processo de aprendizagem, modelagem, ou treinamento, a partir da perspectiva do Aprendizagem de Máquina Clássica, pode ser segmentando segundo duas visões, sendo elas: o aprendizado supervisionado (</w:t>
       </w:r>
       <w:proofErr w:type="spellStart"/>
@@ -33751,6 +33366,7 @@
           <w:szCs w:val="27"/>
           <w:lang w:val="en-US" w:eastAsia="pt-BR"/>
         </w:rPr>
+        <w:lastRenderedPageBreak/>
         <w:t>Model assessment</w:t>
       </w:r>
       <w:r>
@@ -34190,7 +33806,6 @@
           <w:szCs w:val="24"/>
           <w:lang w:eastAsia="pt-BR"/>
         </w:rPr>
-        <w:lastRenderedPageBreak/>
         <w:t xml:space="preserve">No caso dos algoritmos de classificação o tipo mais simples são quando as classes são </w:t>
       </w:r>
       <w:proofErr w:type="gramStart"/>
@@ -34325,7 +33940,7 @@
           <w:shd w:val="clear" w:color="auto" w:fill="FFFFFF"/>
         </w:rPr>
       </w:pPr>
-      <w:bookmarkStart w:id="50" w:name="_Toc116654788"/>
+      <w:bookmarkStart w:id="49" w:name="_Toc116654788"/>
       <w:r>
         <w:rPr>
           <w:rFonts w:ascii="Calibri" w:hAnsi="Calibri" w:cs="Calibri"/>
@@ -34358,7 +33973,7 @@
         </w:rPr>
         <w:t xml:space="preserve"> ~ métodos aplicados para um problema de classificação e regressão</w:t>
       </w:r>
-      <w:bookmarkEnd w:id="50"/>
+      <w:bookmarkEnd w:id="49"/>
       <w:r>
         <w:rPr>
           <w:rFonts w:ascii="Calibri" w:hAnsi="Calibri" w:cs="Calibri"/>
@@ -34610,6 +34225,7 @@
           <w:szCs w:val="24"/>
           <w:lang w:val="en-US" w:eastAsia="pt-BR"/>
         </w:rPr>
+        <w:lastRenderedPageBreak/>
         <w:t>Classification models are tested by comparing the predicted values to known target values in a set of test data. The historical data for a classification project is typically divided into two data sets: one for building the model; the other for testing the model.</w:t>
       </w:r>
     </w:p>
@@ -34960,7 +34576,6 @@
           <w:szCs w:val="24"/>
           <w:lang w:eastAsia="pt-BR"/>
         </w:rPr>
-        <w:lastRenderedPageBreak/>
         <w:t>logistica</w:t>
       </w:r>
       <w:proofErr w:type="spellEnd"/>
@@ -35427,7 +35042,7 @@
           <w:shd w:val="clear" w:color="auto" w:fill="FFFFFF"/>
         </w:rPr>
       </w:pPr>
-      <w:bookmarkStart w:id="51" w:name="_Toc116654789"/>
+      <w:bookmarkStart w:id="50" w:name="_Toc116654789"/>
       <w:r>
         <w:rPr>
           <w:rFonts w:ascii="Calibri" w:hAnsi="Calibri" w:cs="Calibri"/>
@@ -35482,7 +35097,7 @@
         </w:rPr>
         <w:t xml:space="preserve"> e redução de dimensionalidade</w:t>
       </w:r>
-      <w:bookmarkEnd w:id="51"/>
+      <w:bookmarkEnd w:id="50"/>
       <w:r>
         <w:rPr>
           <w:rFonts w:ascii="Calibri" w:hAnsi="Calibri" w:cs="Calibri"/>
@@ -35563,6 +35178,7 @@
           <w:color w:val="444444"/>
           <w:lang w:eastAsia="pt-BR"/>
         </w:rPr>
+        <w:lastRenderedPageBreak/>
         <w:t xml:space="preserve">sem </w:t>
       </w:r>
       <w:r>
@@ -36064,7 +35680,7 @@
         </w:rPr>
         <w:t xml:space="preserve"> </w:t>
       </w:r>
-      <w:hyperlink r:id="rId23" w:history="1">
+      <w:hyperlink r:id="rId22" w:history="1">
         <w:r>
           <w:rPr>
             <w:rStyle w:val="Hyperlink"/>
@@ -36367,7 +35983,6 @@
           <w:color w:val="444444"/>
           <w:lang w:eastAsia="pt-BR"/>
         </w:rPr>
-        <w:lastRenderedPageBreak/>
         <w:t>Trabalhamos com as visualizações:</w:t>
       </w:r>
     </w:p>
@@ -38234,7 +37849,6 @@
           <w:color w:val="444444"/>
           <w:lang w:eastAsia="pt-BR"/>
         </w:rPr>
-        <w:lastRenderedPageBreak/>
         <w:t>Refs</w:t>
       </w:r>
       <w:proofErr w:type="spellEnd"/>
@@ -38933,7 +38547,15 @@
           <w:color w:val="1A1816"/>
           <w:lang w:val="en-US"/>
         </w:rPr>
-        <w:t> represents the most typical case in a cluster. For example, in a data set of customer ages and incomes, the centroid of each cluster would be a customer of average age and average income in that cluster. The centroid does not necessarily describe any given case assigned to the cluster.</w:t>
+        <w:t xml:space="preserve"> represents the most typical case in a cluster. For example, in a data set of customer ages and incomes, the </w:t>
+      </w:r>
+      <w:r>
+        <w:rPr>
+          <w:color w:val="1A1816"/>
+          <w:lang w:val="en-US"/>
+        </w:rPr>
+        <w:lastRenderedPageBreak/>
+        <w:t>centroid of each cluster would be a customer of average age and average income in that cluster. The centroid does not necessarily describe any given case assigned to the cluster.</w:t>
       </w:r>
     </w:p>
     <w:p>
@@ -39153,8 +38775,8 @@
           <w:lang w:val="en-US" w:eastAsia="pt-BR"/>
         </w:rPr>
       </w:pPr>
-      <w:bookmarkStart w:id="52" w:name="GUID-9DE18944-5629-4064-ABCE-1114AD03E05"/>
-      <w:bookmarkEnd w:id="52"/>
+      <w:bookmarkStart w:id="51" w:name="GUID-9DE18944-5629-4064-ABCE-1114AD03E05"/>
+      <w:bookmarkEnd w:id="51"/>
     </w:p>
     <w:p>
       <w:pPr>
@@ -39338,7 +38960,7 @@
           <w:shd w:val="clear" w:color="auto" w:fill="FFFFFF"/>
         </w:rPr>
       </w:pPr>
-      <w:bookmarkStart w:id="53" w:name="_Toc116654790"/>
+      <w:bookmarkStart w:id="52" w:name="_Toc116654790"/>
       <w:r>
         <w:rPr>
           <w:rFonts w:ascii="Calibri" w:hAnsi="Calibri" w:cs="Calibri"/>
@@ -39369,7 +38991,7 @@
         </w:rPr>
         <w:t>ncia e Modelagem Estatística</w:t>
       </w:r>
-      <w:bookmarkEnd w:id="53"/>
+      <w:bookmarkEnd w:id="52"/>
     </w:p>
     <w:p>
       <w:pPr>
@@ -39388,6 +39010,13 @@
         <w:shd w:val="clear" w:color="auto" w:fill="FFFFFF"/>
         <w:spacing w:after="0" w:line="240" w:lineRule="auto"/>
         <w:ind w:left="360"/>
+        <w:rPr>
+          <w:rFonts w:ascii="Calibri" w:eastAsia="Times New Roman" w:hAnsi="Calibri" w:cs="Calibri"/>
+          <w:color w:val="444444"/>
+          <w:lang w:val="en-US" w:eastAsia="pt-BR"/>
+        </w:rPr>
+      </w:pPr>
+      <w:r>
         <w:rPr>
           <w:rFonts w:ascii="Segoe UI" w:eastAsia="Times New Roman" w:hAnsi="Segoe UI" w:cs="Segoe UI"/>
           <w:color w:val="1A1816"/>
@@ -39395,437 +39024,7 @@
           <w:szCs w:val="24"/>
           <w:lang w:eastAsia="pt-BR"/>
         </w:rPr>
-      </w:pPr>
-      <w:r>
-        <w:rPr>
-          <w:rFonts w:ascii="Segoe UI" w:eastAsia="Times New Roman" w:hAnsi="Segoe UI" w:cs="Segoe UI"/>
-          <w:color w:val="1A1816"/>
-          <w:sz w:val="24"/>
-          <w:szCs w:val="24"/>
-          <w:lang w:eastAsia="pt-BR"/>
-        </w:rPr>
-        <w:t xml:space="preserve">Ver o material sobre </w:t>
-      </w:r>
-      <w:proofErr w:type="spellStart"/>
-      <w:r>
-        <w:rPr>
-          <w:rFonts w:ascii="Segoe UI" w:eastAsia="Times New Roman" w:hAnsi="Segoe UI" w:cs="Segoe UI"/>
-          <w:color w:val="1A1816"/>
-          <w:sz w:val="24"/>
-          <w:szCs w:val="24"/>
-          <w:lang w:eastAsia="pt-BR"/>
-        </w:rPr>
-        <w:t>s</w:t>
-      </w:r>
-      <w:r>
-        <w:rPr>
-          <w:rFonts w:ascii="Segoe UI" w:eastAsia="Times New Roman" w:hAnsi="Segoe UI" w:cs="Segoe UI"/>
-          <w:color w:val="1A1816"/>
-          <w:sz w:val="24"/>
-          <w:szCs w:val="24"/>
-          <w:lang w:eastAsia="pt-BR"/>
-        </w:rPr>
-        <w:t>tat</w:t>
-      </w:r>
-      <w:proofErr w:type="spellEnd"/>
-      <w:r>
-        <w:rPr>
-          <w:rFonts w:ascii="Segoe UI" w:eastAsia="Times New Roman" w:hAnsi="Segoe UI" w:cs="Segoe UI"/>
-          <w:color w:val="1A1816"/>
-          <w:sz w:val="24"/>
-          <w:szCs w:val="24"/>
-          <w:lang w:eastAsia="pt-BR"/>
-        </w:rPr>
-        <w:t xml:space="preserve"> no curso do </w:t>
-      </w:r>
-      <w:proofErr w:type="spellStart"/>
-      <w:r>
-        <w:rPr>
-          <w:rFonts w:ascii="Segoe UI" w:eastAsia="Times New Roman" w:hAnsi="Segoe UI" w:cs="Segoe UI"/>
-          <w:color w:val="1A1816"/>
-          <w:sz w:val="24"/>
-          <w:szCs w:val="24"/>
-          <w:lang w:eastAsia="pt-BR"/>
-        </w:rPr>
-        <w:t>linkedin</w:t>
-      </w:r>
-      <w:proofErr w:type="spellEnd"/>
-      <w:r>
-        <w:rPr>
-          <w:rFonts w:ascii="Segoe UI" w:eastAsia="Times New Roman" w:hAnsi="Segoe UI" w:cs="Segoe UI"/>
-          <w:color w:val="1A1816"/>
-          <w:sz w:val="24"/>
-          <w:szCs w:val="24"/>
-          <w:lang w:eastAsia="pt-BR"/>
-        </w:rPr>
-        <w:t>.</w:t>
-      </w:r>
-    </w:p>
-    <w:p>
-      <w:pPr>
-        <w:shd w:val="clear" w:color="auto" w:fill="FFFFFF"/>
-        <w:spacing w:after="0" w:line="240" w:lineRule="auto"/>
-        <w:ind w:left="360"/>
-        <w:rPr>
-          <w:rFonts w:ascii="Calibri" w:eastAsia="Times New Roman" w:hAnsi="Calibri" w:cs="Calibri"/>
-          <w:color w:val="444444"/>
-          <w:lang w:eastAsia="pt-BR"/>
-        </w:rPr>
-      </w:pPr>
-    </w:p>
-    <w:p>
-      <w:pPr>
-        <w:shd w:val="clear" w:color="auto" w:fill="FFFFFF"/>
-        <w:spacing w:after="0" w:line="240" w:lineRule="auto"/>
-        <w:ind w:left="360"/>
-        <w:rPr>
-          <w:rFonts w:ascii="Calibri" w:eastAsia="Times New Roman" w:hAnsi="Calibri" w:cs="Calibri"/>
-          <w:color w:val="444444"/>
-          <w:lang w:eastAsia="pt-BR"/>
-        </w:rPr>
-      </w:pPr>
-      <w:r>
-        <w:rPr>
-          <w:rFonts w:ascii="Calibri" w:eastAsia="Times New Roman" w:hAnsi="Calibri" w:cs="Calibri"/>
-          <w:color w:val="444444"/>
-          <w:lang w:eastAsia="pt-BR"/>
-        </w:rPr>
-        <w:t xml:space="preserve">* </w:t>
-      </w:r>
-      <w:r>
-        <w:rPr>
-          <w:rFonts w:ascii="Calibri" w:eastAsia="Times New Roman" w:hAnsi="Calibri" w:cs="Calibri"/>
-          <w:color w:val="444444"/>
-          <w:lang w:eastAsia="pt-BR"/>
-        </w:rPr>
-        <w:t xml:space="preserve">* Para modelagem estatística a </w:t>
-      </w:r>
-      <w:proofErr w:type="spellStart"/>
-      <w:r>
-        <w:rPr>
-          <w:rFonts w:ascii="Calibri" w:eastAsia="Times New Roman" w:hAnsi="Calibri" w:cs="Calibri"/>
-          <w:color w:val="444444"/>
-          <w:lang w:eastAsia="pt-BR"/>
-        </w:rPr>
-        <w:t>inferencia</w:t>
-      </w:r>
-      <w:proofErr w:type="spellEnd"/>
-      <w:r>
-        <w:rPr>
-          <w:rFonts w:ascii="Calibri" w:eastAsia="Times New Roman" w:hAnsi="Calibri" w:cs="Calibri"/>
-          <w:color w:val="444444"/>
-          <w:lang w:eastAsia="pt-BR"/>
-        </w:rPr>
-        <w:t xml:space="preserve"> possui um papel crucial. </w:t>
-      </w:r>
-    </w:p>
-    <w:p>
-      <w:pPr>
-        <w:shd w:val="clear" w:color="auto" w:fill="FFFFFF"/>
-        <w:spacing w:after="0" w:line="240" w:lineRule="auto"/>
-        <w:ind w:left="360"/>
-        <w:rPr>
-          <w:rFonts w:ascii="Calibri" w:eastAsia="Times New Roman" w:hAnsi="Calibri" w:cs="Calibri"/>
-          <w:color w:val="444444"/>
-          <w:lang w:val="en-US" w:eastAsia="pt-BR"/>
-        </w:rPr>
-      </w:pPr>
-      <w:r>
-        <w:rPr>
-          <w:rFonts w:ascii="Calibri" w:eastAsia="Times New Roman" w:hAnsi="Calibri" w:cs="Calibri"/>
-          <w:color w:val="444444"/>
-          <w:lang w:val="en-US" w:eastAsia="pt-BR"/>
-        </w:rPr>
-        <w:t xml:space="preserve">* </w:t>
-      </w:r>
-      <w:proofErr w:type="gramStart"/>
-      <w:r>
-        <w:rPr>
-          <w:rFonts w:ascii="Calibri" w:eastAsia="Times New Roman" w:hAnsi="Calibri" w:cs="Calibri"/>
-          <w:color w:val="444444"/>
-          <w:lang w:val="en-US" w:eastAsia="pt-BR"/>
-        </w:rPr>
-        <w:t>of</w:t>
-      </w:r>
-      <w:proofErr w:type="gramEnd"/>
-      <w:r>
-        <w:rPr>
-          <w:rFonts w:ascii="Calibri" w:eastAsia="Times New Roman" w:hAnsi="Calibri" w:cs="Calibri"/>
-          <w:color w:val="444444"/>
-          <w:lang w:val="en-US" w:eastAsia="pt-BR"/>
-        </w:rPr>
-        <w:t xml:space="preserve"> A/B testing, including hypothesis testing, experimental design, and confounding variables</w:t>
-      </w:r>
-    </w:p>
-    <w:p>
-      <w:pPr>
-        <w:shd w:val="clear" w:color="auto" w:fill="FFFFFF"/>
-        <w:spacing w:after="0" w:line="240" w:lineRule="auto"/>
-        <w:ind w:left="360"/>
-        <w:rPr>
-          <w:rFonts w:ascii="Calibri" w:eastAsia="Times New Roman" w:hAnsi="Calibri" w:cs="Calibri"/>
-          <w:color w:val="444444"/>
-          <w:lang w:val="en-US" w:eastAsia="pt-BR"/>
-        </w:rPr>
-      </w:pPr>
-      <w:r>
-        <w:rPr>
-          <w:rFonts w:ascii="Calibri" w:eastAsia="Times New Roman" w:hAnsi="Calibri" w:cs="Calibri"/>
-          <w:color w:val="444444"/>
-          <w:lang w:val="en-US" w:eastAsia="pt-BR"/>
-        </w:rPr>
-        <w:t xml:space="preserve">* </w:t>
-      </w:r>
-      <w:proofErr w:type="gramStart"/>
-      <w:r>
-        <w:rPr>
-          <w:rFonts w:ascii="Calibri" w:eastAsia="Times New Roman" w:hAnsi="Calibri" w:cs="Calibri"/>
-          <w:color w:val="444444"/>
-          <w:lang w:val="en-US" w:eastAsia="pt-BR"/>
-        </w:rPr>
-        <w:t>understand</w:t>
-      </w:r>
-      <w:proofErr w:type="gramEnd"/>
-      <w:r>
-        <w:rPr>
-          <w:rFonts w:ascii="Calibri" w:eastAsia="Times New Roman" w:hAnsi="Calibri" w:cs="Calibri"/>
-          <w:color w:val="444444"/>
-          <w:lang w:val="en-US" w:eastAsia="pt-BR"/>
-        </w:rPr>
-        <w:t xml:space="preserve"> the underlying population model</w:t>
-      </w:r>
-    </w:p>
-    <w:p>
-      <w:pPr>
-        <w:shd w:val="clear" w:color="auto" w:fill="FFFFFF"/>
-        <w:spacing w:after="0" w:line="240" w:lineRule="auto"/>
-        <w:ind w:left="360"/>
-        <w:rPr>
-          <w:rFonts w:ascii="Calibri" w:eastAsia="Times New Roman" w:hAnsi="Calibri" w:cs="Calibri"/>
-          <w:color w:val="444444"/>
-          <w:lang w:val="en-US" w:eastAsia="pt-BR"/>
-        </w:rPr>
-      </w:pPr>
-      <w:r>
-        <w:rPr>
-          <w:rFonts w:ascii="Calibri" w:eastAsia="Times New Roman" w:hAnsi="Calibri" w:cs="Calibri"/>
-          <w:color w:val="444444"/>
-          <w:lang w:val="en-US" w:eastAsia="pt-BR"/>
-        </w:rPr>
-        <w:lastRenderedPageBreak/>
-        <w:t>* One of the foundational aspects of statistical analysis is inference, or the process of drawing conclusions about a larger population from a sample of data. Although counter intuitive, the standard practice is to attempt to disprove a research claim that is not of interest. For example, to show that one medical treatment is better than another, we can assume that the two treatments lead to equal survival rates only to then be disproved by the data. Additionally, we introduce the idea of a p-value, or the degree of disagreement between the data and the hypothesis. We also dive into confidence intervals, which measure the magnitude of the effect of interest (</w:t>
-      </w:r>
-      <w:proofErr w:type="gramStart"/>
-      <w:r>
-        <w:rPr>
-          <w:rFonts w:ascii="Calibri" w:eastAsia="Times New Roman" w:hAnsi="Calibri" w:cs="Calibri"/>
-          <w:color w:val="444444"/>
-          <w:lang w:val="en-US" w:eastAsia="pt-BR"/>
-        </w:rPr>
-        <w:t>e.g.</w:t>
-      </w:r>
-      <w:proofErr w:type="gramEnd"/>
-      <w:r>
-        <w:rPr>
-          <w:rFonts w:ascii="Calibri" w:eastAsia="Times New Roman" w:hAnsi="Calibri" w:cs="Calibri"/>
-          <w:color w:val="444444"/>
-          <w:lang w:val="en-US" w:eastAsia="pt-BR"/>
-        </w:rPr>
-        <w:t xml:space="preserve"> how much better one treatment is than another).</w:t>
-      </w:r>
-    </w:p>
-    <w:p>
-      <w:pPr>
-        <w:shd w:val="clear" w:color="auto" w:fill="FFFFFF"/>
-        <w:spacing w:after="0" w:line="240" w:lineRule="auto"/>
-        <w:ind w:left="360"/>
-        <w:rPr>
-          <w:rFonts w:ascii="Calibri" w:eastAsia="Times New Roman" w:hAnsi="Calibri" w:cs="Calibri"/>
-          <w:color w:val="444444"/>
-          <w:lang w:val="en-US" w:eastAsia="pt-BR"/>
-        </w:rPr>
-      </w:pPr>
-    </w:p>
-    <w:p>
-      <w:pPr>
-        <w:spacing w:before="210" w:after="210" w:line="240" w:lineRule="auto"/>
-        <w:rPr>
-          <w:rFonts w:ascii="Times New Roman" w:eastAsia="Times New Roman" w:hAnsi="Times New Roman" w:cs="Times New Roman"/>
-          <w:color w:val="1A1816"/>
-          <w:sz w:val="24"/>
-          <w:szCs w:val="24"/>
-          <w:lang w:val="en-US" w:eastAsia="pt-BR"/>
-        </w:rPr>
-      </w:pPr>
-      <w:r>
-        <w:rPr>
-          <w:rFonts w:ascii="Times New Roman" w:eastAsia="Times New Roman" w:hAnsi="Times New Roman" w:cs="Times New Roman"/>
-          <w:color w:val="1A1816"/>
-          <w:sz w:val="24"/>
-          <w:szCs w:val="24"/>
-          <w:lang w:val="en-US" w:eastAsia="pt-BR"/>
-        </w:rPr>
-        <w:t xml:space="preserve">There is a great deal of overlap between machine learning and statistics. In </w:t>
-      </w:r>
-      <w:proofErr w:type="gramStart"/>
-      <w:r>
-        <w:rPr>
-          <w:rFonts w:ascii="Times New Roman" w:eastAsia="Times New Roman" w:hAnsi="Times New Roman" w:cs="Times New Roman"/>
-          <w:color w:val="1A1816"/>
-          <w:sz w:val="24"/>
-          <w:szCs w:val="24"/>
-          <w:lang w:val="en-US" w:eastAsia="pt-BR"/>
-        </w:rPr>
-        <w:t>fact</w:t>
-      </w:r>
-      <w:proofErr w:type="gramEnd"/>
-      <w:r>
-        <w:rPr>
-          <w:rFonts w:ascii="Times New Roman" w:eastAsia="Times New Roman" w:hAnsi="Times New Roman" w:cs="Times New Roman"/>
-          <w:color w:val="1A1816"/>
-          <w:sz w:val="24"/>
-          <w:szCs w:val="24"/>
-          <w:lang w:val="en-US" w:eastAsia="pt-BR"/>
-        </w:rPr>
-        <w:t xml:space="preserve"> most of the techniques used in machine learning can be placed in a statistical framework. However, machine learning techniques are not the same as traditional statistical techniques.</w:t>
-      </w:r>
-    </w:p>
-    <w:p>
-      <w:pPr>
-        <w:spacing w:before="210" w:after="210" w:line="240" w:lineRule="auto"/>
-        <w:rPr>
-          <w:rFonts w:ascii="Times New Roman" w:eastAsia="Times New Roman" w:hAnsi="Times New Roman" w:cs="Times New Roman"/>
-          <w:color w:val="1A1816"/>
-          <w:sz w:val="24"/>
-          <w:szCs w:val="24"/>
-          <w:lang w:val="en-US" w:eastAsia="pt-BR"/>
-        </w:rPr>
-      </w:pPr>
-      <w:r>
-        <w:rPr>
-          <w:rFonts w:ascii="Times New Roman" w:eastAsia="Times New Roman" w:hAnsi="Times New Roman" w:cs="Times New Roman"/>
-          <w:color w:val="1A1816"/>
-          <w:sz w:val="24"/>
-          <w:szCs w:val="24"/>
-          <w:lang w:val="en-US" w:eastAsia="pt-BR"/>
-        </w:rPr>
-        <w:t xml:space="preserve">Statistical models usually make strong assumptions about the data </w:t>
-      </w:r>
-      <w:proofErr w:type="gramStart"/>
-      <w:r>
-        <w:rPr>
-          <w:rFonts w:ascii="Times New Roman" w:eastAsia="Times New Roman" w:hAnsi="Times New Roman" w:cs="Times New Roman"/>
-          <w:color w:val="1A1816"/>
-          <w:sz w:val="24"/>
-          <w:szCs w:val="24"/>
-          <w:lang w:val="en-US" w:eastAsia="pt-BR"/>
-        </w:rPr>
-        <w:t>and,</w:t>
-      </w:r>
-      <w:proofErr w:type="gramEnd"/>
-      <w:r>
-        <w:rPr>
-          <w:rFonts w:ascii="Times New Roman" w:eastAsia="Times New Roman" w:hAnsi="Times New Roman" w:cs="Times New Roman"/>
-          <w:color w:val="1A1816"/>
-          <w:sz w:val="24"/>
-          <w:szCs w:val="24"/>
-          <w:lang w:val="en-US" w:eastAsia="pt-BR"/>
-        </w:rPr>
-        <w:t xml:space="preserve"> based on those assumptions, they make strong statements about the results. However, if the assumptions are flawed, the validity of the model becomes questionable. By contrast, the machine learning methods typically make weak assumptions about the data. As a result, machine learning cannot generally make such strong statements about the results. Yet machine learning can produce very good results regardless of the data.</w:t>
-      </w:r>
-    </w:p>
-    <w:p>
-      <w:pPr>
-        <w:spacing w:before="210" w:after="210" w:line="240" w:lineRule="auto"/>
-        <w:rPr>
-          <w:rFonts w:ascii="Times New Roman" w:eastAsia="Times New Roman" w:hAnsi="Times New Roman" w:cs="Times New Roman"/>
-          <w:color w:val="1A1816"/>
-          <w:sz w:val="24"/>
-          <w:szCs w:val="24"/>
-          <w:lang w:val="en-US" w:eastAsia="pt-BR"/>
-        </w:rPr>
-      </w:pPr>
-      <w:r>
-        <w:rPr>
-          <w:rFonts w:ascii="Times New Roman" w:eastAsia="Times New Roman" w:hAnsi="Times New Roman" w:cs="Times New Roman"/>
-          <w:color w:val="1A1816"/>
-          <w:sz w:val="24"/>
-          <w:szCs w:val="24"/>
-          <w:lang w:val="en-US" w:eastAsia="pt-BR"/>
-        </w:rPr>
-        <w:t xml:space="preserve">Traditional statistical methods, in general, require a great deal of user interaction </w:t>
-      </w:r>
-      <w:proofErr w:type="gramStart"/>
-      <w:r>
-        <w:rPr>
-          <w:rFonts w:ascii="Times New Roman" w:eastAsia="Times New Roman" w:hAnsi="Times New Roman" w:cs="Times New Roman"/>
-          <w:color w:val="1A1816"/>
-          <w:sz w:val="24"/>
-          <w:szCs w:val="24"/>
-          <w:lang w:val="en-US" w:eastAsia="pt-BR"/>
-        </w:rPr>
-        <w:t>in order to</w:t>
-      </w:r>
-      <w:proofErr w:type="gramEnd"/>
-      <w:r>
-        <w:rPr>
-          <w:rFonts w:ascii="Times New Roman" w:eastAsia="Times New Roman" w:hAnsi="Times New Roman" w:cs="Times New Roman"/>
-          <w:color w:val="1A1816"/>
-          <w:sz w:val="24"/>
-          <w:szCs w:val="24"/>
-          <w:lang w:val="en-US" w:eastAsia="pt-BR"/>
-        </w:rPr>
-        <w:t xml:space="preserve"> validate the correctness of a model. As a result, statistical methods can be difficult to automate. Statistical methods rely on testing hypotheses or finding correlations based on smaller, representative samples of a larger population.</w:t>
-      </w:r>
-    </w:p>
-    <w:p>
-      <w:pPr>
-        <w:spacing w:before="210" w:after="210" w:line="240" w:lineRule="auto"/>
-        <w:rPr>
-          <w:rFonts w:ascii="Times New Roman" w:eastAsia="Times New Roman" w:hAnsi="Times New Roman" w:cs="Times New Roman"/>
-          <w:color w:val="1A1816"/>
-          <w:sz w:val="24"/>
-          <w:szCs w:val="24"/>
-          <w:lang w:val="en-US" w:eastAsia="pt-BR"/>
-        </w:rPr>
-      </w:pPr>
-      <w:r>
-        <w:rPr>
-          <w:rFonts w:ascii="Times New Roman" w:eastAsia="Times New Roman" w:hAnsi="Times New Roman" w:cs="Times New Roman"/>
-          <w:color w:val="1A1816"/>
-          <w:sz w:val="24"/>
-          <w:szCs w:val="24"/>
-          <w:lang w:val="en-US" w:eastAsia="pt-BR"/>
-        </w:rPr>
-        <w:t>Less user interaction and less knowledge of the data is required for machine learning. The user does not need to massage the data to guarantee that a method is valid for a given data set. Oracle Machine Learning techniques are easier to automate than traditional statistical techniques.</w:t>
-      </w:r>
-    </w:p>
-    <w:p>
-      <w:pPr>
-        <w:shd w:val="clear" w:color="auto" w:fill="FFFFFF"/>
-        <w:spacing w:after="0" w:line="240" w:lineRule="auto"/>
-        <w:ind w:left="360"/>
-        <w:rPr>
-          <w:rFonts w:ascii="Calibri" w:eastAsia="Times New Roman" w:hAnsi="Calibri" w:cs="Calibri"/>
-          <w:color w:val="444444"/>
-          <w:lang w:val="en-US" w:eastAsia="pt-BR"/>
-        </w:rPr>
-      </w:pPr>
-      <w:r>
-        <w:rPr>
-          <w:rFonts w:ascii="Calibri" w:eastAsia="Times New Roman" w:hAnsi="Calibri" w:cs="Calibri"/>
-          <w:color w:val="444444"/>
-          <w:lang w:val="en-US" w:eastAsia="pt-BR"/>
-        </w:rPr>
-        <w:t>T</w:t>
-      </w:r>
-      <w:r>
-        <w:rPr>
-          <w:rFonts w:ascii="Calibri" w:eastAsia="Times New Roman" w:hAnsi="Calibri" w:cs="Calibri"/>
-          <w:color w:val="444444"/>
-          <w:lang w:val="en-US" w:eastAsia="pt-BR"/>
-        </w:rPr>
-        <w:t>estes</w:t>
+        <w:t>...</w:t>
       </w:r>
     </w:p>
     <w:p>
@@ -39856,7 +39055,7 @@
           <w:shd w:val="clear" w:color="auto" w:fill="FFFFFF"/>
         </w:rPr>
       </w:pPr>
-      <w:bookmarkStart w:id="54" w:name="_Toc116654791"/>
+      <w:bookmarkStart w:id="53" w:name="_Toc116654791"/>
       <w:r>
         <w:rPr>
           <w:rFonts w:ascii="Calibri" w:hAnsi="Calibri" w:cs="Calibri"/>
@@ -39879,306 +39078,75 @@
         </w:rPr>
         <w:t>Pontos Importantes</w:t>
       </w:r>
-      <w:bookmarkEnd w:id="54"/>
-    </w:p>
-    <w:p>
-      <w:pPr>
-        <w:pStyle w:val="PargrafodaLista"/>
+      <w:bookmarkEnd w:id="53"/>
+    </w:p>
+    <w:p>
+      <w:pPr>
+        <w:shd w:val="clear" w:color="auto" w:fill="FFFFFF"/>
+        <w:spacing w:after="0" w:line="240" w:lineRule="auto"/>
+        <w:rPr>
+          <w:rFonts w:ascii="Calibri" w:eastAsia="Times New Roman" w:hAnsi="Calibri" w:cs="Calibri"/>
+          <w:color w:val="444444"/>
+          <w:lang w:eastAsia="pt-BR"/>
+        </w:rPr>
+      </w:pPr>
+      <w:r>
+        <w:rPr>
+          <w:rFonts w:ascii="Calibri" w:eastAsia="Times New Roman" w:hAnsi="Calibri" w:cs="Calibri"/>
+          <w:color w:val="444444"/>
+          <w:lang w:eastAsia="pt-BR"/>
+        </w:rPr>
+        <w:t xml:space="preserve"> ...</w:t>
+      </w:r>
+    </w:p>
+    <w:p>
+      <w:pPr>
+        <w:shd w:val="clear" w:color="auto" w:fill="FFFFFF"/>
+        <w:spacing w:after="0" w:line="240" w:lineRule="auto"/>
+        <w:rPr>
+          <w:rFonts w:ascii="Calibri" w:eastAsia="Times New Roman" w:hAnsi="Calibri" w:cs="Calibri"/>
+          <w:color w:val="444444"/>
+          <w:lang w:eastAsia="pt-BR"/>
+        </w:rPr>
+      </w:pPr>
+    </w:p>
+    <w:p>
+      <w:pPr>
+        <w:pStyle w:val="Ttulo1"/>
         <w:numPr>
           <w:ilvl w:val="0"/>
           <w:numId w:val="19"/>
         </w:numPr>
-        <w:shd w:val="clear" w:color="auto" w:fill="FFFFFF"/>
-        <w:spacing w:after="0" w:line="240" w:lineRule="auto"/>
-        <w:rPr>
-          <w:rFonts w:ascii="Calibri" w:hAnsi="Calibri" w:cs="Calibri"/>
-          <w:color w:val="444444"/>
-          <w:shd w:val="clear" w:color="auto" w:fill="FFFFFF"/>
-        </w:rPr>
-      </w:pPr>
-      <w:r>
-        <w:rPr>
-          <w:rFonts w:ascii="Calibri" w:hAnsi="Calibri" w:cs="Calibri"/>
-          <w:color w:val="444444"/>
-          <w:shd w:val="clear" w:color="auto" w:fill="FFFFFF"/>
-        </w:rPr>
-        <w:t xml:space="preserve">O aprendizado não termina aqui, coisas como: </w:t>
-      </w:r>
-    </w:p>
-    <w:p>
-      <w:pPr>
-        <w:shd w:val="clear" w:color="auto" w:fill="FFFFFF"/>
-        <w:spacing w:after="0" w:line="240" w:lineRule="auto"/>
-        <w:rPr>
-          <w:rFonts w:ascii="Calibri" w:eastAsia="Times New Roman" w:hAnsi="Calibri" w:cs="Calibri"/>
-          <w:color w:val="444444"/>
-          <w:lang w:eastAsia="pt-BR"/>
-        </w:rPr>
-      </w:pPr>
-    </w:p>
-    <w:p>
-      <w:pPr>
-        <w:shd w:val="clear" w:color="auto" w:fill="FFFFFF"/>
-        <w:spacing w:after="0" w:line="240" w:lineRule="auto"/>
-        <w:rPr>
-          <w:rFonts w:ascii="Calibri" w:eastAsia="Times New Roman" w:hAnsi="Calibri" w:cs="Calibri"/>
-          <w:color w:val="444444"/>
-          <w:lang w:eastAsia="pt-BR"/>
-        </w:rPr>
-      </w:pPr>
-      <w:r>
-        <w:rPr>
-          <w:rFonts w:ascii="Calibri" w:eastAsia="Times New Roman" w:hAnsi="Calibri" w:cs="Calibri"/>
-          <w:color w:val="444444"/>
-          <w:lang w:eastAsia="pt-BR"/>
-        </w:rPr>
-        <w:t>LGPD</w:t>
-      </w:r>
-    </w:p>
-    <w:p>
-      <w:pPr>
-        <w:shd w:val="clear" w:color="auto" w:fill="FFFFFF"/>
-        <w:spacing w:after="0" w:line="240" w:lineRule="auto"/>
-        <w:rPr>
-          <w:rFonts w:ascii="Calibri" w:eastAsia="Times New Roman" w:hAnsi="Calibri" w:cs="Calibri"/>
-          <w:color w:val="444444"/>
-          <w:lang w:eastAsia="pt-BR"/>
-        </w:rPr>
-      </w:pPr>
-      <w:r>
-        <w:rPr>
-          <w:rFonts w:ascii="Calibri" w:eastAsia="Times New Roman" w:hAnsi="Calibri" w:cs="Calibri"/>
-          <w:color w:val="444444"/>
-          <w:lang w:eastAsia="pt-BR"/>
-        </w:rPr>
-        <w:tab/>
-      </w:r>
-      <w:r>
-        <w:rPr>
-          <w:rFonts w:ascii="Calibri" w:hAnsi="Calibri" w:cs="Calibri"/>
-          <w:color w:val="444444"/>
-          <w:shd w:val="clear" w:color="auto" w:fill="FFFFFF"/>
-        </w:rPr>
-        <w:t>privacidade</w:t>
-      </w:r>
-    </w:p>
-    <w:p>
-      <w:pPr>
-        <w:shd w:val="clear" w:color="auto" w:fill="FFFFFF"/>
-        <w:spacing w:after="0" w:line="240" w:lineRule="auto"/>
-        <w:rPr>
-          <w:rFonts w:ascii="Calibri" w:eastAsia="Times New Roman" w:hAnsi="Calibri" w:cs="Calibri"/>
-          <w:color w:val="444444"/>
-          <w:lang w:eastAsia="pt-BR"/>
-        </w:rPr>
-      </w:pPr>
-    </w:p>
-    <w:p>
-      <w:pPr>
-        <w:shd w:val="clear" w:color="auto" w:fill="FFFFFF"/>
-        <w:spacing w:after="0" w:line="240" w:lineRule="auto"/>
-        <w:rPr>
-          <w:rFonts w:ascii="Calibri" w:eastAsia="Times New Roman" w:hAnsi="Calibri" w:cs="Calibri"/>
-          <w:color w:val="444444"/>
-          <w:lang w:eastAsia="pt-BR"/>
-        </w:rPr>
-      </w:pPr>
-      <w:proofErr w:type="spellStart"/>
-      <w:r>
-        <w:rPr>
-          <w:rFonts w:ascii="Calibri" w:eastAsia="Times New Roman" w:hAnsi="Calibri" w:cs="Calibri"/>
-          <w:color w:val="444444"/>
-          <w:lang w:eastAsia="pt-BR"/>
-        </w:rPr>
-        <w:t>Unfairness</w:t>
-      </w:r>
-      <w:proofErr w:type="spellEnd"/>
-    </w:p>
-    <w:p>
-      <w:pPr>
-        <w:shd w:val="clear" w:color="auto" w:fill="FFFFFF"/>
-        <w:ind w:firstLine="360"/>
-        <w:rPr>
-          <w:rFonts w:ascii="Calibri" w:eastAsia="Times New Roman" w:hAnsi="Calibri" w:cs="Calibri"/>
-          <w:color w:val="444444"/>
-          <w:lang w:eastAsia="pt-BR"/>
-        </w:rPr>
-      </w:pPr>
-      <w:r>
-        <w:rPr>
-          <w:rFonts w:ascii="Calibri" w:eastAsia="Times New Roman" w:hAnsi="Calibri" w:cs="Calibri"/>
-          <w:b/>
-          <w:bCs/>
-          <w:color w:val="444444"/>
-          <w:lang w:eastAsia="pt-BR"/>
-        </w:rPr>
-        <w:t>Viés</w:t>
-      </w:r>
-      <w:r>
-        <w:rPr>
-          <w:rFonts w:ascii="Calibri" w:eastAsia="Times New Roman" w:hAnsi="Calibri" w:cs="Calibri"/>
-          <w:b/>
-          <w:bCs/>
-          <w:color w:val="444444"/>
-          <w:lang w:eastAsia="pt-BR"/>
-        </w:rPr>
-        <w:t>/bias</w:t>
-      </w:r>
-      <w:r>
-        <w:rPr>
-          <w:rFonts w:ascii="Calibri" w:eastAsia="Times New Roman" w:hAnsi="Calibri" w:cs="Calibri"/>
-          <w:color w:val="444444"/>
-          <w:lang w:eastAsia="pt-BR"/>
-        </w:rPr>
-        <w:t xml:space="preserve"> ~ equalização / </w:t>
-      </w:r>
-      <w:proofErr w:type="spellStart"/>
-      <w:r>
-        <w:rPr>
-          <w:rFonts w:ascii="Calibri" w:eastAsia="Times New Roman" w:hAnsi="Calibri" w:cs="Calibri"/>
-          <w:color w:val="444444"/>
-          <w:lang w:eastAsia="pt-BR"/>
-        </w:rPr>
-        <w:t>normalizção</w:t>
-      </w:r>
-      <w:proofErr w:type="spellEnd"/>
-      <w:r>
-        <w:rPr>
-          <w:rFonts w:ascii="Calibri" w:eastAsia="Times New Roman" w:hAnsi="Calibri" w:cs="Calibri"/>
-          <w:color w:val="444444"/>
-          <w:lang w:eastAsia="pt-BR"/>
-        </w:rPr>
-        <w:t xml:space="preserve"> de informações (</w:t>
-      </w:r>
-      <w:proofErr w:type="spellStart"/>
-      <w:r>
-        <w:rPr>
-          <w:rFonts w:ascii="Calibri" w:eastAsia="Times New Roman" w:hAnsi="Calibri" w:cs="Calibri"/>
-          <w:color w:val="444444"/>
-          <w:lang w:eastAsia="pt-BR"/>
-        </w:rPr>
-        <w:t>inbalanced</w:t>
-      </w:r>
-      <w:proofErr w:type="spellEnd"/>
-      <w:r>
-        <w:rPr>
-          <w:rFonts w:ascii="Calibri" w:eastAsia="Times New Roman" w:hAnsi="Calibri" w:cs="Calibri"/>
-          <w:color w:val="444444"/>
-          <w:lang w:eastAsia="pt-BR"/>
-        </w:rPr>
-        <w:t xml:space="preserve">, </w:t>
-      </w:r>
-      <w:proofErr w:type="spellStart"/>
-      <w:r>
-        <w:rPr>
-          <w:rFonts w:ascii="Calibri" w:eastAsia="Times New Roman" w:hAnsi="Calibri" w:cs="Calibri"/>
-          <w:color w:val="444444"/>
-          <w:lang w:eastAsia="pt-BR"/>
-        </w:rPr>
-        <w:t>weights</w:t>
-      </w:r>
-      <w:proofErr w:type="spellEnd"/>
-      <w:r>
-        <w:rPr>
-          <w:rFonts w:ascii="Calibri" w:eastAsia="Times New Roman" w:hAnsi="Calibri" w:cs="Calibri"/>
-          <w:color w:val="444444"/>
-          <w:lang w:eastAsia="pt-BR"/>
-        </w:rPr>
-        <w:t xml:space="preserve">, </w:t>
-      </w:r>
-      <w:proofErr w:type="spellStart"/>
-      <w:r>
-        <w:rPr>
-          <w:rFonts w:ascii="Calibri" w:eastAsia="Times New Roman" w:hAnsi="Calibri" w:cs="Calibri"/>
-          <w:color w:val="444444"/>
-          <w:lang w:eastAsia="pt-BR"/>
-        </w:rPr>
-        <w:t>unfaireness</w:t>
-      </w:r>
-      <w:proofErr w:type="spellEnd"/>
-      <w:r>
-        <w:rPr>
-          <w:rFonts w:ascii="Calibri" w:eastAsia="Times New Roman" w:hAnsi="Calibri" w:cs="Calibri"/>
-          <w:color w:val="444444"/>
-          <w:lang w:eastAsia="pt-BR"/>
-        </w:rPr>
-        <w:t xml:space="preserve"> ~ raça)</w:t>
-      </w:r>
-    </w:p>
-    <w:p>
-      <w:pPr>
-        <w:shd w:val="clear" w:color="auto" w:fill="FFFFFF"/>
-        <w:ind w:firstLine="360"/>
-        <w:rPr>
-          <w:rFonts w:ascii="Calibri" w:eastAsia="Times New Roman" w:hAnsi="Calibri" w:cs="Calibri"/>
-          <w:color w:val="444444"/>
-          <w:lang w:eastAsia="pt-BR"/>
-        </w:rPr>
-      </w:pPr>
-      <w:r>
-        <w:rPr>
-          <w:rFonts w:ascii="Calibri" w:eastAsia="Times New Roman" w:hAnsi="Calibri" w:cs="Calibri"/>
-          <w:color w:val="444444"/>
-          <w:lang w:eastAsia="pt-BR"/>
-        </w:rPr>
-        <w:t>Amostras tendenciosas</w:t>
-      </w:r>
-    </w:p>
-    <w:p>
-      <w:pPr>
-        <w:shd w:val="clear" w:color="auto" w:fill="FFFFFF"/>
-        <w:ind w:firstLine="360"/>
-        <w:rPr>
-          <w:rFonts w:ascii="Calibri" w:eastAsia="Times New Roman" w:hAnsi="Calibri" w:cs="Calibri"/>
-          <w:color w:val="444444"/>
-          <w:lang w:eastAsia="pt-BR"/>
-        </w:rPr>
-      </w:pPr>
-      <w:r>
-        <w:rPr>
-          <w:rFonts w:ascii="Calibri" w:eastAsia="Times New Roman" w:hAnsi="Calibri" w:cs="Calibri"/>
-          <w:color w:val="444444"/>
-          <w:lang w:eastAsia="pt-BR"/>
-        </w:rPr>
-        <w:t xml:space="preserve">Link: </w:t>
-      </w:r>
-      <w:hyperlink r:id="rId24" w:history="1">
-        <w:r>
-          <w:rPr>
-            <w:rStyle w:val="Hyperlink"/>
-            <w:rFonts w:ascii="Calibri" w:eastAsia="Times New Roman" w:hAnsi="Calibri" w:cs="Calibri"/>
-            <w:lang w:eastAsia="pt-BR"/>
-          </w:rPr>
-          <w:t>https://arxiv.org/pdf/2001.09784.pdf</w:t>
-        </w:r>
-      </w:hyperlink>
-      <w:r>
-        <w:rPr>
-          <w:rFonts w:ascii="Calibri" w:eastAsia="Times New Roman" w:hAnsi="Calibri" w:cs="Calibri"/>
-          <w:color w:val="444444"/>
-          <w:lang w:eastAsia="pt-BR"/>
-        </w:rPr>
-        <w:t xml:space="preserve">  </w:t>
-      </w:r>
-    </w:p>
-    <w:p>
-      <w:pPr>
-        <w:shd w:val="clear" w:color="auto" w:fill="FFFFFF"/>
-        <w:spacing w:after="0" w:line="240" w:lineRule="auto"/>
-        <w:rPr>
-          <w:rFonts w:ascii="Calibri" w:eastAsia="Times New Roman" w:hAnsi="Calibri" w:cs="Calibri"/>
-          <w:color w:val="444444"/>
-          <w:lang w:eastAsia="pt-BR"/>
-        </w:rPr>
-      </w:pPr>
-      <w:r>
-        <w:rPr>
-          <w:rFonts w:ascii="Calibri" w:eastAsia="Times New Roman" w:hAnsi="Calibri" w:cs="Calibri"/>
-          <w:color w:val="444444"/>
-          <w:lang w:eastAsia="pt-BR"/>
-        </w:rPr>
-        <w:t>Dados desbalanceados</w:t>
-      </w:r>
+        <w:rPr>
+          <w:rFonts w:ascii="Calibri" w:hAnsi="Calibri" w:cs="Calibri"/>
+          <w:color w:val="444444"/>
+          <w:sz w:val="22"/>
+          <w:szCs w:val="22"/>
+          <w:shd w:val="clear" w:color="auto" w:fill="FFFFFF"/>
+        </w:rPr>
+      </w:pPr>
+      <w:bookmarkStart w:id="54" w:name="_Toc116654793"/>
+      <w:r>
+        <w:rPr>
+          <w:rFonts w:ascii="Calibri" w:hAnsi="Calibri" w:cs="Calibri"/>
+          <w:color w:val="444444"/>
+          <w:sz w:val="22"/>
+          <w:szCs w:val="22"/>
+          <w:shd w:val="clear" w:color="auto" w:fill="FFFFFF"/>
+        </w:rPr>
+        <w:t xml:space="preserve">----- </w:t>
+      </w:r>
+      <w:r>
+        <w:rPr>
+          <w:rFonts w:ascii="Calibri" w:hAnsi="Calibri" w:cs="Calibri"/>
+          <w:color w:val="444444"/>
+          <w:sz w:val="22"/>
+          <w:szCs w:val="22"/>
+          <w:shd w:val="clear" w:color="auto" w:fill="FFFFFF"/>
+        </w:rPr>
+        <w:t>COMUNICAÇÃO</w:t>
+      </w:r>
+      <w:bookmarkEnd w:id="54"/>
     </w:p>
     <w:p>
       <w:pPr>
@@ -40192,21 +39160,29 @@
           <w:color w:val="444444"/>
           <w:sz w:val="22"/>
           <w:szCs w:val="22"/>
-          <w:highlight w:val="lightGray"/>
-          <w:shd w:val="clear" w:color="auto" w:fill="FFFFFF"/>
-        </w:rPr>
-      </w:pPr>
-      <w:bookmarkStart w:id="55" w:name="_Toc116654792"/>
+          <w:shd w:val="clear" w:color="auto" w:fill="FFFFFF"/>
+        </w:rPr>
+      </w:pPr>
+      <w:bookmarkStart w:id="55" w:name="_Toc116654794"/>
       <w:r>
         <w:rPr>
           <w:rFonts w:ascii="Calibri" w:hAnsi="Calibri" w:cs="Calibri"/>
           <w:color w:val="444444"/>
           <w:sz w:val="22"/>
           <w:szCs w:val="22"/>
-          <w:highlight w:val="lightGray"/>
-          <w:shd w:val="clear" w:color="auto" w:fill="FFFFFF"/>
-        </w:rPr>
-        <w:t>Bônus: IA e dados não estruturados</w:t>
+          <w:shd w:val="clear" w:color="auto" w:fill="FFFFFF"/>
+        </w:rPr>
+        <w:t xml:space="preserve">O que </w:t>
+      </w:r>
+      <w:r>
+        <w:rPr>
+          <w:rFonts w:ascii="Calibri" w:hAnsi="Calibri" w:cs="Calibri"/>
+          <w:color w:val="444444"/>
+          <w:sz w:val="22"/>
+          <w:szCs w:val="22"/>
+          <w:shd w:val="clear" w:color="auto" w:fill="FFFFFF"/>
+        </w:rPr>
+        <w:t>vai encontrar neste módulo</w:t>
       </w:r>
       <w:bookmarkEnd w:id="55"/>
     </w:p>
@@ -40214,6 +39190,92 @@
       <w:pPr>
         <w:shd w:val="clear" w:color="auto" w:fill="FFFFFF"/>
         <w:spacing w:after="0" w:line="240" w:lineRule="auto"/>
+        <w:rPr>
+          <w:rFonts w:ascii="Calibri" w:eastAsia="Times New Roman" w:hAnsi="Calibri" w:cs="Calibri"/>
+          <w:color w:val="444444"/>
+          <w:lang w:eastAsia="pt-BR"/>
+        </w:rPr>
+      </w:pPr>
+      <w:r>
+        <w:rPr>
+          <w:rFonts w:ascii="Calibri" w:eastAsia="Times New Roman" w:hAnsi="Calibri" w:cs="Calibri"/>
+          <w:color w:val="444444"/>
+          <w:lang w:eastAsia="pt-BR"/>
+        </w:rPr>
+        <w:t>Demanda muito tempo tornar o material, e códigos assustam</w:t>
+      </w:r>
+    </w:p>
+    <w:p>
+      <w:pPr>
+        <w:shd w:val="clear" w:color="auto" w:fill="FFFFFF"/>
+        <w:spacing w:after="0" w:line="240" w:lineRule="auto"/>
+        <w:rPr>
+          <w:rFonts w:ascii="Calibri" w:eastAsia="Times New Roman" w:hAnsi="Calibri" w:cs="Calibri"/>
+          <w:color w:val="444444"/>
+          <w:lang w:eastAsia="pt-BR"/>
+        </w:rPr>
+      </w:pPr>
+      <w:r>
+        <w:rPr>
+          <w:rFonts w:ascii="Calibri" w:eastAsia="Times New Roman" w:hAnsi="Calibri" w:cs="Calibri"/>
+          <w:color w:val="444444"/>
+          <w:lang w:eastAsia="pt-BR"/>
+        </w:rPr>
+        <w:t>exploração vs. explanação</w:t>
+      </w:r>
+    </w:p>
+    <w:p>
+      <w:pPr>
+        <w:pStyle w:val="Ttulo1"/>
+        <w:numPr>
+          <w:ilvl w:val="1"/>
+          <w:numId w:val="19"/>
+        </w:numPr>
+        <w:rPr>
+          <w:rFonts w:ascii="Calibri" w:hAnsi="Calibri" w:cs="Calibri"/>
+          <w:color w:val="444444"/>
+          <w:sz w:val="22"/>
+          <w:szCs w:val="22"/>
+          <w:shd w:val="clear" w:color="auto" w:fill="FFFFFF"/>
+        </w:rPr>
+      </w:pPr>
+      <w:bookmarkStart w:id="56" w:name="_Toc116654795"/>
+      <w:r>
+        <w:rPr>
+          <w:rFonts w:ascii="Calibri" w:hAnsi="Calibri" w:cs="Calibri"/>
+          <w:color w:val="444444"/>
+          <w:sz w:val="22"/>
+          <w:szCs w:val="22"/>
+          <w:shd w:val="clear" w:color="auto" w:fill="FFFFFF"/>
+        </w:rPr>
+        <w:t>Um pouco mais</w:t>
+      </w:r>
+      <w:r>
+        <w:rPr>
+          <w:rFonts w:ascii="Calibri" w:hAnsi="Calibri" w:cs="Calibri"/>
+          <w:color w:val="444444"/>
+          <w:sz w:val="22"/>
+          <w:szCs w:val="22"/>
+          <w:shd w:val="clear" w:color="auto" w:fill="FFFFFF"/>
+        </w:rPr>
+        <w:t xml:space="preserve"> sobre relatórios com Rmarkdown</w:t>
+      </w:r>
+      <w:bookmarkEnd w:id="56"/>
+      <w:r>
+        <w:rPr>
+          <w:rFonts w:ascii="Calibri" w:hAnsi="Calibri" w:cs="Calibri"/>
+          <w:color w:val="444444"/>
+          <w:sz w:val="22"/>
+          <w:szCs w:val="22"/>
+          <w:shd w:val="clear" w:color="auto" w:fill="FFFFFF"/>
+        </w:rPr>
+        <w:t xml:space="preserve"> </w:t>
+      </w:r>
+    </w:p>
+    <w:p>
+      <w:pPr>
+        <w:shd w:val="clear" w:color="auto" w:fill="FFFFFF"/>
+        <w:spacing w:after="0" w:line="240" w:lineRule="auto"/>
         <w:ind w:left="360"/>
         <w:rPr>
           <w:rFonts w:ascii="Calibri" w:eastAsia="Times New Roman" w:hAnsi="Calibri" w:cs="Calibri"/>
@@ -40221,6 +39283,146 @@
           <w:lang w:eastAsia="pt-BR"/>
         </w:rPr>
       </w:pPr>
+      <w:r>
+        <w:rPr>
+          <w:rFonts w:ascii="Calibri" w:eastAsia="Times New Roman" w:hAnsi="Calibri" w:cs="Calibri"/>
+          <w:color w:val="444444"/>
+          <w:lang w:eastAsia="pt-BR"/>
+        </w:rPr>
+        <w:t>...</w:t>
+      </w:r>
+    </w:p>
+    <w:p>
+      <w:pPr>
+        <w:pStyle w:val="Ttulo1"/>
+        <w:numPr>
+          <w:ilvl w:val="1"/>
+          <w:numId w:val="19"/>
+        </w:numPr>
+        <w:rPr>
+          <w:rFonts w:ascii="Calibri" w:hAnsi="Calibri" w:cs="Calibri"/>
+          <w:color w:val="444444"/>
+          <w:sz w:val="22"/>
+          <w:szCs w:val="22"/>
+          <w:shd w:val="clear" w:color="auto" w:fill="FFFFFF"/>
+        </w:rPr>
+      </w:pPr>
+      <w:bookmarkStart w:id="57" w:name="_Toc116654796"/>
+      <w:r>
+        <w:rPr>
+          <w:rFonts w:ascii="Calibri" w:hAnsi="Calibri" w:cs="Calibri"/>
+          <w:color w:val="444444"/>
+          <w:sz w:val="22"/>
+          <w:szCs w:val="22"/>
+          <w:shd w:val="clear" w:color="auto" w:fill="FFFFFF"/>
+        </w:rPr>
+        <w:t xml:space="preserve">Dashboards </w:t>
+      </w:r>
+      <w:r>
+        <w:rPr>
+          <w:rFonts w:ascii="Calibri" w:hAnsi="Calibri" w:cs="Calibri"/>
+          <w:color w:val="444444"/>
+          <w:sz w:val="22"/>
+          <w:szCs w:val="22"/>
+          <w:shd w:val="clear" w:color="auto" w:fill="FFFFFF"/>
+        </w:rPr>
+        <w:t xml:space="preserve">interativos </w:t>
+      </w:r>
+      <w:r>
+        <w:rPr>
+          <w:rFonts w:ascii="Calibri" w:hAnsi="Calibri" w:cs="Calibri"/>
+          <w:color w:val="444444"/>
+          <w:sz w:val="22"/>
+          <w:szCs w:val="22"/>
+          <w:shd w:val="clear" w:color="auto" w:fill="FFFFFF"/>
+        </w:rPr>
+        <w:t>com flexdashboard</w:t>
+      </w:r>
+      <w:r>
+        <w:rPr>
+          <w:rFonts w:ascii="Calibri" w:hAnsi="Calibri" w:cs="Calibri"/>
+          <w:color w:val="444444"/>
+          <w:sz w:val="22"/>
+          <w:szCs w:val="22"/>
+          <w:shd w:val="clear" w:color="auto" w:fill="FFFFFF"/>
+        </w:rPr>
+        <w:t xml:space="preserve"> + </w:t>
+      </w:r>
+      <w:proofErr w:type="spellStart"/>
+      <w:r>
+        <w:rPr>
+          <w:rFonts w:ascii="Calibri" w:hAnsi="Calibri" w:cs="Calibri"/>
+          <w:color w:val="444444"/>
+          <w:sz w:val="22"/>
+          <w:szCs w:val="22"/>
+          <w:shd w:val="clear" w:color="auto" w:fill="FFFFFF"/>
+        </w:rPr>
+        <w:t>plotly</w:t>
+      </w:r>
+      <w:proofErr w:type="spellEnd"/>
+      <w:r>
+        <w:rPr>
+          <w:rFonts w:ascii="Calibri" w:hAnsi="Calibri" w:cs="Calibri"/>
+          <w:color w:val="444444"/>
+          <w:sz w:val="22"/>
+          <w:szCs w:val="22"/>
+          <w:shd w:val="clear" w:color="auto" w:fill="FFFFFF"/>
+        </w:rPr>
+        <w:t xml:space="preserve"> </w:t>
+      </w:r>
+      <w:r>
+        <w:rPr>
+          <w:rFonts w:ascii="Calibri" w:hAnsi="Calibri" w:cs="Calibri"/>
+          <w:color w:val="444444"/>
+          <w:sz w:val="22"/>
+          <w:szCs w:val="22"/>
+          <w:shd w:val="clear" w:color="auto" w:fill="FFFFFF"/>
+        </w:rPr>
+        <w:t>e</w:t>
+      </w:r>
+      <w:r>
+        <w:rPr>
+          <w:rFonts w:ascii="Calibri" w:hAnsi="Calibri" w:cs="Calibri"/>
+          <w:color w:val="444444"/>
+          <w:sz w:val="22"/>
+          <w:szCs w:val="22"/>
+          <w:shd w:val="clear" w:color="auto" w:fill="FFFFFF"/>
+        </w:rPr>
+        <w:t xml:space="preserve"> </w:t>
+      </w:r>
+      <w:proofErr w:type="spellStart"/>
+      <w:r>
+        <w:rPr>
+          <w:rFonts w:ascii="Calibri" w:hAnsi="Calibri" w:cs="Calibri"/>
+          <w:color w:val="444444"/>
+          <w:sz w:val="22"/>
+          <w:szCs w:val="22"/>
+          <w:shd w:val="clear" w:color="auto" w:fill="FFFFFF"/>
+        </w:rPr>
+        <w:t>Shiny</w:t>
+      </w:r>
+      <w:bookmarkEnd w:id="57"/>
+      <w:proofErr w:type="spellEnd"/>
+      <w:r>
+        <w:rPr>
+          <w:rFonts w:ascii="Calibri" w:hAnsi="Calibri" w:cs="Calibri"/>
+          <w:color w:val="444444"/>
+          <w:sz w:val="22"/>
+          <w:szCs w:val="22"/>
+          <w:shd w:val="clear" w:color="auto" w:fill="FFFFFF"/>
+        </w:rPr>
+        <w:t xml:space="preserve"> </w:t>
+      </w:r>
+      <w:r>
+        <w:rPr>
+          <w:rFonts w:ascii="Calibri" w:hAnsi="Calibri" w:cs="Calibri"/>
+          <w:color w:val="444444"/>
+          <w:sz w:val="22"/>
+          <w:szCs w:val="22"/>
+          <w:shd w:val="clear" w:color="auto" w:fill="FFFFFF"/>
+        </w:rPr>
+        <w:t xml:space="preserve"> </w:t>
+      </w:r>
     </w:p>
     <w:p>
       <w:pPr>
@@ -40237,36 +39439,38 @@
         <w:rPr>
           <w:rFonts w:ascii="Calibri" w:eastAsia="Times New Roman" w:hAnsi="Calibri" w:cs="Calibri"/>
           <w:color w:val="444444"/>
-          <w:lang w:eastAsia="pt-BR"/>
-        </w:rPr>
-        <w:t>Existem outr</w:t>
-      </w:r>
-      <w:r>
-        <w:rPr>
-          <w:rFonts w:ascii="Calibri" w:eastAsia="Times New Roman" w:hAnsi="Calibri" w:cs="Calibri"/>
-          <w:color w:val="444444"/>
-          <w:lang w:eastAsia="pt-BR"/>
-        </w:rPr>
-        <w:t xml:space="preserve">as </w:t>
-      </w:r>
-      <w:proofErr w:type="spellStart"/>
-      <w:r>
-        <w:rPr>
-          <w:rFonts w:ascii="Calibri" w:eastAsia="Times New Roman" w:hAnsi="Calibri" w:cs="Calibri"/>
-          <w:color w:val="444444"/>
-          <w:lang w:eastAsia="pt-BR"/>
-        </w:rPr>
-        <w:t>técincas</w:t>
-      </w:r>
-      <w:proofErr w:type="spellEnd"/>
-      <w:r>
-        <w:rPr>
-          <w:rFonts w:ascii="Calibri" w:eastAsia="Times New Roman" w:hAnsi="Calibri" w:cs="Calibri"/>
-          <w:color w:val="444444"/>
-          <w:lang w:eastAsia="pt-BR"/>
-        </w:rPr>
-        <w:t>, como:</w:t>
-      </w:r>
+          <w:lang w:val="en-US" w:eastAsia="pt-BR"/>
+        </w:rPr>
+        <w:t>…</w:t>
+      </w:r>
+    </w:p>
+    <w:p>
+      <w:pPr>
+        <w:pStyle w:val="Ttulo1"/>
+        <w:numPr>
+          <w:ilvl w:val="1"/>
+          <w:numId w:val="19"/>
+        </w:numPr>
+        <w:rPr>
+          <w:rFonts w:ascii="Calibri" w:hAnsi="Calibri" w:cs="Calibri"/>
+          <w:color w:val="444444"/>
+          <w:sz w:val="22"/>
+          <w:szCs w:val="22"/>
+          <w:shd w:val="clear" w:color="auto" w:fill="FFFFFF"/>
+        </w:rPr>
+      </w:pPr>
+      <w:bookmarkStart w:id="58" w:name="_Toc116654797"/>
+      <w:r>
+        <w:rPr>
+          <w:rFonts w:ascii="Calibri" w:hAnsi="Calibri" w:cs="Calibri"/>
+          <w:color w:val="444444"/>
+          <w:sz w:val="22"/>
+          <w:szCs w:val="22"/>
+          <w:shd w:val="clear" w:color="auto" w:fill="FFFFFF"/>
+        </w:rPr>
+        <w:t>Considerações gerais</w:t>
+      </w:r>
+      <w:bookmarkEnd w:id="58"/>
     </w:p>
     <w:p>
       <w:pPr>
@@ -40283,80 +39487,9 @@
         <w:rPr>
           <w:rFonts w:ascii="Calibri" w:eastAsia="Times New Roman" w:hAnsi="Calibri" w:cs="Calibri"/>
           <w:color w:val="444444"/>
-          <w:lang w:eastAsia="pt-BR"/>
-        </w:rPr>
-        <w:lastRenderedPageBreak/>
-        <w:t xml:space="preserve">- </w:t>
-      </w:r>
-      <w:proofErr w:type="spellStart"/>
-      <w:proofErr w:type="gramStart"/>
-      <w:r>
-        <w:rPr>
-          <w:rFonts w:ascii="Calibri" w:eastAsia="Times New Roman" w:hAnsi="Calibri" w:cs="Calibri"/>
-          <w:color w:val="444444"/>
-          <w:lang w:eastAsia="pt-BR"/>
-        </w:rPr>
-        <w:t>reinforced</w:t>
-      </w:r>
-      <w:proofErr w:type="spellEnd"/>
-      <w:proofErr w:type="gramEnd"/>
-      <w:r>
-        <w:rPr>
-          <w:rFonts w:ascii="Calibri" w:eastAsia="Times New Roman" w:hAnsi="Calibri" w:cs="Calibri"/>
-          <w:color w:val="444444"/>
-          <w:lang w:eastAsia="pt-BR"/>
-        </w:rPr>
-        <w:t xml:space="preserve"> </w:t>
-      </w:r>
-      <w:proofErr w:type="spellStart"/>
-      <w:r>
-        <w:rPr>
-          <w:rFonts w:ascii="Calibri" w:eastAsia="Times New Roman" w:hAnsi="Calibri" w:cs="Calibri"/>
-          <w:color w:val="444444"/>
-          <w:lang w:eastAsia="pt-BR"/>
-        </w:rPr>
-        <w:t>learning</w:t>
-      </w:r>
-      <w:proofErr w:type="spellEnd"/>
-      <w:r>
-        <w:rPr>
-          <w:rFonts w:ascii="Calibri" w:eastAsia="Times New Roman" w:hAnsi="Calibri" w:cs="Calibri"/>
-          <w:color w:val="444444"/>
-          <w:lang w:eastAsia="pt-BR"/>
-        </w:rPr>
-        <w:t>: um algoritmo que tenta aprender por meio da maximização de alguma recompensa</w:t>
-      </w:r>
-      <w:r>
-        <w:rPr>
-          <w:rFonts w:ascii="Calibri" w:eastAsia="Times New Roman" w:hAnsi="Calibri" w:cs="Calibri"/>
-          <w:color w:val="444444"/>
-          <w:lang w:eastAsia="pt-BR"/>
-        </w:rPr>
-        <w:t xml:space="preserve"> que recebe</w:t>
-      </w:r>
-      <w:r>
-        <w:rPr>
-          <w:rFonts w:ascii="Calibri" w:eastAsia="Times New Roman" w:hAnsi="Calibri" w:cs="Calibri"/>
-          <w:color w:val="444444"/>
-          <w:lang w:eastAsia="pt-BR"/>
-        </w:rPr>
-        <w:t xml:space="preserve"> por suas ações</w:t>
-      </w:r>
-      <w:r>
-        <w:rPr>
-          <w:rFonts w:ascii="Calibri" w:eastAsia="Times New Roman" w:hAnsi="Calibri" w:cs="Calibri"/>
-          <w:color w:val="444444"/>
-          <w:lang w:eastAsia="pt-BR"/>
-        </w:rPr>
-        <w:t xml:space="preserve">. Uma alternativa </w:t>
-      </w:r>
-      <w:r>
-        <w:rPr>
-          <w:rFonts w:ascii="Calibri" w:eastAsia="Times New Roman" w:hAnsi="Calibri" w:cs="Calibri"/>
-          <w:color w:val="444444"/>
-          <w:lang w:eastAsia="pt-BR"/>
-        </w:rPr>
-        <w:t>interessante quando você não possui uma base de treinamento grande ou quando a única forma de aprender sobre um ambiente é interagindo com este</w:t>
+          <w:lang w:val="en-US" w:eastAsia="pt-BR"/>
+        </w:rPr>
+        <w:t>….</w:t>
       </w:r>
     </w:p>
     <w:p>
@@ -40370,184 +39503,6 @@
           <w:lang w:eastAsia="pt-BR"/>
         </w:rPr>
       </w:pPr>
-    </w:p>
-    <w:p>
-      <w:pPr>
-        <w:shd w:val="clear" w:color="auto" w:fill="FFFFFF"/>
-        <w:spacing w:after="0" w:line="240" w:lineRule="auto"/>
-        <w:ind w:left="360"/>
-        <w:rPr>
-          <w:rFonts w:ascii="Calibri" w:eastAsia="Times New Roman" w:hAnsi="Calibri" w:cs="Calibri"/>
-          <w:color w:val="444444"/>
-          <w:lang w:eastAsia="pt-BR"/>
-        </w:rPr>
-      </w:pPr>
-      <w:r>
-        <w:rPr>
-          <w:rFonts w:ascii="Calibri" w:eastAsia="Times New Roman" w:hAnsi="Calibri" w:cs="Calibri"/>
-          <w:color w:val="444444"/>
-          <w:lang w:eastAsia="pt-BR"/>
-        </w:rPr>
-        <w:t xml:space="preserve">Talvez deixar a parte </w:t>
-      </w:r>
-      <w:proofErr w:type="spellStart"/>
-      <w:r>
-        <w:rPr>
-          <w:rFonts w:ascii="Calibri" w:eastAsia="Times New Roman" w:hAnsi="Calibri" w:cs="Calibri"/>
-          <w:color w:val="444444"/>
-          <w:lang w:eastAsia="pt-BR"/>
-        </w:rPr>
-        <w:t>inferen</w:t>
-      </w:r>
-      <w:proofErr w:type="spellEnd"/>
-    </w:p>
-    <w:p>
-      <w:pPr>
-        <w:shd w:val="clear" w:color="auto" w:fill="FFFFFF"/>
-        <w:spacing w:after="0" w:line="240" w:lineRule="auto"/>
-        <w:ind w:left="360"/>
-        <w:rPr>
-          <w:rFonts w:ascii="Calibri" w:eastAsia="Times New Roman" w:hAnsi="Calibri" w:cs="Calibri"/>
-          <w:color w:val="444444"/>
-          <w:lang w:eastAsia="pt-BR"/>
-        </w:rPr>
-      </w:pPr>
-      <w:r>
-        <w:rPr>
-          <w:rFonts w:ascii="Calibri" w:eastAsia="Times New Roman" w:hAnsi="Calibri" w:cs="Calibri"/>
-          <w:noProof/>
-          <w:color w:val="444444"/>
-          <w:lang w:eastAsia="pt-BR"/>
-        </w:rPr>
-        <w:drawing>
-          <wp:inline distT="0" distB="0" distL="0" distR="0" wp14:anchorId="43FB6CFD" wp14:editId="0006D838">
-            <wp:extent cx="1430611" cy="3179135"/>
-            <wp:effectExtent l="0" t="0" r="0" b="2540"/>
-            <wp:docPr id="2" name="Imagem 2"/>
-            <wp:cNvGraphicFramePr>
-              <a:graphicFrameLocks xmlns:a="http://schemas.openxmlformats.org/drawingml/2006/main" noChangeAspect="1"/>
-            </wp:cNvGraphicFramePr>
-            <a:graphic xmlns:a="http://schemas.openxmlformats.org/drawingml/2006/main">
-              <a:graphicData uri="http://schemas.openxmlformats.org/drawingml/2006/picture">
-                <pic:pic xmlns:pic="http://schemas.openxmlformats.org/drawingml/2006/picture">
-                  <pic:nvPicPr>
-                    <pic:cNvPr id="0" name="Picture 2"/>
-                    <pic:cNvPicPr>
-                      <a:picLocks noChangeAspect="1" noChangeArrowheads="1"/>
-                    </pic:cNvPicPr>
-                  </pic:nvPicPr>
-                  <pic:blipFill>
-                    <a:blip r:embed="rId25" cstate="print">
-                      <a:extLst>
-                        <a:ext uri="{28A0092B-C50C-407E-A947-70E740481C1C}">
-                          <a14:useLocalDpi xmlns:a14="http://schemas.microsoft.com/office/drawing/2010/main" val="0"/>
-                        </a:ext>
-                      </a:extLst>
-                    </a:blip>
-                    <a:srcRect/>
-                    <a:stretch>
-                      <a:fillRect/>
-                    </a:stretch>
-                  </pic:blipFill>
-                  <pic:spPr bwMode="auto">
-                    <a:xfrm>
-                      <a:off x="0" y="0"/>
-                      <a:ext cx="1435925" cy="3190944"/>
-                    </a:xfrm>
-                    <a:prstGeom prst="rect">
-                      <a:avLst/>
-                    </a:prstGeom>
-                    <a:noFill/>
-                  </pic:spPr>
-                </pic:pic>
-              </a:graphicData>
-            </a:graphic>
-          </wp:inline>
-        </w:drawing>
-      </w:r>
-    </w:p>
-    <w:p>
-      <w:pPr>
-        <w:shd w:val="clear" w:color="auto" w:fill="FFFFFF"/>
-        <w:spacing w:after="0" w:line="240" w:lineRule="auto"/>
-        <w:ind w:left="360"/>
-        <w:rPr>
-          <w:rFonts w:ascii="Calibri" w:eastAsia="Times New Roman" w:hAnsi="Calibri" w:cs="Calibri"/>
-          <w:color w:val="444444"/>
-          <w:lang w:eastAsia="pt-BR"/>
-        </w:rPr>
-      </w:pPr>
-      <w:r>
-        <w:rPr>
-          <w:noProof/>
-        </w:rPr>
-        <mc:AlternateContent>
-          <mc:Choice Requires="wps">
-            <w:drawing>
-              <wp:inline distT="0" distB="0" distL="0" distR="0" wp14:anchorId="1F4D78FA" wp14:editId="11D43A2F">
-                <wp:extent cx="308610" cy="308610"/>
-                <wp:effectExtent l="0" t="0" r="0" b="0"/>
-                <wp:docPr id="1" name="Retângulo 1"/>
-                <wp:cNvGraphicFramePr>
-                  <a:graphicFrameLocks xmlns:a="http://schemas.openxmlformats.org/drawingml/2006/main" noChangeAspect="1"/>
-                </wp:cNvGraphicFramePr>
-                <a:graphic xmlns:a="http://schemas.openxmlformats.org/drawingml/2006/main">
-                  <a:graphicData uri="http://schemas.microsoft.com/office/word/2010/wordprocessingShape">
-                    <wps:wsp>
-                      <wps:cNvSpPr>
-                        <a:spLocks noChangeAspect="1" noChangeArrowheads="1"/>
-                      </wps:cNvSpPr>
-                      <wps:spPr bwMode="auto">
-                        <a:xfrm>
-                          <a:off x="0" y="0"/>
-                          <a:ext cx="308610" cy="308610"/>
-                        </a:xfrm>
-                        <a:prstGeom prst="rect">
-                          <a:avLst/>
-                        </a:prstGeom>
-                        <a:noFill/>
-                        <a:ln>
-                          <a:noFill/>
-                        </a:ln>
-                        <a:extLst>
-                          <a:ext uri="{909E8E84-426E-40DD-AFC4-6F175D3DCCD1}">
-                            <a14:hiddenFill xmlns:a14="http://schemas.microsoft.com/office/drawing/2010/main">
-                              <a:solidFill>
-                                <a:srgbClr val="FFFFFF"/>
-                              </a:solidFill>
-                            </a14:hiddenFill>
-                          </a:ext>
-                          <a:ext uri="{91240B29-F687-4F45-9708-019B960494DF}">
-                            <a14:hiddenLine xmlns:a14="http://schemas.microsoft.com/office/drawing/2010/main" w="9525">
-                              <a:solidFill>
-                                <a:srgbClr val="000000"/>
-                              </a:solidFill>
-                              <a:miter lim="800000"/>
-                              <a:headEnd/>
-                              <a:tailEnd/>
-                            </a14:hiddenLine>
-                          </a:ext>
-                        </a:extLst>
-                      </wps:spPr>
-                      <wps:bodyPr rot="0" vert="horz" wrap="square" lIns="91440" tIns="45720" rIns="91440" bIns="45720" anchor="t" anchorCtr="0" upright="1">
-                        <a:noAutofit/>
-                      </wps:bodyPr>
-                    </wps:wsp>
-                  </a:graphicData>
-                </a:graphic>
-              </wp:inline>
-            </w:drawing>
-          </mc:Choice>
-          <mc:Fallback>
-            <w:pict>
-              <v:rect w14:anchorId="7F1A1375" id="Retângulo 1" o:spid="_x0000_s1026" style="width:24.3pt;height:24.3pt;visibility:visible;mso-wrap-style:square;mso-left-percent:-10001;mso-top-percent:-10001;mso-position-horizontal:absolute;mso-position-horizontal-relative:char;mso-position-vertical:absolute;mso-position-vertical-relative:line;mso-left-percent:-10001;mso-top-percent:-10001;v-text-anchor:top" o:gfxdata="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" filled="f" stroked="f">
-                <o:lock v:ext="edit" aspectratio="t"/>
-                <w10:anchorlock/>
-              </v:rect>
-            </w:pict>
-          </mc:Fallback>
-        </mc:AlternateContent>
-      </w:r>
     </w:p>
     <w:p>
       <w:pPr>
@@ -40564,7 +39519,7 @@
           <w:shd w:val="clear" w:color="auto" w:fill="FFFFFF"/>
         </w:rPr>
       </w:pPr>
-      <w:bookmarkStart w:id="56" w:name="_Toc116654793"/>
+      <w:bookmarkStart w:id="59" w:name="_Toc116654798"/>
       <w:r>
         <w:rPr>
           <w:rFonts w:ascii="Calibri" w:hAnsi="Calibri" w:cs="Calibri"/>
@@ -40573,6 +39528,7 @@
           <w:szCs w:val="22"/>
           <w:shd w:val="clear" w:color="auto" w:fill="FFFFFF"/>
         </w:rPr>
+        <w:lastRenderedPageBreak/>
         <w:t xml:space="preserve">----- </w:t>
       </w:r>
       <w:r>
@@ -40583,9 +39539,9 @@
           <w:szCs w:val="22"/>
           <w:shd w:val="clear" w:color="auto" w:fill="FFFFFF"/>
         </w:rPr>
-        <w:t>COMUNICAÇÃO</w:t>
-      </w:r>
-      <w:bookmarkEnd w:id="56"/>
+        <w:t>CONCLUSÃO</w:t>
+      </w:r>
+      <w:bookmarkEnd w:id="59"/>
     </w:p>
     <w:p>
       <w:pPr>
@@ -40602,7 +39558,7 @@
           <w:shd w:val="clear" w:color="auto" w:fill="FFFFFF"/>
         </w:rPr>
       </w:pPr>
-      <w:bookmarkStart w:id="57" w:name="_Toc116654794"/>
+      <w:bookmarkStart w:id="60" w:name="_Toc116654799"/>
       <w:r>
         <w:rPr>
           <w:rFonts w:ascii="Calibri" w:hAnsi="Calibri" w:cs="Calibri"/>
@@ -40611,8 +39567,9 @@
           <w:szCs w:val="22"/>
           <w:shd w:val="clear" w:color="auto" w:fill="FFFFFF"/>
         </w:rPr>
-        <w:t xml:space="preserve">O que </w:t>
-      </w:r>
+        <w:t xml:space="preserve">bônus | Interoperabilidade no R -- aproveitando a sua experiencia com: SQL, Python, </w:t>
+      </w:r>
+      <w:proofErr w:type="gramStart"/>
       <w:r>
         <w:rPr>
           <w:rFonts w:ascii="Calibri" w:hAnsi="Calibri" w:cs="Calibri"/>
@@ -40621,55 +39578,10 @@
           <w:szCs w:val="22"/>
           <w:shd w:val="clear" w:color="auto" w:fill="FFFFFF"/>
         </w:rPr>
-        <w:t>vai encontrar neste módulo</w:t>
-      </w:r>
-      <w:bookmarkEnd w:id="57"/>
-    </w:p>
-    <w:p>
-      <w:pPr>
-        <w:shd w:val="clear" w:color="auto" w:fill="FFFFFF"/>
-        <w:spacing w:after="0" w:line="240" w:lineRule="auto"/>
-        <w:rPr>
-          <w:rFonts w:ascii="Calibri" w:eastAsia="Times New Roman" w:hAnsi="Calibri" w:cs="Calibri"/>
-          <w:color w:val="444444"/>
-          <w:lang w:eastAsia="pt-BR"/>
-        </w:rPr>
-      </w:pPr>
-      <w:r>
-        <w:rPr>
-          <w:rFonts w:ascii="Calibri" w:eastAsia="Times New Roman" w:hAnsi="Calibri" w:cs="Calibri"/>
-          <w:color w:val="444444"/>
-          <w:lang w:eastAsia="pt-BR"/>
-        </w:rPr>
-        <w:t>Demanda muito tempo tornar o material, e códigos assustam</w:t>
-      </w:r>
-    </w:p>
-    <w:p>
-      <w:pPr>
-        <w:shd w:val="clear" w:color="auto" w:fill="FFFFFF"/>
-        <w:spacing w:after="0" w:line="240" w:lineRule="auto"/>
-        <w:rPr>
-          <w:rFonts w:ascii="Calibri" w:eastAsia="Times New Roman" w:hAnsi="Calibri" w:cs="Calibri"/>
-          <w:color w:val="444444"/>
-          <w:lang w:eastAsia="pt-BR"/>
-        </w:rPr>
-      </w:pPr>
-      <w:r>
-        <w:rPr>
-          <w:rFonts w:ascii="Calibri" w:eastAsia="Times New Roman" w:hAnsi="Calibri" w:cs="Calibri"/>
-          <w:color w:val="444444"/>
-          <w:lang w:eastAsia="pt-BR"/>
-        </w:rPr>
-        <w:t>exploração vs. explanação</w:t>
-      </w:r>
-    </w:p>
-    <w:p>
-      <w:pPr>
-        <w:pStyle w:val="Ttulo1"/>
-        <w:numPr>
-          <w:ilvl w:val="1"/>
-          <w:numId w:val="19"/>
-        </w:numPr>
+        <w:t xml:space="preserve">SAS, </w:t>
+      </w:r>
+      <w:proofErr w:type="spellStart"/>
+      <w:r>
         <w:rPr>
           <w:rFonts w:ascii="Calibri" w:hAnsi="Calibri" w:cs="Calibri"/>
           <w:color w:val="444444"/>
@@ -40677,360 +39589,9 @@
           <w:szCs w:val="22"/>
           <w:shd w:val="clear" w:color="auto" w:fill="FFFFFF"/>
         </w:rPr>
-      </w:pPr>
-      <w:bookmarkStart w:id="58" w:name="_Toc116654795"/>
-      <w:r>
-        <w:rPr>
-          <w:rFonts w:ascii="Calibri" w:hAnsi="Calibri" w:cs="Calibri"/>
-          <w:color w:val="444444"/>
-          <w:sz w:val="22"/>
-          <w:szCs w:val="22"/>
-          <w:shd w:val="clear" w:color="auto" w:fill="FFFFFF"/>
-        </w:rPr>
-        <w:t>Um pouco mais</w:t>
-      </w:r>
-      <w:r>
-        <w:rPr>
-          <w:rFonts w:ascii="Calibri" w:hAnsi="Calibri" w:cs="Calibri"/>
-          <w:color w:val="444444"/>
-          <w:sz w:val="22"/>
-          <w:szCs w:val="22"/>
-          <w:shd w:val="clear" w:color="auto" w:fill="FFFFFF"/>
-        </w:rPr>
-        <w:t xml:space="preserve"> sobre relatórios com Rmarkdown</w:t>
-      </w:r>
-      <w:bookmarkEnd w:id="58"/>
-      <w:r>
-        <w:rPr>
-          <w:rFonts w:ascii="Calibri" w:hAnsi="Calibri" w:cs="Calibri"/>
-          <w:color w:val="444444"/>
-          <w:sz w:val="22"/>
-          <w:szCs w:val="22"/>
-          <w:shd w:val="clear" w:color="auto" w:fill="FFFFFF"/>
-        </w:rPr>
-        <w:t xml:space="preserve"> </w:t>
-      </w:r>
-    </w:p>
-    <w:p>
-      <w:pPr>
-        <w:shd w:val="clear" w:color="auto" w:fill="FFFFFF"/>
-        <w:spacing w:after="0" w:line="240" w:lineRule="auto"/>
-        <w:ind w:left="360"/>
-        <w:rPr>
-          <w:rFonts w:ascii="Calibri" w:eastAsia="Times New Roman" w:hAnsi="Calibri" w:cs="Calibri"/>
-          <w:color w:val="444444"/>
-          <w:lang w:eastAsia="pt-BR"/>
-        </w:rPr>
-      </w:pPr>
-      <w:r>
-        <w:rPr>
-          <w:rFonts w:ascii="Calibri" w:eastAsia="Times New Roman" w:hAnsi="Calibri" w:cs="Calibri"/>
-          <w:color w:val="444444"/>
-          <w:lang w:eastAsia="pt-BR"/>
-        </w:rPr>
-        <w:t>...</w:t>
-      </w:r>
-    </w:p>
-    <w:p>
-      <w:pPr>
-        <w:pStyle w:val="Ttulo1"/>
-        <w:numPr>
-          <w:ilvl w:val="1"/>
-          <w:numId w:val="19"/>
-        </w:numPr>
-        <w:rPr>
-          <w:rFonts w:ascii="Calibri" w:hAnsi="Calibri" w:cs="Calibri"/>
-          <w:color w:val="444444"/>
-          <w:sz w:val="22"/>
-          <w:szCs w:val="22"/>
-          <w:shd w:val="clear" w:color="auto" w:fill="FFFFFF"/>
-        </w:rPr>
-      </w:pPr>
-      <w:bookmarkStart w:id="59" w:name="_Toc116654796"/>
-      <w:r>
-        <w:rPr>
-          <w:rFonts w:ascii="Calibri" w:hAnsi="Calibri" w:cs="Calibri"/>
-          <w:color w:val="444444"/>
-          <w:sz w:val="22"/>
-          <w:szCs w:val="22"/>
-          <w:shd w:val="clear" w:color="auto" w:fill="FFFFFF"/>
-        </w:rPr>
-        <w:t xml:space="preserve">Dashboards </w:t>
-      </w:r>
-      <w:r>
-        <w:rPr>
-          <w:rFonts w:ascii="Calibri" w:hAnsi="Calibri" w:cs="Calibri"/>
-          <w:color w:val="444444"/>
-          <w:sz w:val="22"/>
-          <w:szCs w:val="22"/>
-          <w:shd w:val="clear" w:color="auto" w:fill="FFFFFF"/>
-        </w:rPr>
-        <w:t xml:space="preserve">interativos </w:t>
-      </w:r>
-      <w:r>
-        <w:rPr>
-          <w:rFonts w:ascii="Calibri" w:hAnsi="Calibri" w:cs="Calibri"/>
-          <w:color w:val="444444"/>
-          <w:sz w:val="22"/>
-          <w:szCs w:val="22"/>
-          <w:shd w:val="clear" w:color="auto" w:fill="FFFFFF"/>
-        </w:rPr>
-        <w:t>com flexdashboard</w:t>
-      </w:r>
-      <w:r>
-        <w:rPr>
-          <w:rFonts w:ascii="Calibri" w:hAnsi="Calibri" w:cs="Calibri"/>
-          <w:color w:val="444444"/>
-          <w:sz w:val="22"/>
-          <w:szCs w:val="22"/>
-          <w:shd w:val="clear" w:color="auto" w:fill="FFFFFF"/>
-        </w:rPr>
-        <w:t xml:space="preserve"> + </w:t>
-      </w:r>
-      <w:proofErr w:type="spellStart"/>
-      <w:r>
-        <w:rPr>
-          <w:rFonts w:ascii="Calibri" w:hAnsi="Calibri" w:cs="Calibri"/>
-          <w:color w:val="444444"/>
-          <w:sz w:val="22"/>
-          <w:szCs w:val="22"/>
-          <w:shd w:val="clear" w:color="auto" w:fill="FFFFFF"/>
-        </w:rPr>
-        <w:t>plotly</w:t>
-      </w:r>
-      <w:proofErr w:type="spellEnd"/>
-      <w:r>
-        <w:rPr>
-          <w:rFonts w:ascii="Calibri" w:hAnsi="Calibri" w:cs="Calibri"/>
-          <w:color w:val="444444"/>
-          <w:sz w:val="22"/>
-          <w:szCs w:val="22"/>
-          <w:shd w:val="clear" w:color="auto" w:fill="FFFFFF"/>
-        </w:rPr>
-        <w:t xml:space="preserve"> </w:t>
-      </w:r>
-      <w:r>
-        <w:rPr>
-          <w:rFonts w:ascii="Calibri" w:hAnsi="Calibri" w:cs="Calibri"/>
-          <w:color w:val="444444"/>
-          <w:sz w:val="22"/>
-          <w:szCs w:val="22"/>
-          <w:shd w:val="clear" w:color="auto" w:fill="FFFFFF"/>
-        </w:rPr>
-        <w:t>e</w:t>
-      </w:r>
-      <w:r>
-        <w:rPr>
-          <w:rFonts w:ascii="Calibri" w:hAnsi="Calibri" w:cs="Calibri"/>
-          <w:color w:val="444444"/>
-          <w:sz w:val="22"/>
-          <w:szCs w:val="22"/>
-          <w:shd w:val="clear" w:color="auto" w:fill="FFFFFF"/>
-        </w:rPr>
-        <w:t xml:space="preserve"> </w:t>
-      </w:r>
-      <w:proofErr w:type="spellStart"/>
-      <w:r>
-        <w:rPr>
-          <w:rFonts w:ascii="Calibri" w:hAnsi="Calibri" w:cs="Calibri"/>
-          <w:color w:val="444444"/>
-          <w:sz w:val="22"/>
-          <w:szCs w:val="22"/>
-          <w:shd w:val="clear" w:color="auto" w:fill="FFFFFF"/>
-        </w:rPr>
-        <w:t>Shiny</w:t>
-      </w:r>
-      <w:bookmarkEnd w:id="59"/>
-      <w:proofErr w:type="spellEnd"/>
-      <w:r>
-        <w:rPr>
-          <w:rFonts w:ascii="Calibri" w:hAnsi="Calibri" w:cs="Calibri"/>
-          <w:color w:val="444444"/>
-          <w:sz w:val="22"/>
-          <w:szCs w:val="22"/>
-          <w:shd w:val="clear" w:color="auto" w:fill="FFFFFF"/>
-        </w:rPr>
-        <w:t xml:space="preserve"> </w:t>
-      </w:r>
-      <w:r>
-        <w:rPr>
-          <w:rFonts w:ascii="Calibri" w:hAnsi="Calibri" w:cs="Calibri"/>
-          <w:color w:val="444444"/>
-          <w:sz w:val="22"/>
-          <w:szCs w:val="22"/>
-          <w:shd w:val="clear" w:color="auto" w:fill="FFFFFF"/>
-        </w:rPr>
-        <w:t xml:space="preserve"> </w:t>
-      </w:r>
-    </w:p>
-    <w:p>
-      <w:pPr>
-        <w:shd w:val="clear" w:color="auto" w:fill="FFFFFF"/>
-        <w:spacing w:after="0" w:line="240" w:lineRule="auto"/>
-        <w:ind w:left="360"/>
-        <w:rPr>
-          <w:rFonts w:ascii="Calibri" w:eastAsia="Times New Roman" w:hAnsi="Calibri" w:cs="Calibri"/>
-          <w:color w:val="444444"/>
-          <w:lang w:eastAsia="pt-BR"/>
-        </w:rPr>
-      </w:pPr>
-      <w:r>
-        <w:rPr>
-          <w:rFonts w:ascii="Calibri" w:eastAsia="Times New Roman" w:hAnsi="Calibri" w:cs="Calibri"/>
-          <w:color w:val="444444"/>
-          <w:lang w:val="en-US" w:eastAsia="pt-BR"/>
-        </w:rPr>
-        <w:t>…</w:t>
-      </w:r>
-    </w:p>
-    <w:p>
-      <w:pPr>
-        <w:pStyle w:val="Ttulo1"/>
-        <w:numPr>
-          <w:ilvl w:val="1"/>
-          <w:numId w:val="19"/>
-        </w:numPr>
-        <w:rPr>
-          <w:rFonts w:ascii="Calibri" w:hAnsi="Calibri" w:cs="Calibri"/>
-          <w:color w:val="444444"/>
-          <w:sz w:val="22"/>
-          <w:szCs w:val="22"/>
-          <w:shd w:val="clear" w:color="auto" w:fill="FFFFFF"/>
-        </w:rPr>
-      </w:pPr>
-      <w:bookmarkStart w:id="60" w:name="_Toc116654797"/>
-      <w:r>
-        <w:rPr>
-          <w:rFonts w:ascii="Calibri" w:hAnsi="Calibri" w:cs="Calibri"/>
-          <w:color w:val="444444"/>
-          <w:sz w:val="22"/>
-          <w:szCs w:val="22"/>
-          <w:shd w:val="clear" w:color="auto" w:fill="FFFFFF"/>
-        </w:rPr>
-        <w:t>Considerações gerais</w:t>
+        <w:t>etc</w:t>
       </w:r>
       <w:bookmarkEnd w:id="60"/>
-    </w:p>
-    <w:p>
-      <w:pPr>
-        <w:shd w:val="clear" w:color="auto" w:fill="FFFFFF"/>
-        <w:spacing w:after="0" w:line="240" w:lineRule="auto"/>
-        <w:ind w:left="360"/>
-        <w:rPr>
-          <w:rFonts w:ascii="Calibri" w:eastAsia="Times New Roman" w:hAnsi="Calibri" w:cs="Calibri"/>
-          <w:color w:val="444444"/>
-          <w:lang w:eastAsia="pt-BR"/>
-        </w:rPr>
-      </w:pPr>
-      <w:r>
-        <w:rPr>
-          <w:rFonts w:ascii="Calibri" w:eastAsia="Times New Roman" w:hAnsi="Calibri" w:cs="Calibri"/>
-          <w:color w:val="444444"/>
-          <w:lang w:val="en-US" w:eastAsia="pt-BR"/>
-        </w:rPr>
-        <w:t>….</w:t>
-      </w:r>
-    </w:p>
-    <w:p>
-      <w:pPr>
-        <w:shd w:val="clear" w:color="auto" w:fill="FFFFFF"/>
-        <w:spacing w:after="0" w:line="240" w:lineRule="auto"/>
-        <w:ind w:left="360"/>
-        <w:rPr>
-          <w:rFonts w:ascii="Calibri" w:eastAsia="Times New Roman" w:hAnsi="Calibri" w:cs="Calibri"/>
-          <w:color w:val="444444"/>
-          <w:lang w:eastAsia="pt-BR"/>
-        </w:rPr>
-      </w:pPr>
-    </w:p>
-    <w:p>
-      <w:pPr>
-        <w:pStyle w:val="Ttulo1"/>
-        <w:numPr>
-          <w:ilvl w:val="0"/>
-          <w:numId w:val="19"/>
-        </w:numPr>
-        <w:rPr>
-          <w:rFonts w:ascii="Calibri" w:hAnsi="Calibri" w:cs="Calibri"/>
-          <w:color w:val="444444"/>
-          <w:sz w:val="22"/>
-          <w:szCs w:val="22"/>
-          <w:shd w:val="clear" w:color="auto" w:fill="FFFFFF"/>
-        </w:rPr>
-      </w:pPr>
-      <w:bookmarkStart w:id="61" w:name="_Toc116654798"/>
-      <w:r>
-        <w:rPr>
-          <w:rFonts w:ascii="Calibri" w:hAnsi="Calibri" w:cs="Calibri"/>
-          <w:color w:val="444444"/>
-          <w:sz w:val="22"/>
-          <w:szCs w:val="22"/>
-          <w:shd w:val="clear" w:color="auto" w:fill="FFFFFF"/>
-        </w:rPr>
-        <w:lastRenderedPageBreak/>
-        <w:t xml:space="preserve">----- </w:t>
-      </w:r>
-      <w:r>
-        <w:rPr>
-          <w:rFonts w:ascii="Calibri" w:hAnsi="Calibri" w:cs="Calibri"/>
-          <w:color w:val="444444"/>
-          <w:sz w:val="22"/>
-          <w:szCs w:val="22"/>
-          <w:shd w:val="clear" w:color="auto" w:fill="FFFFFF"/>
-        </w:rPr>
-        <w:t>CONCLUSÃO</w:t>
-      </w:r>
-      <w:bookmarkEnd w:id="61"/>
-    </w:p>
-    <w:p>
-      <w:pPr>
-        <w:pStyle w:val="Ttulo1"/>
-        <w:numPr>
-          <w:ilvl w:val="1"/>
-          <w:numId w:val="19"/>
-        </w:numPr>
-        <w:rPr>
-          <w:rFonts w:ascii="Calibri" w:hAnsi="Calibri" w:cs="Calibri"/>
-          <w:color w:val="444444"/>
-          <w:sz w:val="22"/>
-          <w:szCs w:val="22"/>
-          <w:shd w:val="clear" w:color="auto" w:fill="FFFFFF"/>
-        </w:rPr>
-      </w:pPr>
-      <w:bookmarkStart w:id="62" w:name="_Toc116654799"/>
-      <w:r>
-        <w:rPr>
-          <w:rFonts w:ascii="Calibri" w:hAnsi="Calibri" w:cs="Calibri"/>
-          <w:color w:val="444444"/>
-          <w:sz w:val="22"/>
-          <w:szCs w:val="22"/>
-          <w:shd w:val="clear" w:color="auto" w:fill="FFFFFF"/>
-        </w:rPr>
-        <w:t xml:space="preserve">bônus | Interoperabilidade no R -- aproveitando a sua experiencia com: SQL, Python, </w:t>
-      </w:r>
-      <w:proofErr w:type="gramStart"/>
-      <w:r>
-        <w:rPr>
-          <w:rFonts w:ascii="Calibri" w:hAnsi="Calibri" w:cs="Calibri"/>
-          <w:color w:val="444444"/>
-          <w:sz w:val="22"/>
-          <w:szCs w:val="22"/>
-          <w:shd w:val="clear" w:color="auto" w:fill="FFFFFF"/>
-        </w:rPr>
-        <w:t xml:space="preserve">SAS, </w:t>
-      </w:r>
-      <w:proofErr w:type="spellStart"/>
-      <w:r>
-        <w:rPr>
-          <w:rFonts w:ascii="Calibri" w:hAnsi="Calibri" w:cs="Calibri"/>
-          <w:color w:val="444444"/>
-          <w:sz w:val="22"/>
-          <w:szCs w:val="22"/>
-          <w:shd w:val="clear" w:color="auto" w:fill="FFFFFF"/>
-        </w:rPr>
-        <w:t>etc</w:t>
-      </w:r>
-      <w:bookmarkEnd w:id="62"/>
       <w:proofErr w:type="spellEnd"/>
       <w:proofErr w:type="gramEnd"/>
       <w:r>
@@ -41247,7 +39808,7 @@
                     </pic:cNvPicPr>
                   </pic:nvPicPr>
                   <pic:blipFill>
-                    <a:blip r:embed="rId26"/>
+                    <a:blip r:embed="rId23"/>
                     <a:stretch>
                       <a:fillRect/>
                     </a:stretch>
@@ -41319,7 +39880,7 @@
           <w:shd w:val="clear" w:color="auto" w:fill="FFFFFF"/>
         </w:rPr>
       </w:pPr>
-      <w:bookmarkStart w:id="63" w:name="_Toc116654800"/>
+      <w:bookmarkStart w:id="61" w:name="_Toc116654800"/>
       <w:r>
         <w:rPr>
           <w:rFonts w:ascii="Calibri" w:hAnsi="Calibri" w:cs="Calibri"/>
@@ -41330,7 +39891,7 @@
         </w:rPr>
         <w:t>QUIZ</w:t>
       </w:r>
-      <w:bookmarkEnd w:id="63"/>
+      <w:bookmarkEnd w:id="61"/>
     </w:p>
     <w:p>
       <w:pPr>
@@ -41405,7 +39966,7 @@
         <w:spacing w:after="0" w:line="240" w:lineRule="auto"/>
         <w:ind w:left="708"/>
       </w:pPr>
-      <w:hyperlink r:id="rId27" w:history="1">
+      <w:hyperlink r:id="rId24" w:history="1">
         <w:r>
           <w:rPr>
             <w:rStyle w:val="Hyperlink"/>

</xml_diff>

<commit_message>
arquivos pos gravação do video rmd
</commit_message>
<xml_diff>
--- a/2022_linkedin_RforDS.docx
+++ b/2022_linkedin_RforDS.docx
@@ -18280,21 +18280,20 @@
           <w:ilvl w:val="0"/>
           <w:numId w:val="3"/>
         </w:numPr>
-        <w:shd w:val="clear" w:color="auto" w:fill="FFFFFF"/>
-        <w:spacing w:after="0" w:line="240" w:lineRule="auto"/>
-        <w:rPr>
-          <w:rFonts w:ascii="Calibri" w:hAnsi="Calibri" w:eastAsia="Times New Roman" w:cs="Calibri"/>
-          <w:color w:val="444444"/>
-          <w:lang w:eastAsia="pt-BR"/>
-        </w:rPr>
-      </w:pPr>
-      <w:r>
-        <w:rPr>
-          <w:rFonts w:ascii="Calibri" w:hAnsi="Calibri" w:eastAsia="Times New Roman" w:cs="Calibri"/>
-          <w:color w:val="444444"/>
-          <w:lang w:eastAsia="pt-BR"/>
-        </w:rPr>
-        <w:lastRenderedPageBreak/>
+        <w:shd w:val="clear" w:color="auto" w:fill="FFFFFF" w:themeFill="background1"/>
+        <w:spacing w:after="0" w:line="240" w:lineRule="auto"/>
+        <w:rPr>
+          <w:rFonts w:ascii="Calibri" w:hAnsi="Calibri" w:eastAsia="Times New Roman" w:cs="Calibri"/>
+          <w:color w:val="444444"/>
+          <w:lang w:eastAsia="pt-BR"/>
+        </w:rPr>
+      </w:pPr>
+      <w:r>
+        <w:rPr>
+          <w:rFonts w:ascii="Calibri" w:hAnsi="Calibri" w:eastAsia="Times New Roman" w:cs="Calibri"/>
+          <w:color w:val="444444"/>
+          <w:lang w:eastAsia="pt-BR"/>
+        </w:rPr>
         <w:t xml:space="preserve">A maneira mais fácil de criar um novo documento R </w:t>
       </w:r>
       <w:proofErr w:type="spellStart"/>
@@ -18347,7 +18346,28 @@
           <w:color w:val="444444"/>
           <w:lang w:eastAsia="pt-BR"/>
         </w:rPr>
-        <w:t xml:space="preserve">. Vá para Arquivo &gt; Novo Arquivo &gt; R </w:t>
+        <w:t xml:space="preserve">. </w:t>
+      </w:r>
+    </w:p>
+    <w:p>
+      <w:pPr>
+        <w:pStyle w:val="Normal"/>
+        <w:shd w:val="clear" w:color="auto" w:fill="FFFFFF" w:themeFill="background1"/>
+        <w:spacing w:after="0" w:line="240" w:lineRule="auto"/>
+        <w:ind w:left="0" w:firstLine="708"/>
+        <w:rPr>
+          <w:rFonts w:ascii="Calibri" w:hAnsi="Calibri" w:eastAsia="Times New Roman" w:cs="Calibri"/>
+          <w:color w:val="444444"/>
+          <w:lang w:eastAsia="pt-BR"/>
+        </w:rPr>
+      </w:pPr>
+      <w:r>
+        <w:rPr>
+          <w:rFonts w:ascii="Calibri" w:hAnsi="Calibri" w:eastAsia="Times New Roman" w:cs="Calibri"/>
+          <w:color w:val="444444"/>
+          <w:lang w:eastAsia="pt-BR"/>
+        </w:rPr>
+        <w:t xml:space="preserve">Vá para Arquivo &gt; Novo Arquivo &gt; R </w:t>
       </w:r>
       <w:proofErr w:type="spellStart"/>
       <w:r>
@@ -18742,14 +18762,14 @@
         <w:t>a</w:t>
       </w:r>
     </w:p>
-    <w:p>
+    <w:p w14:noSpellErr="1">
       <w:pPr>
         <w:pStyle w:val="PargrafodaLista"/>
         <w:numPr>
           <w:ilvl w:val="2"/>
           <w:numId w:val="3"/>
         </w:numPr>
-        <w:shd w:val="clear" w:color="auto" w:fill="FFFFFF"/>
+        <w:shd w:val="clear" w:color="auto" w:fill="FFFFFF" w:themeFill="background1"/>
         <w:spacing w:after="0" w:line="240" w:lineRule="auto"/>
         <w:rPr>
           <w:rFonts w:ascii="Calibri" w:hAnsi="Calibri" w:eastAsia="Times New Roman" w:cs="Calibri"/>
@@ -18766,12 +18786,67 @@
         <w:t xml:space="preserve">Cabeçalho </w:t>
       </w:r>
       <w:r>
-        <w:rPr>
-          <w:rFonts w:ascii="Calibri" w:hAnsi="Calibri" w:eastAsia="Times New Roman" w:cs="Calibri"/>
-          <w:color w:val="444444"/>
-          <w:lang w:eastAsia="pt-BR"/>
-        </w:rPr>
         <w:tab/>
+      </w:r>
+    </w:p>
+    <w:p>
+      <w:pPr>
+        <w:pStyle w:val="PargrafodaLista"/>
+        <w:numPr>
+          <w:ilvl w:val="3"/>
+          <w:numId w:val="3"/>
+        </w:numPr>
+        <w:shd w:val="clear" w:color="auto" w:fill="FFFFFF" w:themeFill="background1"/>
+        <w:spacing w:after="0" w:line="240" w:lineRule="auto"/>
+        <w:rPr>
+          <w:rFonts w:ascii="Calibri" w:hAnsi="Calibri" w:eastAsia="Times New Roman" w:cs="Calibri"/>
+          <w:color w:val="444444"/>
+          <w:lang w:eastAsia="pt-BR"/>
+        </w:rPr>
+      </w:pPr>
+      <w:r>
+        <w:rPr>
+          <w:rFonts w:ascii="Calibri" w:hAnsi="Calibri" w:eastAsia="Times New Roman" w:cs="Calibri"/>
+          <w:color w:val="444444"/>
+          <w:lang w:eastAsia="pt-BR"/>
+        </w:rPr>
+        <w:t xml:space="preserve">Atenção para dar um espaço ou </w:t>
+      </w:r>
+      <w:proofErr w:type="spellStart"/>
+      <w:r>
+        <w:rPr>
+          <w:rFonts w:ascii="Calibri" w:hAnsi="Calibri" w:eastAsia="Times New Roman" w:cs="Calibri"/>
+          <w:color w:val="444444"/>
+          <w:lang w:eastAsia="pt-BR"/>
+        </w:rPr>
+        <w:t>qlq</w:t>
+      </w:r>
+      <w:proofErr w:type="spellEnd"/>
+      <w:r>
+        <w:rPr>
+          <w:rFonts w:ascii="Calibri" w:hAnsi="Calibri" w:eastAsia="Times New Roman" w:cs="Calibri"/>
+          <w:color w:val="444444"/>
+          <w:lang w:eastAsia="pt-BR"/>
+        </w:rPr>
+        <w:t xml:space="preserve"> outro </w:t>
+      </w:r>
+      <w:proofErr w:type="spellStart"/>
+      <w:r>
+        <w:rPr>
+          <w:rFonts w:ascii="Calibri" w:hAnsi="Calibri" w:eastAsia="Times New Roman" w:cs="Calibri"/>
+          <w:color w:val="444444"/>
+          <w:lang w:eastAsia="pt-BR"/>
+        </w:rPr>
+        <w:t>caracterer</w:t>
+      </w:r>
+      <w:proofErr w:type="spellEnd"/>
+      <w:r>
+        <w:rPr>
+          <w:rFonts w:ascii="Calibri" w:hAnsi="Calibri" w:eastAsia="Times New Roman" w:cs="Calibri"/>
+          <w:color w:val="444444"/>
+          <w:lang w:eastAsia="pt-BR"/>
+        </w:rPr>
+        <w:t xml:space="preserve"> que não seja previsto</w:t>
       </w:r>
     </w:p>
     <w:p>
@@ -40952,7 +41027,7 @@
         <w:behaviors>
           <w:behavior w:val="content"/>
         </w:behaviors>
-        <w:guid w:val="{5dd9b9ae-191e-4875-abd2-bbf36b53b25c}"/>
+        <w:guid w:val="{cda1f7b4-6d67-49c3-bfb7-2dd798213417}"/>
       </w:docPartPr>
       <w:docPartBody>
         <w:p>

</xml_diff>

<commit_message>
pós gravação das investigações iniciais
</commit_message>
<xml_diff>
--- a/2022_linkedin_RforDS.docx
+++ b/2022_linkedin_RforDS.docx
@@ -4,7 +4,7 @@
   <w:body>
     <w:sdt>
       <w:sdtPr>
-        <w:id w:val="1364562822"/>
+        <w:id w:val="820916670"/>
         <w:docPartObj>
           <w:docPartGallery w:val="Table of Contents"/>
           <w:docPartUnique/>
@@ -45,7 +45,7 @@
           <w:r>
             <w:fldChar w:fldCharType="separate"/>
           </w:r>
-          <w:hyperlink w:anchor="_Toc1794229004">
+          <w:hyperlink w:anchor="_Toc420036538">
             <w:r>
               <w:rPr>
                 <w:rStyle w:val="Hyperlink"/>
@@ -59,7 +59,7 @@
               <w:fldChar w:fldCharType="begin"/>
             </w:r>
             <w:r>
-              <w:instrText xml:space="preserve">PAGEREF _Toc1794229004 \h</w:instrText>
+              <w:instrText xml:space="preserve">PAGEREF _Toc420036538 \h</w:instrText>
             </w:r>
             <w:r>
               <w:fldChar w:fldCharType="separate"/>
@@ -87,7 +87,7 @@
               <w:lang w:eastAsia="pt-BR"/>
             </w:rPr>
           </w:pPr>
-          <w:hyperlink w:anchor="_Toc1583482393">
+          <w:hyperlink w:anchor="_Toc1504278150">
             <w:r>
               <w:rPr>
                 <w:rStyle w:val="Hyperlink"/>
@@ -101,7 +101,7 @@
               <w:fldChar w:fldCharType="begin"/>
             </w:r>
             <w:r>
-              <w:instrText xml:space="preserve">PAGEREF _Toc1583482393 \h</w:instrText>
+              <w:instrText xml:space="preserve">PAGEREF _Toc1504278150 \h</w:instrText>
             </w:r>
             <w:r>
               <w:fldChar w:fldCharType="separate"/>
@@ -129,7 +129,7 @@
               <w:lang w:eastAsia="pt-BR"/>
             </w:rPr>
           </w:pPr>
-          <w:hyperlink w:anchor="_Toc771770808">
+          <w:hyperlink w:anchor="_Toc351853225">
             <w:r>
               <w:rPr>
                 <w:rStyle w:val="Hyperlink"/>
@@ -143,7 +143,7 @@
               <w:fldChar w:fldCharType="begin"/>
             </w:r>
             <w:r>
-              <w:instrText xml:space="preserve">PAGEREF _Toc771770808 \h</w:instrText>
+              <w:instrText xml:space="preserve">PAGEREF _Toc351853225 \h</w:instrText>
             </w:r>
             <w:r>
               <w:fldChar w:fldCharType="separate"/>
@@ -171,7 +171,7 @@
               <w:lang w:eastAsia="pt-BR"/>
             </w:rPr>
           </w:pPr>
-          <w:hyperlink w:anchor="_Toc844756825">
+          <w:hyperlink w:anchor="_Toc1511284477">
             <w:r>
               <w:rPr>
                 <w:rStyle w:val="Hyperlink"/>
@@ -185,7 +185,7 @@
               <w:fldChar w:fldCharType="begin"/>
             </w:r>
             <w:r>
-              <w:instrText xml:space="preserve">PAGEREF _Toc844756825 \h</w:instrText>
+              <w:instrText xml:space="preserve">PAGEREF _Toc1511284477 \h</w:instrText>
             </w:r>
             <w:r>
               <w:fldChar w:fldCharType="separate"/>
@@ -213,7 +213,7 @@
               <w:lang w:eastAsia="pt-BR"/>
             </w:rPr>
           </w:pPr>
-          <w:hyperlink w:anchor="_Toc80539990">
+          <w:hyperlink w:anchor="_Toc1450434676">
             <w:r>
               <w:rPr>
                 <w:rStyle w:val="Hyperlink"/>
@@ -227,7 +227,7 @@
               <w:fldChar w:fldCharType="begin"/>
             </w:r>
             <w:r>
-              <w:instrText xml:space="preserve">PAGEREF _Toc80539990 \h</w:instrText>
+              <w:instrText xml:space="preserve">PAGEREF _Toc1450434676 \h</w:instrText>
             </w:r>
             <w:r>
               <w:fldChar w:fldCharType="separate"/>
@@ -256,7 +256,7 @@
               <w:lang w:eastAsia="pt-BR"/>
             </w:rPr>
           </w:pPr>
-          <w:hyperlink w:anchor="_Toc1331757658">
+          <w:hyperlink w:anchor="_Toc1244190222">
             <w:r>
               <w:rPr>
                 <w:rStyle w:val="Hyperlink"/>
@@ -279,7 +279,7 @@
               <w:fldChar w:fldCharType="begin"/>
             </w:r>
             <w:r>
-              <w:instrText xml:space="preserve">PAGEREF _Toc1331757658 \h</w:instrText>
+              <w:instrText xml:space="preserve">PAGEREF _Toc1244190222 \h</w:instrText>
             </w:r>
             <w:r>
               <w:fldChar w:fldCharType="separate"/>
@@ -308,7 +308,7 @@
               <w:lang w:eastAsia="pt-BR"/>
             </w:rPr>
           </w:pPr>
-          <w:hyperlink w:anchor="_Toc424017855">
+          <w:hyperlink w:anchor="_Toc902467484">
             <w:r>
               <w:rPr>
                 <w:rStyle w:val="Hyperlink"/>
@@ -331,7 +331,7 @@
               <w:fldChar w:fldCharType="begin"/>
             </w:r>
             <w:r>
-              <w:instrText xml:space="preserve">PAGEREF _Toc424017855 \h</w:instrText>
+              <w:instrText xml:space="preserve">PAGEREF _Toc902467484 \h</w:instrText>
             </w:r>
             <w:r>
               <w:fldChar w:fldCharType="separate"/>
@@ -360,7 +360,7 @@
               <w:lang w:eastAsia="pt-BR"/>
             </w:rPr>
           </w:pPr>
-          <w:hyperlink w:anchor="_Toc733283805">
+          <w:hyperlink w:anchor="_Toc1969257964">
             <w:r>
               <w:rPr>
                 <w:rStyle w:val="Hyperlink"/>
@@ -383,7 +383,7 @@
               <w:fldChar w:fldCharType="begin"/>
             </w:r>
             <w:r>
-              <w:instrText xml:space="preserve">PAGEREF _Toc733283805 \h</w:instrText>
+              <w:instrText xml:space="preserve">PAGEREF _Toc1969257964 \h</w:instrText>
             </w:r>
             <w:r>
               <w:fldChar w:fldCharType="separate"/>
@@ -412,7 +412,7 @@
               <w:lang w:eastAsia="pt-BR"/>
             </w:rPr>
           </w:pPr>
-          <w:hyperlink w:anchor="_Toc1662720711">
+          <w:hyperlink w:anchor="_Toc714192262">
             <w:r>
               <w:rPr>
                 <w:rStyle w:val="Hyperlink"/>
@@ -435,7 +435,7 @@
               <w:fldChar w:fldCharType="begin"/>
             </w:r>
             <w:r>
-              <w:instrText xml:space="preserve">PAGEREF _Toc1662720711 \h</w:instrText>
+              <w:instrText xml:space="preserve">PAGEREF _Toc714192262 \h</w:instrText>
             </w:r>
             <w:r>
               <w:fldChar w:fldCharType="separate"/>
@@ -464,7 +464,7 @@
               <w:lang w:eastAsia="pt-BR"/>
             </w:rPr>
           </w:pPr>
-          <w:hyperlink w:anchor="_Toc1277516492">
+          <w:hyperlink w:anchor="_Toc1353669385">
             <w:r>
               <w:rPr>
                 <w:rStyle w:val="Hyperlink"/>
@@ -487,7 +487,7 @@
               <w:fldChar w:fldCharType="begin"/>
             </w:r>
             <w:r>
-              <w:instrText xml:space="preserve">PAGEREF _Toc1277516492 \h</w:instrText>
+              <w:instrText xml:space="preserve">PAGEREF _Toc1353669385 \h</w:instrText>
             </w:r>
             <w:r>
               <w:fldChar w:fldCharType="separate"/>
@@ -516,7 +516,7 @@
               <w:lang w:eastAsia="pt-BR"/>
             </w:rPr>
           </w:pPr>
-          <w:hyperlink w:anchor="_Toc1206199499">
+          <w:hyperlink w:anchor="_Toc1723913304">
             <w:r>
               <w:rPr>
                 <w:rStyle w:val="Hyperlink"/>
@@ -539,7 +539,7 @@
               <w:fldChar w:fldCharType="begin"/>
             </w:r>
             <w:r>
-              <w:instrText xml:space="preserve">PAGEREF _Toc1206199499 \h</w:instrText>
+              <w:instrText xml:space="preserve">PAGEREF _Toc1723913304 \h</w:instrText>
             </w:r>
             <w:r>
               <w:fldChar w:fldCharType="separate"/>
@@ -567,7 +567,7 @@
               <w:lang w:eastAsia="pt-BR"/>
             </w:rPr>
           </w:pPr>
-          <w:hyperlink w:anchor="_Toc414207374">
+          <w:hyperlink w:anchor="_Toc287261902">
             <w:r>
               <w:rPr>
                 <w:rStyle w:val="Hyperlink"/>
@@ -581,7 +581,7 @@
               <w:fldChar w:fldCharType="begin"/>
             </w:r>
             <w:r>
-              <w:instrText xml:space="preserve">PAGEREF _Toc414207374 \h</w:instrText>
+              <w:instrText xml:space="preserve">PAGEREF _Toc287261902 \h</w:instrText>
             </w:r>
             <w:r>
               <w:fldChar w:fldCharType="separate"/>
@@ -609,12 +609,12 @@
               <w:lang w:eastAsia="pt-BR"/>
             </w:rPr>
           </w:pPr>
-          <w:hyperlink w:anchor="_Toc949297314">
+          <w:hyperlink w:anchor="_Toc536640013">
             <w:r>
               <w:rPr>
                 <w:rStyle w:val="Hyperlink"/>
               </w:rPr>
-              <w:t>2 ----- Importação</w:t>
+              <w:t>2 ----- Importação no r</w:t>
             </w:r>
             <w:r>
               <w:tab/>
@@ -623,7 +623,7 @@
               <w:fldChar w:fldCharType="begin"/>
             </w:r>
             <w:r>
-              <w:instrText xml:space="preserve">PAGEREF _Toc949297314 \h</w:instrText>
+              <w:instrText xml:space="preserve">PAGEREF _Toc536640013 \h</w:instrText>
             </w:r>
             <w:r>
               <w:fldChar w:fldCharType="separate"/>
@@ -652,7 +652,7 @@
               <w:lang w:eastAsia="pt-BR"/>
             </w:rPr>
           </w:pPr>
-          <w:hyperlink w:anchor="_Toc802189491">
+          <w:hyperlink w:anchor="_Toc373835199">
             <w:r>
               <w:rPr>
                 <w:rStyle w:val="Hyperlink"/>
@@ -675,7 +675,7 @@
               <w:fldChar w:fldCharType="begin"/>
             </w:r>
             <w:r>
-              <w:instrText xml:space="preserve">PAGEREF _Toc802189491 \h</w:instrText>
+              <w:instrText xml:space="preserve">PAGEREF _Toc373835199 \h</w:instrText>
             </w:r>
             <w:r>
               <w:fldChar w:fldCharType="separate"/>
@@ -704,7 +704,7 @@
               <w:lang w:eastAsia="pt-BR"/>
             </w:rPr>
           </w:pPr>
-          <w:hyperlink w:anchor="_Toc1082273046">
+          <w:hyperlink w:anchor="_Toc834766285">
             <w:r>
               <w:rPr>
                 <w:rStyle w:val="Hyperlink"/>
@@ -727,7 +727,7 @@
               <w:fldChar w:fldCharType="begin"/>
             </w:r>
             <w:r>
-              <w:instrText xml:space="preserve">PAGEREF _Toc1082273046 \h</w:instrText>
+              <w:instrText xml:space="preserve">PAGEREF _Toc834766285 \h</w:instrText>
             </w:r>
             <w:r>
               <w:fldChar w:fldCharType="separate"/>
@@ -756,7 +756,7 @@
               <w:lang w:eastAsia="pt-BR"/>
             </w:rPr>
           </w:pPr>
-          <w:hyperlink w:anchor="_Toc539204652">
+          <w:hyperlink w:anchor="_Toc306856099">
             <w:r>
               <w:rPr>
                 <w:rStyle w:val="Hyperlink"/>
@@ -779,7 +779,7 @@
               <w:fldChar w:fldCharType="begin"/>
             </w:r>
             <w:r>
-              <w:instrText xml:space="preserve">PAGEREF _Toc539204652 \h</w:instrText>
+              <w:instrText xml:space="preserve">PAGEREF _Toc306856099 \h</w:instrText>
             </w:r>
             <w:r>
               <w:fldChar w:fldCharType="separate"/>
@@ -788,7 +788,7 @@
               <w:rPr>
                 <w:rStyle w:val="Hyperlink"/>
               </w:rPr>
-              <w:t>16</w:t>
+              <w:t>17</w:t>
             </w:r>
             <w:r>
               <w:fldChar w:fldCharType="end"/>
@@ -808,7 +808,7 @@
               <w:lang w:eastAsia="pt-BR"/>
             </w:rPr>
           </w:pPr>
-          <w:hyperlink w:anchor="_Toc883813091">
+          <w:hyperlink w:anchor="_Toc505245370">
             <w:r>
               <w:rPr>
                 <w:rStyle w:val="Hyperlink"/>
@@ -831,7 +831,7 @@
               <w:fldChar w:fldCharType="begin"/>
             </w:r>
             <w:r>
-              <w:instrText xml:space="preserve">PAGEREF _Toc883813091 \h</w:instrText>
+              <w:instrText xml:space="preserve">PAGEREF _Toc505245370 \h</w:instrText>
             </w:r>
             <w:r>
               <w:fldChar w:fldCharType="separate"/>
@@ -860,7 +860,7 @@
               <w:lang w:eastAsia="pt-BR"/>
             </w:rPr>
           </w:pPr>
-          <w:hyperlink w:anchor="_Toc989695320">
+          <w:hyperlink w:anchor="_Toc508687360">
             <w:r>
               <w:rPr>
                 <w:rStyle w:val="Hyperlink"/>
@@ -883,7 +883,7 @@
               <w:fldChar w:fldCharType="begin"/>
             </w:r>
             <w:r>
-              <w:instrText xml:space="preserve">PAGEREF _Toc989695320 \h</w:instrText>
+              <w:instrText xml:space="preserve">PAGEREF _Toc508687360 \h</w:instrText>
             </w:r>
             <w:r>
               <w:fldChar w:fldCharType="separate"/>
@@ -912,7 +912,7 @@
               <w:lang w:eastAsia="pt-BR"/>
             </w:rPr>
           </w:pPr>
-          <w:hyperlink w:anchor="_Toc851139521">
+          <w:hyperlink w:anchor="_Toc1284581293">
             <w:r>
               <w:rPr>
                 <w:rStyle w:val="Hyperlink"/>
@@ -935,7 +935,7 @@
               <w:fldChar w:fldCharType="begin"/>
             </w:r>
             <w:r>
-              <w:instrText xml:space="preserve">PAGEREF _Toc851139521 \h</w:instrText>
+              <w:instrText xml:space="preserve">PAGEREF _Toc1284581293 \h</w:instrText>
             </w:r>
             <w:r>
               <w:fldChar w:fldCharType="separate"/>
@@ -964,7 +964,7 @@
               <w:lang w:eastAsia="pt-BR"/>
             </w:rPr>
           </w:pPr>
-          <w:hyperlink w:anchor="_Toc815747857">
+          <w:hyperlink w:anchor="_Toc1255939932">
             <w:r>
               <w:rPr>
                 <w:rStyle w:val="Hyperlink"/>
@@ -987,7 +987,7 @@
               <w:fldChar w:fldCharType="begin"/>
             </w:r>
             <w:r>
-              <w:instrText xml:space="preserve">PAGEREF _Toc815747857 \h</w:instrText>
+              <w:instrText xml:space="preserve">PAGEREF _Toc1255939932 \h</w:instrText>
             </w:r>
             <w:r>
               <w:fldChar w:fldCharType="separate"/>
@@ -996,7 +996,7 @@
               <w:rPr>
                 <w:rStyle w:val="Hyperlink"/>
               </w:rPr>
-              <w:t>18</w:t>
+              <w:t>19</w:t>
             </w:r>
             <w:r>
               <w:fldChar w:fldCharType="end"/>
@@ -1016,7 +1016,7 @@
               <w:lang w:eastAsia="pt-BR"/>
             </w:rPr>
           </w:pPr>
-          <w:hyperlink w:anchor="_Toc443084267">
+          <w:hyperlink w:anchor="_Toc1779953998">
             <w:r>
               <w:rPr>
                 <w:rStyle w:val="Hyperlink"/>
@@ -1039,7 +1039,7 @@
               <w:fldChar w:fldCharType="begin"/>
             </w:r>
             <w:r>
-              <w:instrText xml:space="preserve">PAGEREF _Toc443084267 \h</w:instrText>
+              <w:instrText xml:space="preserve">PAGEREF _Toc1779953998 \h</w:instrText>
             </w:r>
             <w:r>
               <w:fldChar w:fldCharType="separate"/>
@@ -1068,7 +1068,7 @@
               <w:lang w:eastAsia="pt-BR"/>
             </w:rPr>
           </w:pPr>
-          <w:hyperlink w:anchor="_Toc1664015366">
+          <w:hyperlink w:anchor="_Toc2025171597">
             <w:r>
               <w:rPr>
                 <w:rStyle w:val="Hyperlink"/>
@@ -1091,7 +1091,7 @@
               <w:fldChar w:fldCharType="begin"/>
             </w:r>
             <w:r>
-              <w:instrText xml:space="preserve">PAGEREF _Toc1664015366 \h</w:instrText>
+              <w:instrText xml:space="preserve">PAGEREF _Toc2025171597 \h</w:instrText>
             </w:r>
             <w:r>
               <w:fldChar w:fldCharType="separate"/>
@@ -1120,7 +1120,7 @@
               <w:lang w:eastAsia="pt-BR"/>
             </w:rPr>
           </w:pPr>
-          <w:hyperlink w:anchor="_Toc706004607">
+          <w:hyperlink w:anchor="_Toc955889631">
             <w:r>
               <w:rPr>
                 <w:rStyle w:val="Hyperlink"/>
@@ -1143,7 +1143,7 @@
               <w:fldChar w:fldCharType="begin"/>
             </w:r>
             <w:r>
-              <w:instrText xml:space="preserve">PAGEREF _Toc706004607 \h</w:instrText>
+              <w:instrText xml:space="preserve">PAGEREF _Toc955889631 \h</w:instrText>
             </w:r>
             <w:r>
               <w:fldChar w:fldCharType="separate"/>
@@ -1172,7 +1172,7 @@
               <w:lang w:eastAsia="pt-BR"/>
             </w:rPr>
           </w:pPr>
-          <w:hyperlink w:anchor="_Toc2060095590">
+          <w:hyperlink w:anchor="_Toc413699357">
             <w:r>
               <w:rPr>
                 <w:rStyle w:val="Hyperlink"/>
@@ -1195,7 +1195,7 @@
               <w:fldChar w:fldCharType="begin"/>
             </w:r>
             <w:r>
-              <w:instrText xml:space="preserve">PAGEREF _Toc2060095590 \h</w:instrText>
+              <w:instrText xml:space="preserve">PAGEREF _Toc413699357 \h</w:instrText>
             </w:r>
             <w:r>
               <w:fldChar w:fldCharType="separate"/>
@@ -1204,7 +1204,7 @@
               <w:rPr>
                 <w:rStyle w:val="Hyperlink"/>
               </w:rPr>
-              <w:t>19</w:t>
+              <w:t>20</w:t>
             </w:r>
             <w:r>
               <w:fldChar w:fldCharType="end"/>
@@ -1224,7 +1224,7 @@
               <w:lang w:eastAsia="pt-BR"/>
             </w:rPr>
           </w:pPr>
-          <w:hyperlink w:anchor="_Toc244929949">
+          <w:hyperlink w:anchor="_Toc2012225034">
             <w:r>
               <w:rPr>
                 <w:rStyle w:val="Hyperlink"/>
@@ -1247,7 +1247,7 @@
               <w:fldChar w:fldCharType="begin"/>
             </w:r>
             <w:r>
-              <w:instrText xml:space="preserve">PAGEREF _Toc244929949 \h</w:instrText>
+              <w:instrText xml:space="preserve">PAGEREF _Toc2012225034 \h</w:instrText>
             </w:r>
             <w:r>
               <w:fldChar w:fldCharType="separate"/>
@@ -1276,7 +1276,7 @@
               <w:lang w:eastAsia="pt-BR"/>
             </w:rPr>
           </w:pPr>
-          <w:hyperlink w:anchor="_Toc1349638938">
+          <w:hyperlink w:anchor="_Toc897910640">
             <w:r>
               <w:rPr>
                 <w:rStyle w:val="Hyperlink"/>
@@ -1299,7 +1299,7 @@
               <w:fldChar w:fldCharType="begin"/>
             </w:r>
             <w:r>
-              <w:instrText xml:space="preserve">PAGEREF _Toc1349638938 \h</w:instrText>
+              <w:instrText xml:space="preserve">PAGEREF _Toc897910640 \h</w:instrText>
             </w:r>
             <w:r>
               <w:fldChar w:fldCharType="separate"/>
@@ -1328,7 +1328,7 @@
               <w:lang w:eastAsia="pt-BR"/>
             </w:rPr>
           </w:pPr>
-          <w:hyperlink w:anchor="_Toc1124044538">
+          <w:hyperlink w:anchor="_Toc1507783664">
             <w:r>
               <w:rPr>
                 <w:rStyle w:val="Hyperlink"/>
@@ -1351,7 +1351,7 @@
               <w:fldChar w:fldCharType="begin"/>
             </w:r>
             <w:r>
-              <w:instrText xml:space="preserve">PAGEREF _Toc1124044538 \h</w:instrText>
+              <w:instrText xml:space="preserve">PAGEREF _Toc1507783664 \h</w:instrText>
             </w:r>
             <w:r>
               <w:fldChar w:fldCharType="separate"/>
@@ -1380,7 +1380,7 @@
               <w:lang w:eastAsia="pt-BR"/>
             </w:rPr>
           </w:pPr>
-          <w:hyperlink w:anchor="_Toc1751921222">
+          <w:hyperlink w:anchor="_Toc1886065787">
             <w:r>
               <w:rPr>
                 <w:rStyle w:val="Hyperlink"/>
@@ -1403,7 +1403,7 @@
               <w:fldChar w:fldCharType="begin"/>
             </w:r>
             <w:r>
-              <w:instrText xml:space="preserve">PAGEREF _Toc1751921222 \h</w:instrText>
+              <w:instrText xml:space="preserve">PAGEREF _Toc1886065787 \h</w:instrText>
             </w:r>
             <w:r>
               <w:fldChar w:fldCharType="separate"/>
@@ -1432,7 +1432,7 @@
               <w:lang w:eastAsia="pt-BR"/>
             </w:rPr>
           </w:pPr>
-          <w:hyperlink w:anchor="_Toc542996496">
+          <w:hyperlink w:anchor="_Toc1641310192">
             <w:r>
               <w:rPr>
                 <w:rStyle w:val="Hyperlink"/>
@@ -1455,7 +1455,7 @@
               <w:fldChar w:fldCharType="begin"/>
             </w:r>
             <w:r>
-              <w:instrText xml:space="preserve">PAGEREF _Toc542996496 \h</w:instrText>
+              <w:instrText xml:space="preserve">PAGEREF _Toc1641310192 \h</w:instrText>
             </w:r>
             <w:r>
               <w:fldChar w:fldCharType="separate"/>
@@ -1484,7 +1484,7 @@
               <w:lang w:eastAsia="pt-BR"/>
             </w:rPr>
           </w:pPr>
-          <w:hyperlink w:anchor="_Toc1025826709">
+          <w:hyperlink w:anchor="_Toc1442715171">
             <w:r>
               <w:rPr>
                 <w:rStyle w:val="Hyperlink"/>
@@ -1507,7 +1507,7 @@
               <w:fldChar w:fldCharType="begin"/>
             </w:r>
             <w:r>
-              <w:instrText xml:space="preserve">PAGEREF _Toc1025826709 \h</w:instrText>
+              <w:instrText xml:space="preserve">PAGEREF _Toc1442715171 \h</w:instrText>
             </w:r>
             <w:r>
               <w:fldChar w:fldCharType="separate"/>
@@ -1536,7 +1536,7 @@
               <w:lang w:eastAsia="pt-BR"/>
             </w:rPr>
           </w:pPr>
-          <w:hyperlink w:anchor="_Toc1642338133">
+          <w:hyperlink w:anchor="_Toc337285229">
             <w:r>
               <w:rPr>
                 <w:rStyle w:val="Hyperlink"/>
@@ -1559,7 +1559,7 @@
               <w:fldChar w:fldCharType="begin"/>
             </w:r>
             <w:r>
-              <w:instrText xml:space="preserve">PAGEREF _Toc1642338133 \h</w:instrText>
+              <w:instrText xml:space="preserve">PAGEREF _Toc337285229 \h</w:instrText>
             </w:r>
             <w:r>
               <w:fldChar w:fldCharType="separate"/>
@@ -1588,7 +1588,7 @@
               <w:lang w:eastAsia="pt-BR"/>
             </w:rPr>
           </w:pPr>
-          <w:hyperlink w:anchor="_Toc869062437">
+          <w:hyperlink w:anchor="_Toc297993967">
             <w:r>
               <w:rPr>
                 <w:rStyle w:val="Hyperlink"/>
@@ -1611,7 +1611,7 @@
               <w:fldChar w:fldCharType="begin"/>
             </w:r>
             <w:r>
-              <w:instrText xml:space="preserve">PAGEREF _Toc869062437 \h</w:instrText>
+              <w:instrText xml:space="preserve">PAGEREF _Toc297993967 \h</w:instrText>
             </w:r>
             <w:r>
               <w:fldChar w:fldCharType="separate"/>
@@ -1640,7 +1640,7 @@
               <w:lang w:eastAsia="pt-BR"/>
             </w:rPr>
           </w:pPr>
-          <w:hyperlink w:anchor="_Toc908592319">
+          <w:hyperlink w:anchor="_Toc972347547">
             <w:r>
               <w:rPr>
                 <w:rStyle w:val="Hyperlink"/>
@@ -1663,7 +1663,7 @@
               <w:fldChar w:fldCharType="begin"/>
             </w:r>
             <w:r>
-              <w:instrText xml:space="preserve">PAGEREF _Toc908592319 \h</w:instrText>
+              <w:instrText xml:space="preserve">PAGEREF _Toc972347547 \h</w:instrText>
             </w:r>
             <w:r>
               <w:fldChar w:fldCharType="separate"/>
@@ -1672,7 +1672,7 @@
               <w:rPr>
                 <w:rStyle w:val="Hyperlink"/>
               </w:rPr>
-              <w:t>20</w:t>
+              <w:t>21</w:t>
             </w:r>
             <w:r>
               <w:fldChar w:fldCharType="end"/>
@@ -1692,7 +1692,7 @@
               <w:lang w:eastAsia="pt-BR"/>
             </w:rPr>
           </w:pPr>
-          <w:hyperlink w:anchor="_Toc617271570">
+          <w:hyperlink w:anchor="_Toc1605987998">
             <w:r>
               <w:rPr>
                 <w:rStyle w:val="Hyperlink"/>
@@ -1715,7 +1715,7 @@
               <w:fldChar w:fldCharType="begin"/>
             </w:r>
             <w:r>
-              <w:instrText xml:space="preserve">PAGEREF _Toc617271570 \h</w:instrText>
+              <w:instrText xml:space="preserve">PAGEREF _Toc1605987998 \h</w:instrText>
             </w:r>
             <w:r>
               <w:fldChar w:fldCharType="separate"/>
@@ -1744,7 +1744,7 @@
               <w:lang w:eastAsia="pt-BR"/>
             </w:rPr>
           </w:pPr>
-          <w:hyperlink w:anchor="_Toc1896118257">
+          <w:hyperlink w:anchor="_Toc989866199">
             <w:r>
               <w:rPr>
                 <w:rStyle w:val="Hyperlink"/>
@@ -1767,7 +1767,7 @@
               <w:fldChar w:fldCharType="begin"/>
             </w:r>
             <w:r>
-              <w:instrText xml:space="preserve">PAGEREF _Toc1896118257 \h</w:instrText>
+              <w:instrText xml:space="preserve">PAGEREF _Toc989866199 \h</w:instrText>
             </w:r>
             <w:r>
               <w:fldChar w:fldCharType="separate"/>
@@ -1796,7 +1796,7 @@
               <w:lang w:eastAsia="pt-BR"/>
             </w:rPr>
           </w:pPr>
-          <w:hyperlink w:anchor="_Toc1706240305">
+          <w:hyperlink w:anchor="_Toc482520388">
             <w:r>
               <w:rPr>
                 <w:rStyle w:val="Hyperlink"/>
@@ -1819,7 +1819,7 @@
               <w:fldChar w:fldCharType="begin"/>
             </w:r>
             <w:r>
-              <w:instrText xml:space="preserve">PAGEREF _Toc1706240305 \h</w:instrText>
+              <w:instrText xml:space="preserve">PAGEREF _Toc482520388 \h</w:instrText>
             </w:r>
             <w:r>
               <w:fldChar w:fldCharType="separate"/>
@@ -1848,7 +1848,7 @@
               <w:lang w:eastAsia="pt-BR"/>
             </w:rPr>
           </w:pPr>
-          <w:hyperlink w:anchor="_Toc1322609646">
+          <w:hyperlink w:anchor="_Toc775226673">
             <w:r>
               <w:rPr>
                 <w:rStyle w:val="Hyperlink"/>
@@ -1871,7 +1871,7 @@
               <w:fldChar w:fldCharType="begin"/>
             </w:r>
             <w:r>
-              <w:instrText xml:space="preserve">PAGEREF _Toc1322609646 \h</w:instrText>
+              <w:instrText xml:space="preserve">PAGEREF _Toc775226673 \h</w:instrText>
             </w:r>
             <w:r>
               <w:fldChar w:fldCharType="separate"/>
@@ -1900,7 +1900,7 @@
               <w:lang w:eastAsia="pt-BR"/>
             </w:rPr>
           </w:pPr>
-          <w:hyperlink w:anchor="_Toc247111663">
+          <w:hyperlink w:anchor="_Toc1873360249">
             <w:r>
               <w:rPr>
                 <w:rStyle w:val="Hyperlink"/>
@@ -1923,7 +1923,7 @@
               <w:fldChar w:fldCharType="begin"/>
             </w:r>
             <w:r>
-              <w:instrText xml:space="preserve">PAGEREF _Toc247111663 \h</w:instrText>
+              <w:instrText xml:space="preserve">PAGEREF _Toc1873360249 \h</w:instrText>
             </w:r>
             <w:r>
               <w:fldChar w:fldCharType="separate"/>
@@ -1952,7 +1952,7 @@
               <w:lang w:eastAsia="pt-BR"/>
             </w:rPr>
           </w:pPr>
-          <w:hyperlink w:anchor="_Toc1368445879">
+          <w:hyperlink w:anchor="_Toc1783788575">
             <w:r>
               <w:rPr>
                 <w:rStyle w:val="Hyperlink"/>
@@ -1975,7 +1975,7 @@
               <w:fldChar w:fldCharType="begin"/>
             </w:r>
             <w:r>
-              <w:instrText xml:space="preserve">PAGEREF _Toc1368445879 \h</w:instrText>
+              <w:instrText xml:space="preserve">PAGEREF _Toc1783788575 \h</w:instrText>
             </w:r>
             <w:r>
               <w:fldChar w:fldCharType="separate"/>
@@ -1984,7 +1984,7 @@
               <w:rPr>
                 <w:rStyle w:val="Hyperlink"/>
               </w:rPr>
-              <w:t>21</w:t>
+              <w:t>22</w:t>
             </w:r>
             <w:r>
               <w:fldChar w:fldCharType="end"/>
@@ -2004,7 +2004,7 @@
               <w:lang w:eastAsia="pt-BR"/>
             </w:rPr>
           </w:pPr>
-          <w:hyperlink w:anchor="_Toc887569379">
+          <w:hyperlink w:anchor="_Toc1680720775">
             <w:r>
               <w:rPr>
                 <w:rStyle w:val="Hyperlink"/>
@@ -2027,7 +2027,7 @@
               <w:fldChar w:fldCharType="begin"/>
             </w:r>
             <w:r>
-              <w:instrText xml:space="preserve">PAGEREF _Toc887569379 \h</w:instrText>
+              <w:instrText xml:space="preserve">PAGEREF _Toc1680720775 \h</w:instrText>
             </w:r>
             <w:r>
               <w:fldChar w:fldCharType="separate"/>
@@ -2056,7 +2056,7 @@
               <w:lang w:eastAsia="pt-BR"/>
             </w:rPr>
           </w:pPr>
-          <w:hyperlink w:anchor="_Toc1630180706">
+          <w:hyperlink w:anchor="_Toc247337799">
             <w:r>
               <w:rPr>
                 <w:rStyle w:val="Hyperlink"/>
@@ -2079,7 +2079,7 @@
               <w:fldChar w:fldCharType="begin"/>
             </w:r>
             <w:r>
-              <w:instrText xml:space="preserve">PAGEREF _Toc1630180706 \h</w:instrText>
+              <w:instrText xml:space="preserve">PAGEREF _Toc247337799 \h</w:instrText>
             </w:r>
             <w:r>
               <w:fldChar w:fldCharType="separate"/>
@@ -2108,7 +2108,7 @@
               <w:lang w:eastAsia="pt-BR"/>
             </w:rPr>
           </w:pPr>
-          <w:hyperlink w:anchor="_Toc2123967653">
+          <w:hyperlink w:anchor="_Toc1491360803">
             <w:r>
               <w:rPr>
                 <w:rStyle w:val="Hyperlink"/>
@@ -2131,7 +2131,7 @@
               <w:fldChar w:fldCharType="begin"/>
             </w:r>
             <w:r>
-              <w:instrText xml:space="preserve">PAGEREF _Toc2123967653 \h</w:instrText>
+              <w:instrText xml:space="preserve">PAGEREF _Toc1491360803 \h</w:instrText>
             </w:r>
             <w:r>
               <w:fldChar w:fldCharType="separate"/>
@@ -2140,7 +2140,7 @@
               <w:rPr>
                 <w:rStyle w:val="Hyperlink"/>
               </w:rPr>
-              <w:t>22</w:t>
+              <w:t>23</w:t>
             </w:r>
             <w:r>
               <w:fldChar w:fldCharType="end"/>
@@ -2160,7 +2160,7 @@
               <w:lang w:eastAsia="pt-BR"/>
             </w:rPr>
           </w:pPr>
-          <w:hyperlink w:anchor="_Toc1113085744">
+          <w:hyperlink w:anchor="_Toc955281554">
             <w:r>
               <w:rPr>
                 <w:rStyle w:val="Hyperlink"/>
@@ -2183,7 +2183,7 @@
               <w:fldChar w:fldCharType="begin"/>
             </w:r>
             <w:r>
-              <w:instrText xml:space="preserve">PAGEREF _Toc1113085744 \h</w:instrText>
+              <w:instrText xml:space="preserve">PAGEREF _Toc955281554 \h</w:instrText>
             </w:r>
             <w:r>
               <w:fldChar w:fldCharType="separate"/>
@@ -2192,7 +2192,7 @@
               <w:rPr>
                 <w:rStyle w:val="Hyperlink"/>
               </w:rPr>
-              <w:t>22</w:t>
+              <w:t>23</w:t>
             </w:r>
             <w:r>
               <w:fldChar w:fldCharType="end"/>
@@ -2212,7 +2212,7 @@
               <w:lang w:eastAsia="pt-BR"/>
             </w:rPr>
           </w:pPr>
-          <w:hyperlink w:anchor="_Toc1220336725">
+          <w:hyperlink w:anchor="_Toc1260042140">
             <w:r>
               <w:rPr>
                 <w:rStyle w:val="Hyperlink"/>
@@ -2235,7 +2235,7 @@
               <w:fldChar w:fldCharType="begin"/>
             </w:r>
             <w:r>
-              <w:instrText xml:space="preserve">PAGEREF _Toc1220336725 \h</w:instrText>
+              <w:instrText xml:space="preserve">PAGEREF _Toc1260042140 \h</w:instrText>
             </w:r>
             <w:r>
               <w:fldChar w:fldCharType="separate"/>
@@ -2264,7 +2264,7 @@
               <w:lang w:eastAsia="pt-BR"/>
             </w:rPr>
           </w:pPr>
-          <w:hyperlink w:anchor="_Toc1664329770">
+          <w:hyperlink w:anchor="_Toc21150889">
             <w:r>
               <w:rPr>
                 <w:rStyle w:val="Hyperlink"/>
@@ -2287,7 +2287,7 @@
               <w:fldChar w:fldCharType="begin"/>
             </w:r>
             <w:r>
-              <w:instrText xml:space="preserve">PAGEREF _Toc1664329770 \h</w:instrText>
+              <w:instrText xml:space="preserve">PAGEREF _Toc21150889 \h</w:instrText>
             </w:r>
             <w:r>
               <w:fldChar w:fldCharType="separate"/>
@@ -2316,7 +2316,7 @@
               <w:lang w:eastAsia="pt-BR"/>
             </w:rPr>
           </w:pPr>
-          <w:hyperlink w:anchor="_Toc2012735211">
+          <w:hyperlink w:anchor="_Toc770216894">
             <w:r>
               <w:rPr>
                 <w:rStyle w:val="Hyperlink"/>
@@ -2339,7 +2339,7 @@
               <w:fldChar w:fldCharType="begin"/>
             </w:r>
             <w:r>
-              <w:instrText xml:space="preserve">PAGEREF _Toc2012735211 \h</w:instrText>
+              <w:instrText xml:space="preserve">PAGEREF _Toc770216894 \h</w:instrText>
             </w:r>
             <w:r>
               <w:fldChar w:fldCharType="separate"/>
@@ -2368,7 +2368,7 @@
               <w:lang w:eastAsia="pt-BR"/>
             </w:rPr>
           </w:pPr>
-          <w:hyperlink w:anchor="_Toc1965980911">
+          <w:hyperlink w:anchor="_Toc1063522116">
             <w:r>
               <w:rPr>
                 <w:rStyle w:val="Hyperlink"/>
@@ -2391,7 +2391,7 @@
               <w:fldChar w:fldCharType="begin"/>
             </w:r>
             <w:r>
-              <w:instrText xml:space="preserve">PAGEREF _Toc1965980911 \h</w:instrText>
+              <w:instrText xml:space="preserve">PAGEREF _Toc1063522116 \h</w:instrText>
             </w:r>
             <w:r>
               <w:fldChar w:fldCharType="separate"/>
@@ -2400,7 +2400,7 @@
               <w:rPr>
                 <w:rStyle w:val="Hyperlink"/>
               </w:rPr>
-              <w:t>23</w:t>
+              <w:t>24</w:t>
             </w:r>
             <w:r>
               <w:fldChar w:fldCharType="end"/>
@@ -2420,7 +2420,7 @@
               <w:lang w:eastAsia="pt-BR"/>
             </w:rPr>
           </w:pPr>
-          <w:hyperlink w:anchor="_Toc2123348081">
+          <w:hyperlink w:anchor="_Toc1864514469">
             <w:r>
               <w:rPr>
                 <w:rStyle w:val="Hyperlink"/>
@@ -2443,7 +2443,7 @@
               <w:fldChar w:fldCharType="begin"/>
             </w:r>
             <w:r>
-              <w:instrText xml:space="preserve">PAGEREF _Toc2123348081 \h</w:instrText>
+              <w:instrText xml:space="preserve">PAGEREF _Toc1864514469 \h</w:instrText>
             </w:r>
             <w:r>
               <w:fldChar w:fldCharType="separate"/>
@@ -2472,7 +2472,7 @@
               <w:lang w:eastAsia="pt-BR"/>
             </w:rPr>
           </w:pPr>
-          <w:hyperlink w:anchor="_Toc959407782">
+          <w:hyperlink w:anchor="_Toc962573299">
             <w:r>
               <w:rPr>
                 <w:rStyle w:val="Hyperlink"/>
@@ -2495,7 +2495,7 @@
               <w:fldChar w:fldCharType="begin"/>
             </w:r>
             <w:r>
-              <w:instrText xml:space="preserve">PAGEREF _Toc959407782 \h</w:instrText>
+              <w:instrText xml:space="preserve">PAGEREF _Toc962573299 \h</w:instrText>
             </w:r>
             <w:r>
               <w:fldChar w:fldCharType="separate"/>
@@ -2524,7 +2524,7 @@
               <w:lang w:eastAsia="pt-BR"/>
             </w:rPr>
           </w:pPr>
-          <w:hyperlink w:anchor="_Toc1470906638">
+          <w:hyperlink w:anchor="_Toc485510779">
             <w:r>
               <w:rPr>
                 <w:rStyle w:val="Hyperlink"/>
@@ -2547,7 +2547,7 @@
               <w:fldChar w:fldCharType="begin"/>
             </w:r>
             <w:r>
-              <w:instrText xml:space="preserve">PAGEREF _Toc1470906638 \h</w:instrText>
+              <w:instrText xml:space="preserve">PAGEREF _Toc485510779 \h</w:instrText>
             </w:r>
             <w:r>
               <w:fldChar w:fldCharType="separate"/>
@@ -2576,7 +2576,7 @@
               <w:lang w:eastAsia="pt-BR"/>
             </w:rPr>
           </w:pPr>
-          <w:hyperlink w:anchor="_Toc1674985653">
+          <w:hyperlink w:anchor="_Toc338400882">
             <w:r>
               <w:rPr>
                 <w:rStyle w:val="Hyperlink"/>
@@ -2599,7 +2599,7 @@
               <w:fldChar w:fldCharType="begin"/>
             </w:r>
             <w:r>
-              <w:instrText xml:space="preserve">PAGEREF _Toc1674985653 \h</w:instrText>
+              <w:instrText xml:space="preserve">PAGEREF _Toc338400882 \h</w:instrText>
             </w:r>
             <w:r>
               <w:fldChar w:fldCharType="separate"/>
@@ -2608,7 +2608,7 @@
               <w:rPr>
                 <w:rStyle w:val="Hyperlink"/>
               </w:rPr>
-              <w:t>26</w:t>
+              <w:t>27</w:t>
             </w:r>
             <w:r>
               <w:fldChar w:fldCharType="end"/>
@@ -2628,7 +2628,7 @@
               <w:lang w:eastAsia="pt-BR"/>
             </w:rPr>
           </w:pPr>
-          <w:hyperlink w:anchor="_Toc539737944">
+          <w:hyperlink w:anchor="_Toc1081443052">
             <w:r>
               <w:rPr>
                 <w:rStyle w:val="Hyperlink"/>
@@ -2651,7 +2651,7 @@
               <w:fldChar w:fldCharType="begin"/>
             </w:r>
             <w:r>
-              <w:instrText xml:space="preserve">PAGEREF _Toc539737944 \h</w:instrText>
+              <w:instrText xml:space="preserve">PAGEREF _Toc1081443052 \h</w:instrText>
             </w:r>
             <w:r>
               <w:fldChar w:fldCharType="separate"/>
@@ -2680,7 +2680,7 @@
               <w:lang w:eastAsia="pt-BR"/>
             </w:rPr>
           </w:pPr>
-          <w:hyperlink w:anchor="_Toc1057636787">
+          <w:hyperlink w:anchor="_Toc518260517">
             <w:r>
               <w:rPr>
                 <w:rStyle w:val="Hyperlink"/>
@@ -2703,7 +2703,7 @@
               <w:fldChar w:fldCharType="begin"/>
             </w:r>
             <w:r>
-              <w:instrText xml:space="preserve">PAGEREF _Toc1057636787 \h</w:instrText>
+              <w:instrText xml:space="preserve">PAGEREF _Toc518260517 \h</w:instrText>
             </w:r>
             <w:r>
               <w:fldChar w:fldCharType="separate"/>
@@ -2732,7 +2732,7 @@
               <w:lang w:eastAsia="pt-BR"/>
             </w:rPr>
           </w:pPr>
-          <w:hyperlink w:anchor="_Toc1094099597">
+          <w:hyperlink w:anchor="_Toc1325148125">
             <w:r>
               <w:rPr>
                 <w:rStyle w:val="Hyperlink"/>
@@ -2755,7 +2755,7 @@
               <w:fldChar w:fldCharType="begin"/>
             </w:r>
             <w:r>
-              <w:instrText xml:space="preserve">PAGEREF _Toc1094099597 \h</w:instrText>
+              <w:instrText xml:space="preserve">PAGEREF _Toc1325148125 \h</w:instrText>
             </w:r>
             <w:r>
               <w:fldChar w:fldCharType="separate"/>
@@ -2784,7 +2784,7 @@
               <w:lang w:eastAsia="pt-BR"/>
             </w:rPr>
           </w:pPr>
-          <w:hyperlink w:anchor="_Toc268194523">
+          <w:hyperlink w:anchor="_Toc1075453351">
             <w:r>
               <w:rPr>
                 <w:rStyle w:val="Hyperlink"/>
@@ -2807,7 +2807,7 @@
               <w:fldChar w:fldCharType="begin"/>
             </w:r>
             <w:r>
-              <w:instrText xml:space="preserve">PAGEREF _Toc268194523 \h</w:instrText>
+              <w:instrText xml:space="preserve">PAGEREF _Toc1075453351 \h</w:instrText>
             </w:r>
             <w:r>
               <w:fldChar w:fldCharType="separate"/>
@@ -2816,7 +2816,7 @@
               <w:rPr>
                 <w:rStyle w:val="Hyperlink"/>
               </w:rPr>
-              <w:t>30</w:t>
+              <w:t>31</w:t>
             </w:r>
             <w:r>
               <w:fldChar w:fldCharType="end"/>
@@ -2836,7 +2836,7 @@
               <w:lang w:eastAsia="pt-BR"/>
             </w:rPr>
           </w:pPr>
-          <w:hyperlink w:anchor="_Toc1973463621">
+          <w:hyperlink w:anchor="_Toc925039034">
             <w:r>
               <w:rPr>
                 <w:rStyle w:val="Hyperlink"/>
@@ -2859,7 +2859,7 @@
               <w:fldChar w:fldCharType="begin"/>
             </w:r>
             <w:r>
-              <w:instrText xml:space="preserve">PAGEREF _Toc1973463621 \h</w:instrText>
+              <w:instrText xml:space="preserve">PAGEREF _Toc925039034 \h</w:instrText>
             </w:r>
             <w:r>
               <w:fldChar w:fldCharType="separate"/>
@@ -2888,7 +2888,7 @@
               <w:lang w:eastAsia="pt-BR"/>
             </w:rPr>
           </w:pPr>
-          <w:hyperlink w:anchor="_Toc2068392417">
+          <w:hyperlink w:anchor="_Toc725197470">
             <w:r>
               <w:rPr>
                 <w:rStyle w:val="Hyperlink"/>
@@ -2911,7 +2911,7 @@
               <w:fldChar w:fldCharType="begin"/>
             </w:r>
             <w:r>
-              <w:instrText xml:space="preserve">PAGEREF _Toc2068392417 \h</w:instrText>
+              <w:instrText xml:space="preserve">PAGEREF _Toc725197470 \h</w:instrText>
             </w:r>
             <w:r>
               <w:fldChar w:fldCharType="separate"/>
@@ -2940,7 +2940,7 @@
               <w:lang w:eastAsia="pt-BR"/>
             </w:rPr>
           </w:pPr>
-          <w:hyperlink w:anchor="_Toc885197543">
+          <w:hyperlink w:anchor="_Toc409512024">
             <w:r>
               <w:rPr>
                 <w:rStyle w:val="Hyperlink"/>
@@ -2963,7 +2963,7 @@
               <w:fldChar w:fldCharType="begin"/>
             </w:r>
             <w:r>
-              <w:instrText xml:space="preserve">PAGEREF _Toc885197543 \h</w:instrText>
+              <w:instrText xml:space="preserve">PAGEREF _Toc409512024 \h</w:instrText>
             </w:r>
             <w:r>
               <w:fldChar w:fldCharType="separate"/>
@@ -2992,7 +2992,7 @@
               <w:lang w:eastAsia="pt-BR"/>
             </w:rPr>
           </w:pPr>
-          <w:hyperlink w:anchor="_Toc544801124">
+          <w:hyperlink w:anchor="_Toc1401313714">
             <w:r>
               <w:rPr>
                 <w:rStyle w:val="Hyperlink"/>
@@ -3015,7 +3015,7 @@
               <w:fldChar w:fldCharType="begin"/>
             </w:r>
             <w:r>
-              <w:instrText xml:space="preserve">PAGEREF _Toc544801124 \h</w:instrText>
+              <w:instrText xml:space="preserve">PAGEREF _Toc1401313714 \h</w:instrText>
             </w:r>
             <w:r>
               <w:fldChar w:fldCharType="separate"/>
@@ -3044,7 +3044,7 @@
               <w:lang w:eastAsia="pt-BR"/>
             </w:rPr>
           </w:pPr>
-          <w:hyperlink w:anchor="_Toc678810950">
+          <w:hyperlink w:anchor="_Toc40139983">
             <w:r>
               <w:rPr>
                 <w:rStyle w:val="Hyperlink"/>
@@ -3067,7 +3067,7 @@
               <w:fldChar w:fldCharType="begin"/>
             </w:r>
             <w:r>
-              <w:instrText xml:space="preserve">PAGEREF _Toc678810950 \h</w:instrText>
+              <w:instrText xml:space="preserve">PAGEREF _Toc40139983 \h</w:instrText>
             </w:r>
             <w:r>
               <w:fldChar w:fldCharType="separate"/>
@@ -3096,7 +3096,7 @@
               <w:lang w:eastAsia="pt-BR"/>
             </w:rPr>
           </w:pPr>
-          <w:hyperlink w:anchor="_Toc1266137078">
+          <w:hyperlink w:anchor="_Toc1798172310">
             <w:r>
               <w:rPr>
                 <w:rStyle w:val="Hyperlink"/>
@@ -3119,7 +3119,7 @@
               <w:fldChar w:fldCharType="begin"/>
             </w:r>
             <w:r>
-              <w:instrText xml:space="preserve">PAGEREF _Toc1266137078 \h</w:instrText>
+              <w:instrText xml:space="preserve">PAGEREF _Toc1798172310 \h</w:instrText>
             </w:r>
             <w:r>
               <w:fldChar w:fldCharType="separate"/>
@@ -3148,7 +3148,7 @@
               <w:lang w:eastAsia="pt-BR"/>
             </w:rPr>
           </w:pPr>
-          <w:hyperlink w:anchor="_Toc747114961">
+          <w:hyperlink w:anchor="_Toc271398859">
             <w:r>
               <w:rPr>
                 <w:rStyle w:val="Hyperlink"/>
@@ -3171,7 +3171,7 @@
               <w:fldChar w:fldCharType="begin"/>
             </w:r>
             <w:r>
-              <w:instrText xml:space="preserve">PAGEREF _Toc747114961 \h</w:instrText>
+              <w:instrText xml:space="preserve">PAGEREF _Toc271398859 \h</w:instrText>
             </w:r>
             <w:r>
               <w:fldChar w:fldCharType="separate"/>
@@ -3262,7 +3262,7 @@
           <w:shd w:val="clear" w:color="auto" w:fill="FFFFFF"/>
         </w:rPr>
       </w:pPr>
-      <w:bookmarkStart w:name="_Toc1794229004" w:id="942723604"/>
+      <w:bookmarkStart w:name="_Toc420036538" w:id="59989283"/>
       <w:r>
         <w:rPr>
           <w:rFonts w:ascii="Calibri" w:hAnsi="Calibri" w:cs="Calibri"/>
@@ -3275,7 +3275,7 @@
         </w:rPr>
         <w:t>Apresentação</w:t>
       </w:r>
-      <w:bookmarkEnd w:id="942723604"/>
+      <w:bookmarkEnd w:id="59989283"/>
     </w:p>
     <w:p>
       <w:pPr>
@@ -3326,124 +3326,91 @@
     </w:p>
     <w:p>
       <w:pPr>
-        <w:shd w:val="clear" w:color="auto" w:fill="FFFFFF"/>
-        <w:rPr>
-          <w:rFonts w:ascii="Calibri" w:hAnsi="Calibri" w:eastAsia="Times New Roman" w:cs="Calibri"/>
-          <w:color w:val="444444"/>
-          <w:lang w:eastAsia="pt-BR"/>
-        </w:rPr>
-      </w:pPr>
-      <w:r>
-        <w:rPr>
-          <w:rFonts w:ascii="Calibri" w:hAnsi="Calibri" w:eastAsia="Times New Roman" w:cs="Calibri"/>
-          <w:color w:val="444444"/>
-          <w:lang w:eastAsia="pt-BR"/>
-        </w:rPr>
-        <w:t xml:space="preserve">Olá, boas-vindas ao curso "Linguagem de Programação R </w:t>
-      </w:r>
-      <w:r>
-        <w:rPr>
-          <w:rFonts w:ascii="Calibri" w:hAnsi="Calibri" w:eastAsia="Times New Roman" w:cs="Calibri"/>
-          <w:color w:val="444444"/>
-          <w:lang w:eastAsia="pt-BR"/>
-        </w:rPr>
-        <w:t xml:space="preserve">uma Introdução a </w:t>
-      </w:r>
-      <w:r>
-        <w:rPr>
-          <w:rFonts w:ascii="Calibri" w:hAnsi="Calibri" w:eastAsia="Times New Roman" w:cs="Calibri"/>
-          <w:color w:val="444444"/>
-          <w:lang w:eastAsia="pt-BR"/>
-        </w:rPr>
-        <w:t>Ciência de Dados"</w:t>
-      </w:r>
-      <w:r>
-        <w:rPr>
-          <w:rFonts w:ascii="Calibri" w:hAnsi="Calibri" w:eastAsia="Times New Roman" w:cs="Calibri"/>
-          <w:color w:val="444444"/>
-          <w:lang w:eastAsia="pt-BR"/>
-        </w:rPr>
-        <w:t>, eu me chamo Nathália Demetrio</w:t>
-      </w:r>
-      <w:r>
-        <w:rPr>
-          <w:rFonts w:ascii="Calibri" w:hAnsi="Calibri" w:eastAsia="Times New Roman" w:cs="Calibri"/>
-          <w:color w:val="444444"/>
-          <w:lang w:eastAsia="pt-BR"/>
-        </w:rPr>
-        <w:t xml:space="preserve">, </w:t>
-      </w:r>
-      <w:r>
-        <w:rPr>
-          <w:rFonts w:ascii="Calibri" w:hAnsi="Calibri" w:eastAsia="Times New Roman" w:cs="Calibri"/>
-          <w:color w:val="444444"/>
-          <w:lang w:eastAsia="pt-BR"/>
-        </w:rPr>
-        <w:t xml:space="preserve">sou estatista e trabalho com dados há mais de 10 anos, além de ser mãe do Gustavo, </w:t>
-      </w:r>
-      <w:r>
-        <w:rPr>
-          <w:rFonts w:ascii="Calibri" w:hAnsi="Calibri" w:eastAsia="Times New Roman" w:cs="Calibri"/>
-          <w:color w:val="444444"/>
-          <w:lang w:eastAsia="pt-BR"/>
-        </w:rPr>
-        <w:t>apaixonada</w:t>
-      </w:r>
-      <w:r>
-        <w:rPr>
-          <w:rFonts w:ascii="Calibri" w:hAnsi="Calibri" w:eastAsia="Times New Roman" w:cs="Calibri"/>
-          <w:color w:val="444444"/>
-          <w:lang w:eastAsia="pt-BR"/>
-        </w:rPr>
-        <w:t xml:space="preserve"> pela lingu</w:t>
-      </w:r>
-      <w:r>
-        <w:rPr>
-          <w:rFonts w:ascii="Calibri" w:hAnsi="Calibri" w:eastAsia="Times New Roman" w:cs="Calibri"/>
-          <w:color w:val="444444"/>
-          <w:lang w:eastAsia="pt-BR"/>
-        </w:rPr>
-        <w:t>a</w:t>
-      </w:r>
-      <w:r>
-        <w:rPr>
-          <w:rFonts w:ascii="Calibri" w:hAnsi="Calibri" w:eastAsia="Times New Roman" w:cs="Calibri"/>
-          <w:color w:val="444444"/>
-          <w:lang w:eastAsia="pt-BR"/>
-        </w:rPr>
-        <w:t>gem R</w:t>
-      </w:r>
-      <w:r>
-        <w:rPr>
-          <w:rFonts w:ascii="Calibri" w:hAnsi="Calibri" w:eastAsia="Times New Roman" w:cs="Calibri"/>
-          <w:color w:val="444444"/>
-          <w:lang w:eastAsia="pt-BR"/>
-        </w:rPr>
-        <w:t xml:space="preserve"> e pelo mundo de dados</w:t>
-      </w:r>
-      <w:r>
-        <w:rPr>
-          <w:rFonts w:ascii="Calibri" w:hAnsi="Calibri" w:eastAsia="Times New Roman" w:cs="Calibri"/>
-          <w:color w:val="444444"/>
-          <w:lang w:eastAsia="pt-BR"/>
-        </w:rPr>
-        <w:t>, e a sua instrutora</w:t>
-      </w:r>
-      <w:r>
-        <w:rPr>
-          <w:rFonts w:ascii="Calibri" w:hAnsi="Calibri" w:eastAsia="Times New Roman" w:cs="Calibri"/>
-          <w:color w:val="444444"/>
-          <w:lang w:eastAsia="pt-BR"/>
-        </w:rPr>
-        <w:t xml:space="preserve"> </w:t>
-      </w:r>
-      <w:r>
-        <w:rPr>
-          <w:rFonts w:ascii="Calibri" w:hAnsi="Calibri" w:eastAsia="Times New Roman" w:cs="Calibri"/>
-          <w:color w:val="444444"/>
-          <w:lang w:eastAsia="pt-BR"/>
-        </w:rPr>
-        <w:t xml:space="preserve">nesta jornada. </w:t>
+        <w:pStyle w:val="Normal"/>
+        <w:shd w:val="clear" w:color="auto" w:fill="FFFFFF" w:themeFill="background1"/>
+        <w:rPr>
+          <w:rFonts w:ascii="Calibri" w:hAnsi="Calibri" w:eastAsia="Times New Roman" w:cs="Calibri"/>
+          <w:color w:val="444444"/>
+          <w:lang w:eastAsia="pt-BR"/>
+        </w:rPr>
+      </w:pPr>
+      <w:r>
+        <w:rPr>
+          <w:rFonts w:ascii="Calibri" w:hAnsi="Calibri" w:eastAsia="Times New Roman" w:cs="Calibri"/>
+          <w:color w:val="444444"/>
+          <w:lang w:eastAsia="pt-BR"/>
+        </w:rPr>
+        <w:t xml:space="preserve">Olá, boas-vindas ao curso "Linguagem de Programação R uma Introdução a Ciência de Dados", eu me chamo Nathália Demetrio, sou estatista e trabalho com dados há mais de 10 anos. Iniciei a carreira profissional atuando na área da estatística, e então senti falta de entender mais sobre negócios, e passei a atuar em áreas de marketing e </w:t>
+      </w:r>
+      <w:proofErr w:type="spellStart"/>
+      <w:r>
+        <w:rPr>
+          <w:rFonts w:ascii="Calibri" w:hAnsi="Calibri" w:eastAsia="Times New Roman" w:cs="Calibri"/>
+          <w:color w:val="444444"/>
+          <w:lang w:eastAsia="pt-BR"/>
+        </w:rPr>
+        <w:t>growth</w:t>
+      </w:r>
+      <w:proofErr w:type="spellEnd"/>
+      <w:r>
+        <w:rPr>
+          <w:rFonts w:ascii="Calibri" w:hAnsi="Calibri" w:eastAsia="Times New Roman" w:cs="Calibri"/>
+          <w:color w:val="444444"/>
+          <w:lang w:eastAsia="pt-BR"/>
+        </w:rPr>
+        <w:t xml:space="preserve">, daí veio o desejo de entender mais sobre o que a tecnologia tinha para oferecer. E fiz mais uma migração de área, agora para atuar dentro de uma diretoria tech. E hoje me sinto representada pela área de ciência de dados, em que sempre temos um pouco de cada mundo: estatística, </w:t>
+      </w:r>
+      <w:proofErr w:type="spellStart"/>
+      <w:r>
+        <w:rPr>
+          <w:rFonts w:ascii="Calibri" w:hAnsi="Calibri" w:eastAsia="Times New Roman" w:cs="Calibri"/>
+          <w:color w:val="444444"/>
+          <w:lang w:eastAsia="pt-BR"/>
+        </w:rPr>
+        <w:t>area</w:t>
+      </w:r>
+      <w:proofErr w:type="spellEnd"/>
+      <w:r>
+        <w:rPr>
+          <w:rFonts w:ascii="Calibri" w:hAnsi="Calibri" w:eastAsia="Times New Roman" w:cs="Calibri"/>
+          <w:color w:val="444444"/>
+          <w:lang w:eastAsia="pt-BR"/>
+        </w:rPr>
+        <w:t xml:space="preserve"> aplicada e tecnologia. Somando isso com minha paixão pela linguagem R, cá estou, e espero conseguir te ajudar a dar os primeiros passos na ciência de dados e no </w:t>
+      </w:r>
+      <w:r>
+        <w:rPr>
+          <w:rFonts w:ascii="Calibri" w:hAnsi="Calibri" w:eastAsia="Times New Roman" w:cs="Calibri"/>
+          <w:color w:val="444444"/>
+          <w:lang w:eastAsia="pt-BR"/>
+        </w:rPr>
+        <w:t>R</w:t>
+      </w:r>
+      <w:r>
+        <w:rPr>
+          <w:rFonts w:ascii="Calibri" w:hAnsi="Calibri" w:eastAsia="Times New Roman" w:cs="Calibri"/>
+          <w:color w:val="444444"/>
+          <w:lang w:eastAsia="pt-BR"/>
+        </w:rPr>
+        <w:t>. Vamos lá?</w:t>
+      </w:r>
+    </w:p>
+    <w:p>
+      <w:pPr>
+        <w:shd w:val="clear" w:color="auto" w:fill="FFFFFF" w:themeFill="background1"/>
+        <w:rPr>
+          <w:rFonts w:ascii="Calibri" w:hAnsi="Calibri" w:eastAsia="Times New Roman" w:cs="Calibri"/>
+          <w:color w:val="444444"/>
+          <w:lang w:eastAsia="pt-BR"/>
+        </w:rPr>
+      </w:pPr>
+      <w:r>
+        <w:rPr>
+          <w:rFonts w:ascii="Calibri" w:hAnsi="Calibri" w:eastAsia="Times New Roman" w:cs="Calibri"/>
+          <w:color w:val="444444"/>
+          <w:lang w:eastAsia="pt-BR"/>
+        </w:rPr>
+        <w:t xml:space="preserve">além de ser mãe do Gustavo, apaixonada pela linguagem R e pelo mundo de dados, e a sua instrutora nesta jornada. </w:t>
       </w:r>
     </w:p>
     <w:p>
@@ -3501,7 +3468,7 @@
           <w:shd w:val="clear" w:color="auto" w:fill="FFFFFF"/>
         </w:rPr>
       </w:pPr>
-      <w:bookmarkStart w:name="_Toc1583482393" w:id="746154132"/>
+      <w:bookmarkStart w:name="_Toc1504278150" w:id="426139527"/>
       <w:r>
         <w:rPr>
           <w:rFonts w:ascii="Calibri" w:hAnsi="Calibri" w:cs="Calibri"/>
@@ -3565,7 +3532,7 @@
         </w:rPr>
         <w:t xml:space="preserve"> </w:t>
       </w:r>
-      <w:bookmarkEnd w:id="746154132"/>
+      <w:bookmarkEnd w:id="426139527"/>
     </w:p>
     <w:p>
       <w:pPr>
@@ -4072,7 +4039,7 @@
           <w:shd w:val="clear" w:color="auto" w:fill="FFFFFF"/>
         </w:rPr>
       </w:pPr>
-      <w:bookmarkStart w:name="_Toc771770808" w:id="811712100"/>
+      <w:bookmarkStart w:name="_Toc351853225" w:id="809323387"/>
       <w:r>
         <w:rPr>
           <w:rFonts w:ascii="Calibri" w:hAnsi="Calibri" w:cs="Calibri"/>
@@ -4085,7 +4052,7 @@
         </w:rPr>
         <w:t>Por que usar a Linguagem de Programação R para Ciência de Dados?</w:t>
       </w:r>
-      <w:bookmarkEnd w:id="811712100"/>
+      <w:bookmarkEnd w:id="809323387"/>
     </w:p>
     <w:p>
       <w:pPr>
@@ -5157,7 +5124,7 @@
           <w:shd w:val="clear" w:color="auto" w:fill="FFFFFF"/>
         </w:rPr>
       </w:pPr>
-      <w:bookmarkStart w:name="_Toc844756825" w:id="474377277"/>
+      <w:bookmarkStart w:name="_Toc1511284477" w:id="913399737"/>
       <w:r>
         <w:rPr>
           <w:rFonts w:ascii="Calibri" w:hAnsi="Calibri" w:cs="Calibri"/>
@@ -5180,7 +5147,7 @@
         </w:rPr>
         <w:t xml:space="preserve"> </w:t>
       </w:r>
-      <w:bookmarkEnd w:id="474377277"/>
+      <w:bookmarkEnd w:id="913399737"/>
     </w:p>
     <w:p>
       <w:pPr>
@@ -5738,7 +5705,7 @@
           <w:shd w:val="clear" w:color="auto" w:fill="FFFFFF"/>
         </w:rPr>
       </w:pPr>
-      <w:bookmarkStart w:name="_Toc80539990" w:id="731544934"/>
+      <w:bookmarkStart w:name="_Toc1450434676" w:id="446148085"/>
       <w:r>
         <w:rPr>
           <w:rFonts w:ascii="Calibri" w:hAnsi="Calibri" w:cs="Calibri"/>
@@ -5850,7 +5817,7 @@
         </w:rPr>
         <w:t xml:space="preserve"> </w:t>
       </w:r>
-      <w:bookmarkEnd w:id="731544934"/>
+      <w:bookmarkEnd w:id="446148085"/>
     </w:p>
     <w:p>
       <w:pPr>
@@ -7599,7 +7566,7 @@
           <w:shd w:val="clear" w:color="auto" w:fill="FFFFFF"/>
         </w:rPr>
       </w:pPr>
-      <w:bookmarkStart w:name="_Toc1331757658" w:id="161915378"/>
+      <w:bookmarkStart w:name="_Toc1244190222" w:id="839252934"/>
       <w:r>
         <w:rPr>
           <w:rFonts w:ascii="Calibri" w:hAnsi="Calibri" w:cs="Calibri"/>
@@ -7620,7 +7587,7 @@
         </w:rPr>
         <w:t>Guia de Bolso</w:t>
       </w:r>
-      <w:bookmarkEnd w:id="161915378"/>
+      <w:bookmarkEnd w:id="839252934"/>
     </w:p>
     <w:p>
       <w:pPr>
@@ -8434,7 +8401,7 @@
           <w:shd w:val="clear" w:color="auto" w:fill="FFFFFF"/>
         </w:rPr>
       </w:pPr>
-      <w:bookmarkStart w:name="_Toc424017855" w:id="1556310424"/>
+      <w:bookmarkStart w:name="_Toc902467484" w:id="919551330"/>
       <w:r>
         <w:rPr>
           <w:rFonts w:ascii="Calibri" w:hAnsi="Calibri" w:cs="Calibri"/>
@@ -8467,7 +8434,7 @@
         <w:t>RStudio</w:t>
       </w:r>
       <w:proofErr w:type="spellEnd"/>
-      <w:bookmarkEnd w:id="1556310424"/>
+      <w:bookmarkEnd w:id="919551330"/>
     </w:p>
     <w:p>
       <w:pPr>
@@ -8484,7 +8451,7 @@
           <w:shd w:val="clear" w:color="auto" w:fill="FFFFFF"/>
         </w:rPr>
       </w:pPr>
-      <w:bookmarkStart w:name="_Toc733283805" w:id="721527993"/>
+      <w:bookmarkStart w:name="_Toc1969257964" w:id="487218110"/>
       <w:r>
         <w:rPr>
           <w:rFonts w:ascii="Calibri" w:hAnsi="Calibri" w:cs="Calibri"/>
@@ -8527,7 +8494,7 @@
         <w:t>RStudio</w:t>
       </w:r>
       <w:proofErr w:type="spellEnd"/>
-      <w:bookmarkEnd w:id="721527993"/>
+      <w:bookmarkEnd w:id="487218110"/>
     </w:p>
     <w:p>
       <w:pPr>
@@ -10592,7 +10559,7 @@
           <w:shd w:val="clear" w:color="auto" w:fill="FFFFFF"/>
         </w:rPr>
       </w:pPr>
-      <w:bookmarkStart w:name="_Toc1662720711" w:id="1228548866"/>
+      <w:bookmarkStart w:name="_Toc714192262" w:id="1676288425"/>
       <w:r>
         <w:rPr>
           <w:rFonts w:ascii="Calibri" w:hAnsi="Calibri" w:cs="Calibri"/>
@@ -10685,7 +10652,7 @@
         </w:rPr>
         <w:t xml:space="preserve"> </w:t>
       </w:r>
-      <w:bookmarkEnd w:id="1228548866"/>
+      <w:bookmarkEnd w:id="1676288425"/>
     </w:p>
     <w:p>
       <w:pPr>
@@ -12654,7 +12621,7 @@
           <w:shd w:val="clear" w:color="auto" w:fill="FFFFFF"/>
         </w:rPr>
       </w:pPr>
-      <w:bookmarkStart w:name="_Toc1277516492" w:id="1851220950"/>
+      <w:bookmarkStart w:name="_Toc1353669385" w:id="441593444"/>
       <w:r>
         <w:rPr>
           <w:rFonts w:ascii="Calibri" w:hAnsi="Calibri" w:cs="Calibri"/>
@@ -12735,7 +12702,7 @@
         </w:rPr>
         <w:t xml:space="preserve"> </w:t>
       </w:r>
-      <w:bookmarkEnd w:id="1851220950"/>
+      <w:bookmarkEnd w:id="441593444"/>
     </w:p>
     <w:p>
       <w:pPr>
@@ -15080,7 +15047,7 @@
           <w:shd w:val="clear" w:color="auto" w:fill="FFFFFF"/>
         </w:rPr>
       </w:pPr>
-      <w:bookmarkStart w:name="_Toc1206199499" w:id="432782945"/>
+      <w:bookmarkStart w:name="_Toc1723913304" w:id="286687963"/>
       <w:r>
         <w:rPr>
           <w:rFonts w:ascii="Calibri" w:hAnsi="Calibri" w:cs="Calibri"/>
@@ -15235,7 +15202,7 @@
         </w:rPr>
         <w:t xml:space="preserve"> </w:t>
       </w:r>
-      <w:bookmarkEnd w:id="432782945"/>
+      <w:bookmarkEnd w:id="286687963"/>
     </w:p>
     <w:p>
       <w:pPr>
@@ -17662,7 +17629,7 @@
           <w:shd w:val="clear" w:color="auto" w:fill="FFFFFF"/>
         </w:rPr>
       </w:pPr>
-      <w:bookmarkStart w:name="_Toc414207374" w:id="1895643875"/>
+      <w:bookmarkStart w:name="_Toc287261902" w:id="143377425"/>
       <w:r>
         <w:rPr>
           <w:rFonts w:ascii="Calibri" w:hAnsi="Calibri" w:cs="Calibri"/>
@@ -17735,7 +17702,7 @@
         </w:rPr>
         <w:t xml:space="preserve"> e comunicação</w:t>
       </w:r>
-      <w:bookmarkEnd w:id="1895643875"/>
+      <w:bookmarkEnd w:id="143377425"/>
     </w:p>
     <w:p>
       <w:pPr>
@@ -20008,7 +19975,7 @@
       </w:pPr>
     </w:p>
     <w:p/>
-    <w:p w14:noSpellErr="1">
+    <w:p>
       <w:pPr>
         <w:pStyle w:val="Ttulo1"/>
         <w:numPr>
@@ -20022,7 +19989,7 @@
           <w:shd w:val="clear" w:color="auto" w:fill="FFFFFF"/>
         </w:rPr>
       </w:pPr>
-      <w:bookmarkStart w:name="_Toc949297314" w:id="1322290701"/>
+      <w:bookmarkStart w:name="_Toc536640013" w:id="1456129667"/>
       <w:r>
         <w:rPr>
           <w:rFonts w:ascii="Calibri" w:hAnsi="Calibri" w:cs="Calibri"/>
@@ -20051,7 +20018,7 @@
           <w:szCs w:val="22"/>
           <w:shd w:val="clear" w:color="auto" w:fill="FFFFFF"/>
         </w:rPr>
-        <w:t>Importação</w:t>
+        <w:t>Importação no r</w:t>
       </w:r>
       <w:r>
         <w:rPr>
@@ -20063,7 +20030,7 @@
         </w:rPr>
         <w:t xml:space="preserve"> </w:t>
       </w:r>
-      <w:bookmarkEnd w:id="1322290701"/>
+      <w:bookmarkEnd w:id="1456129667"/>
     </w:p>
     <w:p>
       <w:pPr>
@@ -20118,7 +20085,7 @@
           <w:shd w:val="clear" w:color="auto" w:fill="FFFFFF"/>
         </w:rPr>
       </w:pPr>
-      <w:bookmarkStart w:name="_Toc802189491" w:id="1683118090"/>
+      <w:bookmarkStart w:name="_Toc373835199" w:id="1103133443"/>
       <w:r>
         <w:rPr>
           <w:rFonts w:ascii="Calibri" w:hAnsi="Calibri" w:cs="Calibri"/>
@@ -20149,13 +20116,26 @@
         </w:rPr>
         <w:t>para o ambiente R</w:t>
       </w:r>
-      <w:bookmarkEnd w:id="1683118090"/>
-    </w:p>
-    <w:p>
-      <w:pPr>
-        <w:shd w:val="clear" w:color="auto" w:fill="FFFFFF"/>
+      <w:bookmarkEnd w:id="1103133443"/>
+    </w:p>
+    <w:p w14:noSpellErr="1">
+      <w:pPr>
+        <w:shd w:val="clear" w:color="auto" w:fill="FFFFFF" w:themeFill="background1"/>
         <w:spacing w:after="0" w:line="240" w:lineRule="auto"/>
         <w:ind w:left="360"/>
+        <w:rPr>
+          <w:rFonts w:ascii="Calibri" w:hAnsi="Calibri" w:eastAsia="Times New Roman" w:cs="Calibri"/>
+          <w:color w:val="444444"/>
+          <w:lang w:eastAsia="pt-BR"/>
+        </w:rPr>
+      </w:pPr>
+    </w:p>
+    <w:p>
+      <w:pPr>
+        <w:pStyle w:val="Normal"/>
+        <w:shd w:val="clear" w:color="auto" w:fill="FFFFFF" w:themeFill="background1"/>
+        <w:spacing w:after="0" w:line="240" w:lineRule="auto"/>
+        <w:ind w:left="0"/>
         <w:rPr>
           <w:rFonts w:ascii="Calibri" w:hAnsi="Calibri" w:eastAsia="Times New Roman" w:cs="Calibri"/>
           <w:color w:val="444444"/>
@@ -20803,7 +20783,7 @@
           <w:shd w:val="clear" w:color="auto" w:fill="FFFFFF"/>
         </w:rPr>
       </w:pPr>
-      <w:bookmarkStart w:name="_Toc1082273046" w:id="1968827811"/>
+      <w:bookmarkStart w:name="_Toc834766285" w:id="1922067973"/>
       <w:proofErr w:type="gramStart"/>
       <w:r>
         <w:rPr>
@@ -20888,7 +20868,7 @@
         </w:rPr>
         <w:t>)</w:t>
       </w:r>
-      <w:bookmarkEnd w:id="1968827811"/>
+      <w:bookmarkEnd w:id="1922067973"/>
     </w:p>
     <w:p>
       <w:pPr>
@@ -21387,7 +21367,7 @@
           <w:shd w:val="clear" w:color="auto" w:fill="FFFFFF"/>
         </w:rPr>
       </w:pPr>
-      <w:bookmarkStart w:name="_Toc539204652" w:id="1694813025"/>
+      <w:bookmarkStart w:name="_Toc306856099" w:id="1354467169"/>
       <w:r>
         <w:rPr>
           <w:rFonts w:ascii="Calibri" w:hAnsi="Calibri" w:cs="Calibri"/>
@@ -21398,7 +21378,7 @@
         </w:rPr>
         <w:t>Verificações iniciais</w:t>
       </w:r>
-      <w:bookmarkEnd w:id="1694813025"/>
+      <w:bookmarkEnd w:id="1354467169"/>
     </w:p>
     <w:p>
       <w:pPr>
@@ -22021,7 +22001,7 @@
           <w:shd w:val="clear" w:color="auto" w:fill="FFFFFF"/>
         </w:rPr>
       </w:pPr>
-      <w:bookmarkStart w:name="_Toc883813091" w:id="632212968"/>
+      <w:bookmarkStart w:name="_Toc505245370" w:id="6066590"/>
       <w:r>
         <w:rPr>
           <w:rFonts w:ascii="Calibri" w:hAnsi="Calibri" w:cs="Calibri"/>
@@ -22042,7 +22022,7 @@
         </w:rPr>
         <w:t xml:space="preserve"> </w:t>
       </w:r>
-      <w:bookmarkEnd w:id="632212968"/>
+      <w:bookmarkEnd w:id="6066590"/>
     </w:p>
     <w:p>
       <w:pPr>
@@ -22886,25 +22866,6 @@
         </w:rPr>
       </w:pPr>
     </w:p>
-    <w:p>
-      <w:pPr>
-        <w:shd w:val="clear" w:color="auto" w:fill="FFFFFF"/>
-        <w:spacing w:after="0" w:line="240" w:lineRule="auto"/>
-        <w:rPr>
-          <w:rFonts w:ascii="Calibri" w:hAnsi="Calibri" w:cs="Calibri"/>
-          <w:color w:val="444444"/>
-          <w:shd w:val="clear" w:color="auto" w:fill="FFFFFF"/>
-        </w:rPr>
-      </w:pPr>
-      <w:r>
-        <w:rPr>
-          <w:rFonts w:ascii="Calibri" w:hAnsi="Calibri" w:cs="Calibri"/>
-          <w:color w:val="444444"/>
-          <w:shd w:val="clear" w:color="auto" w:fill="FFFFFF"/>
-        </w:rPr>
-        <w:t xml:space="preserve">Adicionar algo sobre os tipos </w:t>
-      </w:r>
-    </w:p>
     <w:p w14:noSpellErr="1">
       <w:pPr>
         <w:pStyle w:val="Ttulo1"/>
@@ -22920,7 +22881,7 @@
           <w:shd w:val="clear" w:color="auto" w:fill="FFFFFF"/>
         </w:rPr>
       </w:pPr>
-      <w:bookmarkStart w:name="_Toc989695320" w:id="1748246254"/>
+      <w:bookmarkStart w:name="_Toc508687360" w:id="78841910"/>
       <w:proofErr w:type="gramStart"/>
       <w:r>
         <w:rPr>
@@ -22963,7 +22924,7 @@
         </w:rPr>
         <w:t xml:space="preserve"> (EDA)</w:t>
       </w:r>
-      <w:bookmarkEnd w:id="1748246254"/>
+      <w:bookmarkEnd w:id="78841910"/>
     </w:p>
     <w:p>
       <w:pPr>
@@ -23021,7 +22982,7 @@
           <w:shd w:val="clear" w:color="auto" w:fill="FFFFFF"/>
         </w:rPr>
       </w:pPr>
-      <w:bookmarkStart w:name="_Toc851139521" w:id="179841697"/>
+      <w:bookmarkStart w:name="_Toc1284581293" w:id="677363137"/>
       <w:r>
         <w:rPr>
           <w:rFonts w:ascii="Calibri" w:hAnsi="Calibri" w:cs="Calibri"/>
@@ -23052,7 +23013,7 @@
         </w:rPr>
         <w:t>Investigações</w:t>
       </w:r>
-      <w:bookmarkEnd w:id="179841697"/>
+      <w:bookmarkEnd w:id="677363137"/>
     </w:p>
     <w:p>
       <w:pPr>
@@ -23198,7 +23159,7 @@
           <w:shd w:val="clear" w:color="auto" w:fill="FFFFFF"/>
         </w:rPr>
       </w:pPr>
-      <w:bookmarkStart w:name="_Toc815747857" w:id="1606441420"/>
+      <w:bookmarkStart w:name="_Toc1255939932" w:id="126878411"/>
       <w:r>
         <w:rPr>
           <w:rFonts w:ascii="Calibri" w:hAnsi="Calibri" w:cs="Calibri"/>
@@ -23219,7 +23180,7 @@
         </w:rPr>
         <w:t xml:space="preserve"> </w:t>
       </w:r>
-      <w:bookmarkEnd w:id="1606441420"/>
+      <w:bookmarkEnd w:id="126878411"/>
     </w:p>
     <w:p>
       <w:pPr>
@@ -23390,60 +23351,47 @@
     </w:p>
     <w:p>
       <w:pPr>
-        <w:shd w:val="clear" w:color="auto" w:fill="FFFFFF"/>
-        <w:spacing w:after="0" w:line="240" w:lineRule="auto"/>
-        <w:rPr>
-          <w:rFonts w:ascii="Calibri" w:hAnsi="Calibri" w:eastAsia="Times New Roman" w:cs="Calibri"/>
-          <w:color w:val="444444"/>
-          <w:lang w:eastAsia="pt-BR"/>
-        </w:rPr>
-      </w:pPr>
-      <w:r>
-        <w:rPr>
-          <w:rFonts w:ascii="Calibri" w:hAnsi="Calibri" w:eastAsia="Times New Roman" w:cs="Calibri"/>
-          <w:noProof/>
-          <w:color w:val="444444"/>
-          <w:lang w:eastAsia="pt-BR"/>
-        </w:rPr>
-        <w:lastRenderedPageBreak/>
+        <w:shd w:val="clear" w:color="auto" w:fill="FFFFFF" w:themeFill="background1"/>
+        <w:spacing w:after="0" w:line="240" w:lineRule="auto"/>
+        <w:rPr>
+          <w:rFonts w:ascii="Calibri" w:hAnsi="Calibri" w:eastAsia="Times New Roman" w:cs="Calibri"/>
+          <w:color w:val="444444"/>
+          <w:lang w:eastAsia="pt-BR"/>
+        </w:rPr>
+      </w:pPr>
+      <w:r>
         <w:drawing>
-          <wp:inline distT="0" distB="0" distL="0" distR="0" wp14:anchorId="23A8CE5C" wp14:editId="1584F43A">
+          <wp:inline wp14:editId="1C8004C3" wp14:anchorId="23A8CE5C">
             <wp:extent cx="2062677" cy="857250"/>
             <wp:effectExtent l="0" t="0" r="0" b="0"/>
-            <wp:docPr id="9" name="Imagem 8" descr="Diagrama, Linha do tempo&#10;&#10;Descrição gerada automaticamente">
-              <a:extLst xmlns:a="http://schemas.openxmlformats.org/drawingml/2006/main">
-                <a:ext uri="{FF2B5EF4-FFF2-40B4-BE49-F238E27FC236}">
-                  <a16:creationId xmlns:a16="http://schemas.microsoft.com/office/drawing/2014/main" id="{0DAAB3C7-6022-A7FF-1BDE-075EE254D1BA}"/>
-                </a:ext>
-              </a:extLst>
-            </wp:docPr>
+            <wp:docPr id="9" name="Imagem 8" descr="Diagrama, Linha do tempo&#10;&#10;Descrição gerada automaticamente" title=""/>
             <wp:cNvGraphicFramePr>
-              <a:graphicFrameLocks xmlns:a="http://schemas.openxmlformats.org/drawingml/2006/main" noChangeAspect="1"/>
+              <a:graphicFrameLocks noChangeAspect="1"/>
             </wp:cNvGraphicFramePr>
-            <a:graphic xmlns:a="http://schemas.openxmlformats.org/drawingml/2006/main">
+            <a:graphic>
               <a:graphicData uri="http://schemas.openxmlformats.org/drawingml/2006/picture">
-                <pic:pic xmlns:pic="http://schemas.openxmlformats.org/drawingml/2006/picture">
+                <pic:pic>
                   <pic:nvPicPr>
-                    <pic:cNvPr id="9" name="Imagem 8" descr="Diagrama, Linha do tempo&#10;&#10;Descrição gerada automaticamente">
-                      <a:extLst>
+                    <pic:cNvPr id="0" name="Imagem 8"/>
+                    <pic:cNvPicPr/>
+                  </pic:nvPicPr>
+                  <pic:blipFill>
+                    <a:blip r:embed="Rd664e64bbdeb40aa">
+                      <a:extLst xmlns:a="http://schemas.openxmlformats.org/drawingml/2006/main">
                         <a:ext uri="{FF2B5EF4-FFF2-40B4-BE49-F238E27FC236}">
                           <a16:creationId xmlns:a16="http://schemas.microsoft.com/office/drawing/2014/main" id="{0DAAB3C7-6022-A7FF-1BDE-075EE254D1BA}"/>
                         </a:ext>
                       </a:extLst>
-                    </pic:cNvPr>
-                    <pic:cNvPicPr>
-                      <a:picLocks noChangeAspect="1"/>
-                    </pic:cNvPicPr>
-                  </pic:nvPicPr>
-                  <pic:blipFill rotWithShape="1">
-                    <a:blip r:embed="rId18"/>
+                    </a:blip>
                     <a:srcRect t="11807" b="5854"/>
-                    <a:stretch/>
+                    <a:stretch>
+                      <a:fillRect/>
+                    </a:stretch>
                   </pic:blipFill>
                   <pic:spPr>
-                    <a:xfrm>
+                    <a:xfrm rot="0" flipH="0" flipV="0">
                       <a:off x="0" y="0"/>
-                      <a:ext cx="2065521" cy="858432"/>
+                      <a:ext cx="2062677" cy="857250"/>
                     </a:xfrm>
                     <a:prstGeom prst="rect">
                       <a:avLst/>
@@ -23469,59 +23417,47 @@
     </w:p>
     <w:p>
       <w:pPr>
-        <w:shd w:val="clear" w:color="auto" w:fill="FFFFFF"/>
-        <w:spacing w:after="0" w:line="240" w:lineRule="auto"/>
-        <w:rPr>
-          <w:rFonts w:ascii="Calibri" w:hAnsi="Calibri" w:eastAsia="Times New Roman" w:cs="Calibri"/>
-          <w:color w:val="444444"/>
-          <w:lang w:eastAsia="pt-BR"/>
-        </w:rPr>
-      </w:pPr>
-      <w:r>
-        <w:rPr>
-          <w:rFonts w:ascii="Calibri" w:hAnsi="Calibri" w:eastAsia="Times New Roman" w:cs="Calibri"/>
-          <w:noProof/>
-          <w:color w:val="444444"/>
-          <w:lang w:eastAsia="pt-BR"/>
-        </w:rPr>
+        <w:shd w:val="clear" w:color="auto" w:fill="FFFFFF" w:themeFill="background1"/>
+        <w:spacing w:after="0" w:line="240" w:lineRule="auto"/>
+        <w:rPr>
+          <w:rFonts w:ascii="Calibri" w:hAnsi="Calibri" w:eastAsia="Times New Roman" w:cs="Calibri"/>
+          <w:color w:val="444444"/>
+          <w:lang w:eastAsia="pt-BR"/>
+        </w:rPr>
+      </w:pPr>
+      <w:r>
         <w:drawing>
-          <wp:inline distT="0" distB="0" distL="0" distR="0" wp14:anchorId="4144BEC7" wp14:editId="5F358E8B">
+          <wp:inline wp14:editId="3C43A898" wp14:anchorId="4144BEC7">
             <wp:extent cx="2062480" cy="857074"/>
             <wp:effectExtent l="0" t="0" r="0" b="635"/>
-            <wp:docPr id="19" name="Imagem 18" descr="Texto&#10;&#10;Descrição gerada automaticamente com confiança média">
-              <a:extLst xmlns:a="http://schemas.openxmlformats.org/drawingml/2006/main">
-                <a:ext uri="{FF2B5EF4-FFF2-40B4-BE49-F238E27FC236}">
-                  <a16:creationId xmlns:a16="http://schemas.microsoft.com/office/drawing/2014/main" id="{7E0E86FA-D968-BC90-5DA0-DC51956A8846}"/>
-                </a:ext>
-              </a:extLst>
-            </wp:docPr>
+            <wp:docPr id="19" name="Imagem 18" descr="Texto&#10;&#10;Descrição gerada automaticamente com confiança média" title=""/>
             <wp:cNvGraphicFramePr>
-              <a:graphicFrameLocks xmlns:a="http://schemas.openxmlformats.org/drawingml/2006/main" noChangeAspect="1"/>
+              <a:graphicFrameLocks noChangeAspect="1"/>
             </wp:cNvGraphicFramePr>
-            <a:graphic xmlns:a="http://schemas.openxmlformats.org/drawingml/2006/main">
+            <a:graphic>
               <a:graphicData uri="http://schemas.openxmlformats.org/drawingml/2006/picture">
-                <pic:pic xmlns:pic="http://schemas.openxmlformats.org/drawingml/2006/picture">
+                <pic:pic>
                   <pic:nvPicPr>
-                    <pic:cNvPr id="19" name="Imagem 18" descr="Texto&#10;&#10;Descrição gerada automaticamente com confiança média">
-                      <a:extLst>
+                    <pic:cNvPr id="0" name="Imagem 18"/>
+                    <pic:cNvPicPr/>
+                  </pic:nvPicPr>
+                  <pic:blipFill>
+                    <a:blip r:embed="R6f9976ed7c3b4839">
+                      <a:extLst xmlns:a="http://schemas.openxmlformats.org/drawingml/2006/main">
                         <a:ext uri="{FF2B5EF4-FFF2-40B4-BE49-F238E27FC236}">
                           <a16:creationId xmlns:a16="http://schemas.microsoft.com/office/drawing/2014/main" id="{7E0E86FA-D968-BC90-5DA0-DC51956A8846}"/>
                         </a:ext>
                       </a:extLst>
-                    </pic:cNvPr>
-                    <pic:cNvPicPr>
-                      <a:picLocks noChangeAspect="1"/>
-                    </pic:cNvPicPr>
-                  </pic:nvPicPr>
-                  <pic:blipFill rotWithShape="1">
-                    <a:blip r:embed="rId19"/>
+                    </a:blip>
                     <a:srcRect t="9916" b="7746"/>
-                    <a:stretch/>
+                    <a:stretch>
+                      <a:fillRect/>
+                    </a:stretch>
                   </pic:blipFill>
                   <pic:spPr>
-                    <a:xfrm>
+                    <a:xfrm rot="0" flipH="0" flipV="0">
                       <a:off x="0" y="0"/>
-                      <a:ext cx="2077632" cy="863370"/>
+                      <a:ext cx="2062480" cy="857074"/>
                     </a:xfrm>
                     <a:prstGeom prst="rect">
                       <a:avLst/>
@@ -23602,7 +23538,7 @@
           <w:shd w:val="clear" w:color="auto" w:fill="FFFFFF"/>
         </w:rPr>
       </w:pPr>
-      <w:bookmarkStart w:name="_Toc443084267" w:id="2052594303"/>
+      <w:bookmarkStart w:name="_Toc1779953998" w:id="1410209651"/>
       <w:r>
         <w:rPr>
           <w:rFonts w:ascii="Calibri" w:hAnsi="Calibri" w:cs="Calibri"/>
@@ -23623,7 +23559,7 @@
         </w:rPr>
         <w:t>Empírica dos Dados</w:t>
       </w:r>
-      <w:bookmarkEnd w:id="2052594303"/>
+      <w:bookmarkEnd w:id="1410209651"/>
     </w:p>
     <w:p>
       <w:pPr>
@@ -23677,7 +23613,7 @@
           <w:shd w:val="clear" w:color="auto" w:fill="FFFFFF"/>
         </w:rPr>
       </w:pPr>
-      <w:bookmarkStart w:name="_Toc1664015366" w:id="1991839967"/>
+      <w:bookmarkStart w:name="_Toc2025171597" w:id="791867399"/>
       <w:r>
         <w:rPr>
           <w:rFonts w:ascii="Calibri" w:hAnsi="Calibri" w:cs="Calibri"/>
@@ -23698,7 +23634,7 @@
         </w:rPr>
         <w:t>Associação</w:t>
       </w:r>
-      <w:bookmarkEnd w:id="1991839967"/>
+      <w:bookmarkEnd w:id="791867399"/>
     </w:p>
     <w:p>
       <w:pPr>
@@ -23752,7 +23688,7 @@
           <w:shd w:val="clear" w:color="auto" w:fill="FFFFFF"/>
         </w:rPr>
       </w:pPr>
-      <w:bookmarkStart w:name="_Toc706004607" w:id="1672529278"/>
+      <w:bookmarkStart w:name="_Toc955889631" w:id="784837490"/>
       <w:r>
         <w:rPr>
           <w:rFonts w:ascii="Calibri" w:hAnsi="Calibri" w:cs="Calibri"/>
@@ -23763,7 +23699,7 @@
         </w:rPr>
         <w:t>considerações gerais sobre a EDA</w:t>
       </w:r>
-      <w:bookmarkEnd w:id="1672529278"/>
+      <w:bookmarkEnd w:id="784837490"/>
     </w:p>
     <w:p>
       <w:pPr>
@@ -23941,7 +23877,7 @@
           <w:shd w:val="clear" w:color="auto" w:fill="FFFFFF"/>
         </w:rPr>
       </w:pPr>
-      <w:bookmarkStart w:name="_Toc2060095590" w:id="979676998"/>
+      <w:bookmarkStart w:name="_Toc413699357" w:id="1786627768"/>
       <w:proofErr w:type="gramStart"/>
       <w:r>
         <w:rPr>
@@ -23984,7 +23920,7 @@
         </w:rPr>
         <w:t xml:space="preserve"> (WRANGLE)</w:t>
       </w:r>
-      <w:bookmarkEnd w:id="979676998"/>
+      <w:bookmarkEnd w:id="1786627768"/>
     </w:p>
     <w:p>
       <w:pPr>
@@ -24064,7 +24000,7 @@
           <w:shd w:val="clear" w:color="auto" w:fill="FFFFFF"/>
         </w:rPr>
       </w:pPr>
-      <w:bookmarkStart w:name="_Toc244929949" w:id="1379434445"/>
+      <w:bookmarkStart w:name="_Toc2012225034" w:id="2054559952"/>
       <w:r>
         <w:rPr>
           <w:rFonts w:ascii="Calibri" w:hAnsi="Calibri" w:cs="Calibri"/>
@@ -24075,7 +24011,7 @@
         </w:rPr>
         <w:t>Selecionando elementos de uma tabela</w:t>
       </w:r>
-      <w:bookmarkEnd w:id="1379434445"/>
+      <w:bookmarkEnd w:id="2054559952"/>
     </w:p>
     <w:p>
       <w:pPr>
@@ -24111,7 +24047,7 @@
           <w:shd w:val="clear" w:color="auto" w:fill="FFFFFF"/>
         </w:rPr>
       </w:pPr>
-      <w:bookmarkStart w:name="_Toc1349638938" w:id="1849821144"/>
+      <w:bookmarkStart w:name="_Toc897910640" w:id="465527721"/>
       <w:r>
         <w:rPr>
           <w:rFonts w:ascii="Calibri" w:hAnsi="Calibri" w:cs="Calibri"/>
@@ -24143,7 +24079,7 @@
         </w:rPr>
         <w:t xml:space="preserve"> uma tabela</w:t>
       </w:r>
-      <w:bookmarkEnd w:id="1849821144"/>
+      <w:bookmarkEnd w:id="465527721"/>
     </w:p>
     <w:p>
       <w:pPr>
@@ -24179,7 +24115,7 @@
           <w:shd w:val="clear" w:color="auto" w:fill="FFFFFF"/>
         </w:rPr>
       </w:pPr>
-      <w:bookmarkStart w:name="_Toc1124044538" w:id="142391882"/>
+      <w:bookmarkStart w:name="_Toc1507783664" w:id="339733677"/>
       <w:r>
         <w:rPr>
           <w:rFonts w:ascii="Calibri" w:hAnsi="Calibri" w:cs="Calibri"/>
@@ -24234,7 +24170,7 @@
         </w:rPr>
         <w:t>)</w:t>
       </w:r>
-      <w:bookmarkEnd w:id="142391882"/>
+      <w:bookmarkEnd w:id="339733677"/>
     </w:p>
     <w:p>
       <w:pPr>
@@ -24270,7 +24206,7 @@
           <w:shd w:val="clear" w:color="auto" w:fill="FFFFFF"/>
         </w:rPr>
       </w:pPr>
-      <w:bookmarkStart w:name="_Toc1751921222" w:id="1077305152"/>
+      <w:bookmarkStart w:name="_Toc1886065787" w:id="1773985819"/>
       <w:r>
         <w:rPr>
           <w:rFonts w:ascii="Calibri" w:hAnsi="Calibri" w:cs="Calibri"/>
@@ -24345,7 +24281,7 @@
         </w:rPr>
         <w:t>)</w:t>
       </w:r>
-      <w:bookmarkEnd w:id="1077305152"/>
+      <w:bookmarkEnd w:id="1773985819"/>
     </w:p>
     <w:p>
       <w:pPr>
@@ -24381,7 +24317,7 @@
           <w:shd w:val="clear" w:color="auto" w:fill="FFFFFF"/>
         </w:rPr>
       </w:pPr>
-      <w:bookmarkStart w:name="_Toc542996496" w:id="1461568879"/>
+      <w:bookmarkStart w:name="_Toc1641310192" w:id="624995163"/>
       <w:r>
         <w:rPr>
           <w:rFonts w:ascii="Calibri" w:hAnsi="Calibri" w:cs="Calibri"/>
@@ -24436,7 +24372,7 @@
         </w:rPr>
         <w:t>)</w:t>
       </w:r>
-      <w:bookmarkEnd w:id="1461568879"/>
+      <w:bookmarkEnd w:id="624995163"/>
     </w:p>
     <w:p>
       <w:r>
@@ -24463,7 +24399,7 @@
           <w:shd w:val="clear" w:color="auto" w:fill="FFFFFF"/>
         </w:rPr>
       </w:pPr>
-      <w:bookmarkStart w:name="_Toc1025826709" w:id="1992041785"/>
+      <w:bookmarkStart w:name="_Toc1442715171" w:id="2010323726"/>
       <w:r>
         <w:rPr>
           <w:rFonts w:ascii="Calibri" w:hAnsi="Calibri" w:cs="Calibri"/>
@@ -24494,7 +24430,7 @@
         </w:rPr>
         <w:t xml:space="preserve"> </w:t>
       </w:r>
-      <w:bookmarkEnd w:id="1992041785"/>
+      <w:bookmarkEnd w:id="2010323726"/>
     </w:p>
     <w:p>
       <w:pPr>
@@ -24532,7 +24468,7 @@
           <w:shd w:val="clear" w:color="auto" w:fill="FFFFFF"/>
         </w:rPr>
       </w:pPr>
-      <w:bookmarkStart w:name="_Toc1642338133" w:id="1075064751"/>
+      <w:bookmarkStart w:name="_Toc337285229" w:id="1929173538"/>
       <w:r>
         <w:rPr>
           <w:rFonts w:ascii="Calibri" w:hAnsi="Calibri" w:cs="Calibri"/>
@@ -24573,7 +24509,7 @@
         </w:rPr>
         <w:t>)</w:t>
       </w:r>
-      <w:bookmarkEnd w:id="1075064751"/>
+      <w:bookmarkEnd w:id="1929173538"/>
     </w:p>
     <w:p>
       <w:pPr>
@@ -24733,7 +24669,7 @@
           <w:shd w:val="clear" w:color="auto" w:fill="FFFFFF"/>
         </w:rPr>
       </w:pPr>
-      <w:bookmarkStart w:name="_Toc869062437" w:id="1517267027"/>
+      <w:bookmarkStart w:name="_Toc297993967" w:id="1705387789"/>
       <w:proofErr w:type="spellStart"/>
       <w:r>
         <w:rPr>
@@ -24776,7 +24712,7 @@
         </w:rPr>
         <w:t>tipos de dados e objetivos de visualização</w:t>
       </w:r>
-      <w:bookmarkEnd w:id="1517267027"/>
+      <w:bookmarkEnd w:id="1705387789"/>
     </w:p>
     <w:p>
       <w:pPr>
@@ -24811,7 +24747,7 @@
           <w:shd w:val="clear" w:color="auto" w:fill="FFFFFF"/>
         </w:rPr>
       </w:pPr>
-      <w:bookmarkStart w:name="_Toc908592319" w:id="442330349"/>
+      <w:bookmarkStart w:name="_Toc972347547" w:id="692596714"/>
       <w:r>
         <w:rPr>
           <w:rFonts w:ascii="Calibri" w:hAnsi="Calibri" w:cs="Calibri"/>
@@ -24832,7 +24768,7 @@
         </w:rPr>
         <w:t>muitas perspectivas em poucas linhas de código</w:t>
       </w:r>
-      <w:bookmarkEnd w:id="442330349"/>
+      <w:bookmarkEnd w:id="692596714"/>
     </w:p>
     <w:p>
       <w:pPr>
@@ -24908,7 +24844,7 @@
           <w:shd w:val="clear" w:color="auto" w:fill="FFFFFF"/>
         </w:rPr>
       </w:pPr>
-      <w:bookmarkStart w:name="_Toc617271570" w:id="759205416"/>
+      <w:bookmarkStart w:name="_Toc1605987998" w:id="253124340"/>
       <w:r>
         <w:rPr>
           <w:rFonts w:ascii="Calibri" w:hAnsi="Calibri" w:cs="Calibri"/>
@@ -24961,7 +24897,7 @@
         </w:rPr>
         <w:t>: entendendo a estrutura</w:t>
       </w:r>
-      <w:bookmarkEnd w:id="759205416"/>
+      <w:bookmarkEnd w:id="253124340"/>
     </w:p>
     <w:p>
       <w:pPr>
@@ -24988,7 +24924,7 @@
           <w:shd w:val="clear" w:color="auto" w:fill="FFFFFF"/>
         </w:rPr>
       </w:pPr>
-      <w:bookmarkStart w:name="_Toc1896118257" w:id="215983010"/>
+      <w:bookmarkStart w:name="_Toc989866199" w:id="103708005"/>
       <w:r>
         <w:rPr>
           <w:rFonts w:ascii="Calibri" w:hAnsi="Calibri" w:cs="Calibri"/>
@@ -25052,7 +24988,7 @@
         </w:rPr>
         <w:t xml:space="preserve"> gráficos</w:t>
       </w:r>
-      <w:bookmarkEnd w:id="215983010"/>
+      <w:bookmarkEnd w:id="103708005"/>
     </w:p>
     <w:p>
       <w:pPr>
@@ -25329,7 +25265,7 @@
           <w:shd w:val="clear" w:color="auto" w:fill="FFFFFF"/>
         </w:rPr>
       </w:pPr>
-      <w:bookmarkStart w:name="_Toc1706240305" w:id="1549230954"/>
+      <w:bookmarkStart w:name="_Toc482520388" w:id="712024673"/>
       <w:r>
         <w:rPr>
           <w:rFonts w:ascii="Calibri" w:hAnsi="Calibri" w:cs="Calibri"/>
@@ -25362,7 +25298,7 @@
         </w:rPr>
         <w:t>: refinando os outputs</w:t>
       </w:r>
-      <w:bookmarkEnd w:id="1549230954"/>
+      <w:bookmarkEnd w:id="712024673"/>
     </w:p>
     <w:p>
       <w:pPr>
@@ -25459,7 +25395,7 @@
           <w:shd w:val="clear" w:color="auto" w:fill="FFFFFF"/>
         </w:rPr>
       </w:pPr>
-      <w:bookmarkStart w:name="_Toc1322609646" w:id="295098631"/>
+      <w:bookmarkStart w:name="_Toc775226673" w:id="2099183090"/>
       <w:proofErr w:type="spellStart"/>
       <w:r>
         <w:rPr>
@@ -25516,7 +25452,7 @@
         <w:t>plotly</w:t>
       </w:r>
       <w:proofErr w:type="spellEnd"/>
-      <w:bookmarkEnd w:id="295098631"/>
+      <w:bookmarkEnd w:id="2099183090"/>
     </w:p>
     <w:p>
       <w:pPr>
@@ -25727,7 +25663,7 @@
           <w:shd w:val="clear" w:color="auto" w:fill="FFFFFF"/>
         </w:rPr>
       </w:pPr>
-      <w:bookmarkStart w:name="_Toc247111663" w:id="78318245"/>
+      <w:bookmarkStart w:name="_Toc1873360249" w:id="170371378"/>
       <w:proofErr w:type="spellStart"/>
       <w:r>
         <w:rPr>
@@ -25760,7 +25696,7 @@
         </w:rPr>
         <w:t>Tabelas</w:t>
       </w:r>
-      <w:bookmarkEnd w:id="78318245"/>
+      <w:bookmarkEnd w:id="170371378"/>
     </w:p>
     <w:p>
       <w:pPr>
@@ -25795,7 +25731,7 @@
           <w:shd w:val="clear" w:color="auto" w:fill="FFFFFF"/>
         </w:rPr>
       </w:pPr>
-      <w:bookmarkStart w:name="_Toc1368445879" w:id="336276611"/>
+      <w:bookmarkStart w:name="_Toc1783788575" w:id="1307677275"/>
       <w:r>
         <w:rPr>
           <w:rFonts w:ascii="Calibri" w:hAnsi="Calibri" w:cs="Calibri"/>
@@ -25806,7 +25742,7 @@
         </w:rPr>
         <w:t>considerações finais</w:t>
       </w:r>
-      <w:bookmarkEnd w:id="336276611"/>
+      <w:bookmarkEnd w:id="1307677275"/>
     </w:p>
     <w:p>
       <w:pPr>
@@ -25863,7 +25799,7 @@
           <w:shd w:val="clear" w:color="auto" w:fill="FFFFFF"/>
         </w:rPr>
       </w:pPr>
-      <w:bookmarkStart w:name="_Toc887569379" w:id="1692655496"/>
+      <w:bookmarkStart w:name="_Toc1680720775" w:id="1240587968"/>
       <w:r>
         <w:rPr>
           <w:rFonts w:ascii="Calibri" w:hAnsi="Calibri" w:cs="Calibri"/>
@@ -25904,7 +25840,7 @@
         </w:rPr>
         <w:t>)</w:t>
       </w:r>
-      <w:bookmarkEnd w:id="1692655496"/>
+      <w:bookmarkEnd w:id="1240587968"/>
     </w:p>
     <w:p>
       <w:pPr>
@@ -26157,7 +26093,7 @@
           <w:shd w:val="clear" w:color="auto" w:fill="FFFFFF"/>
         </w:rPr>
       </w:pPr>
-      <w:bookmarkStart w:name="_Toc1630180706" w:id="1294155410"/>
+      <w:bookmarkStart w:name="_Toc247337799" w:id="838617070"/>
       <w:r>
         <w:rPr>
           <w:rFonts w:ascii="Calibri" w:hAnsi="Calibri" w:cs="Calibri"/>
@@ -26180,7 +26116,7 @@
         <w:t>dataprep</w:t>
       </w:r>
       <w:proofErr w:type="spellEnd"/>
-      <w:bookmarkEnd w:id="1294155410"/>
+      <w:bookmarkEnd w:id="838617070"/>
     </w:p>
     <w:p>
       <w:pPr>
@@ -26379,7 +26315,7 @@
           <w:shd w:val="clear" w:color="auto" w:fill="FFFFFF"/>
         </w:rPr>
       </w:pPr>
-      <w:bookmarkStart w:name="_Toc2123967653" w:id="724554801"/>
+      <w:bookmarkStart w:name="_Toc1491360803" w:id="689576855"/>
       <w:r>
         <w:rPr>
           <w:rFonts w:ascii="Calibri" w:hAnsi="Calibri" w:cs="Calibri"/>
@@ -26390,7 +26326,7 @@
         </w:rPr>
         <w:t>Lidando com dados duplicados</w:t>
       </w:r>
-      <w:bookmarkEnd w:id="724554801"/>
+      <w:bookmarkEnd w:id="689576855"/>
     </w:p>
     <w:p>
       <w:pPr>
@@ -26443,7 +26379,7 @@
           <w:shd w:val="clear" w:color="auto" w:fill="FFFFFF"/>
         </w:rPr>
       </w:pPr>
-      <w:bookmarkStart w:name="_Toc1113085744" w:id="549243540"/>
+      <w:bookmarkStart w:name="_Toc955281554" w:id="1036582744"/>
       <w:r>
         <w:rPr>
           <w:rFonts w:ascii="Calibri" w:hAnsi="Calibri" w:cs="Calibri"/>
@@ -26476,7 +26412,7 @@
         </w:rPr>
         <w:t>)</w:t>
       </w:r>
-      <w:bookmarkEnd w:id="549243540"/>
+      <w:bookmarkEnd w:id="1036582744"/>
     </w:p>
     <w:p>
       <w:pPr>
@@ -26621,7 +26557,7 @@
           <w:shd w:val="clear" w:color="auto" w:fill="FFFFFF"/>
         </w:rPr>
       </w:pPr>
-      <w:bookmarkStart w:name="_Toc1220336725" w:id="1050157485"/>
+      <w:bookmarkStart w:name="_Toc1260042140" w:id="507808977"/>
       <w:r>
         <w:rPr>
           <w:rFonts w:ascii="Calibri" w:hAnsi="Calibri" w:cs="Calibri"/>
@@ -26643,7 +26579,7 @@
         </w:rPr>
         <w:t xml:space="preserve"> </w:t>
       </w:r>
-      <w:bookmarkEnd w:id="1050157485"/>
+      <w:bookmarkEnd w:id="507808977"/>
     </w:p>
     <w:p>
       <w:pPr>
@@ -26852,7 +26788,7 @@
           <w:shd w:val="clear" w:color="auto" w:fill="FFFFFF"/>
         </w:rPr>
       </w:pPr>
-      <w:bookmarkStart w:name="_Toc1664329770" w:id="1629130105"/>
+      <w:bookmarkStart w:name="_Toc21150889" w:id="1918624986"/>
       <w:r>
         <w:rPr>
           <w:rFonts w:ascii="Calibri" w:hAnsi="Calibri" w:cs="Calibri"/>
@@ -26873,7 +26809,7 @@
         </w:rPr>
         <w:t xml:space="preserve"> </w:t>
       </w:r>
-      <w:bookmarkEnd w:id="1629130105"/>
+      <w:bookmarkEnd w:id="1918624986"/>
     </w:p>
     <w:p>
       <w:pPr>
@@ -27314,7 +27250,7 @@
           <w:shd w:val="clear" w:color="auto" w:fill="FFFFFF"/>
         </w:rPr>
       </w:pPr>
-      <w:bookmarkStart w:name="_Toc2012735211" w:id="1970678471"/>
+      <w:bookmarkStart w:name="_Toc770216894" w:id="817647326"/>
       <w:r>
         <w:rPr>
           <w:rFonts w:ascii="Calibri" w:hAnsi="Calibri" w:cs="Calibri"/>
@@ -27337,7 +27273,7 @@
         <w:t>encoding</w:t>
       </w:r>
       <w:proofErr w:type="spellEnd"/>
-      <w:bookmarkEnd w:id="1970678471"/>
+      <w:bookmarkEnd w:id="817647326"/>
     </w:p>
     <w:p>
       <w:pPr>
@@ -27418,7 +27354,7 @@
           <w:shd w:val="clear" w:color="auto" w:fill="FFFFFF"/>
         </w:rPr>
       </w:pPr>
-      <w:bookmarkStart w:name="_Toc1965980911" w:id="861946983"/>
+      <w:bookmarkStart w:name="_Toc1063522116" w:id="46961435"/>
       <w:r>
         <w:rPr>
           <w:rFonts w:ascii="Calibri" w:hAnsi="Calibri" w:cs="Calibri"/>
@@ -27483,7 +27419,7 @@
         </w:rPr>
         <w:t xml:space="preserve"> </w:t>
       </w:r>
-      <w:bookmarkEnd w:id="861946983"/>
+      <w:bookmarkEnd w:id="46961435"/>
     </w:p>
     <w:p>
       <w:pPr>
@@ -27967,7 +27903,7 @@
           <w:shd w:val="clear" w:color="auto" w:fill="FFFFFF"/>
         </w:rPr>
       </w:pPr>
-      <w:bookmarkStart w:name="_Toc2123348081" w:id="345441203"/>
+      <w:bookmarkStart w:name="_Toc1864514469" w:id="789315974"/>
       <w:r>
         <w:rPr>
           <w:rFonts w:ascii="Calibri" w:hAnsi="Calibri" w:cs="Calibri"/>
@@ -27978,7 +27914,7 @@
         </w:rPr>
         <w:t>----- MODELING</w:t>
       </w:r>
-      <w:bookmarkEnd w:id="345441203"/>
+      <w:bookmarkEnd w:id="789315974"/>
     </w:p>
     <w:p w14:noSpellErr="1">
       <w:pPr>
@@ -27995,7 +27931,7 @@
           <w:shd w:val="clear" w:color="auto" w:fill="FFFFFF"/>
         </w:rPr>
       </w:pPr>
-      <w:bookmarkStart w:name="_Toc959407782" w:id="1773821832"/>
+      <w:bookmarkStart w:name="_Toc962573299" w:id="416263454"/>
       <w:r>
         <w:rPr>
           <w:rFonts w:ascii="Calibri" w:hAnsi="Calibri" w:cs="Calibri"/>
@@ -28006,7 +27942,7 @@
         </w:rPr>
         <w:t>modelagem</w:t>
       </w:r>
-      <w:bookmarkEnd w:id="1773821832"/>
+      <w:bookmarkEnd w:id="416263454"/>
     </w:p>
     <w:p>
       <w:pPr>
@@ -28042,7 +27978,7 @@
           <w:lang w:val="en-US"/>
         </w:rPr>
       </w:pPr>
-      <w:bookmarkStart w:name="_Toc1470906638" w:id="1846588320"/>
+      <w:bookmarkStart w:name="_Toc485510779" w:id="836002668"/>
       <w:r>
         <w:rPr>
           <w:rFonts w:ascii="Calibri" w:hAnsi="Calibri" w:cs="Calibri"/>
@@ -28089,7 +28025,7 @@
         <w:t>Tidymodels</w:t>
       </w:r>
       <w:proofErr w:type="spellEnd"/>
-      <w:bookmarkEnd w:id="1846588320"/>
+      <w:bookmarkEnd w:id="836002668"/>
     </w:p>
     <w:p>
       <w:pPr>
@@ -30048,7 +29984,7 @@
           <w:shd w:val="clear" w:color="auto" w:fill="FFFFFF"/>
         </w:rPr>
       </w:pPr>
-      <w:bookmarkStart w:name="_Toc1674985653" w:id="1747925708"/>
+      <w:bookmarkStart w:name="_Toc338400882" w:id="565068297"/>
       <w:r>
         <w:rPr>
           <w:rFonts w:ascii="Calibri" w:hAnsi="Calibri" w:cs="Calibri"/>
@@ -30091,7 +30027,7 @@
         </w:rPr>
         <w:t xml:space="preserve"> </w:t>
       </w:r>
-      <w:bookmarkEnd w:id="1747925708"/>
+      <w:bookmarkEnd w:id="565068297"/>
     </w:p>
     <w:p>
       <w:pPr>
@@ -31138,7 +31074,7 @@
           <w:shd w:val="clear" w:color="auto" w:fill="FFFFFF"/>
         </w:rPr>
       </w:pPr>
-      <w:bookmarkStart w:name="_Toc539737944" w:id="1185307677"/>
+      <w:bookmarkStart w:name="_Toc1081443052" w:id="1287655002"/>
       <w:r>
         <w:rPr>
           <w:rFonts w:ascii="Calibri" w:hAnsi="Calibri" w:cs="Calibri"/>
@@ -31203,7 +31139,7 @@
         </w:rPr>
         <w:t xml:space="preserve"> </w:t>
       </w:r>
-      <w:bookmarkEnd w:id="1185307677"/>
+      <w:bookmarkEnd w:id="1287655002"/>
     </w:p>
     <w:p>
       <w:pPr>
@@ -35073,7 +35009,7 @@
           <w:shd w:val="clear" w:color="auto" w:fill="FFFFFF"/>
         </w:rPr>
       </w:pPr>
-      <w:bookmarkStart w:name="_Toc1057636787" w:id="950884482"/>
+      <w:bookmarkStart w:name="_Toc518260517" w:id="1044556249"/>
       <w:r>
         <w:rPr>
           <w:rFonts w:ascii="Calibri" w:hAnsi="Calibri" w:cs="Calibri"/>
@@ -35104,7 +35040,7 @@
         </w:rPr>
         <w:t>ncia e Modelagem Estatística</w:t>
       </w:r>
-      <w:bookmarkEnd w:id="950884482"/>
+      <w:bookmarkEnd w:id="1044556249"/>
     </w:p>
     <w:p>
       <w:pPr>
@@ -35168,7 +35104,7 @@
           <w:shd w:val="clear" w:color="auto" w:fill="FFFFFF"/>
         </w:rPr>
       </w:pPr>
-      <w:bookmarkStart w:name="_Toc1094099597" w:id="602884021"/>
+      <w:bookmarkStart w:name="_Toc1325148125" w:id="1565028444"/>
       <w:r>
         <w:rPr>
           <w:rFonts w:ascii="Calibri" w:hAnsi="Calibri" w:cs="Calibri"/>
@@ -35191,7 +35127,7 @@
         </w:rPr>
         <w:t>Pontos Importantes</w:t>
       </w:r>
-      <w:bookmarkEnd w:id="602884021"/>
+      <w:bookmarkEnd w:id="1565028444"/>
     </w:p>
     <w:p>
       <w:pPr>
@@ -35238,7 +35174,7 @@
           <w:shd w:val="clear" w:color="auto" w:fill="FFFFFF"/>
         </w:rPr>
       </w:pPr>
-      <w:bookmarkStart w:name="_Toc268194523" w:id="1488435177"/>
+      <w:bookmarkStart w:name="_Toc1075453351" w:id="707081327"/>
       <w:r>
         <w:rPr>
           <w:rFonts w:ascii="Calibri" w:hAnsi="Calibri" w:cs="Calibri"/>
@@ -35259,7 +35195,7 @@
         </w:rPr>
         <w:t>COMUNICAÇÃO</w:t>
       </w:r>
-      <w:bookmarkEnd w:id="1488435177"/>
+      <w:bookmarkEnd w:id="707081327"/>
     </w:p>
     <w:p w14:noSpellErr="1">
       <w:pPr>
@@ -35276,7 +35212,7 @@
           <w:shd w:val="clear" w:color="auto" w:fill="FFFFFF"/>
         </w:rPr>
       </w:pPr>
-      <w:bookmarkStart w:name="_Toc1973463621" w:id="2121556134"/>
+      <w:bookmarkStart w:name="_Toc925039034" w:id="1386715295"/>
       <w:r>
         <w:rPr>
           <w:rFonts w:ascii="Calibri" w:hAnsi="Calibri" w:cs="Calibri"/>
@@ -35297,7 +35233,7 @@
         </w:rPr>
         <w:t>vai encontrar neste módulo</w:t>
       </w:r>
-      <w:bookmarkEnd w:id="2121556134"/>
+      <w:bookmarkEnd w:id="1386715295"/>
     </w:p>
     <w:p>
       <w:pPr>
@@ -35352,7 +35288,7 @@
           <w:shd w:val="clear" w:color="auto" w:fill="FFFFFF"/>
         </w:rPr>
       </w:pPr>
-      <w:bookmarkStart w:name="_Toc2068392417" w:id="1007620722"/>
+      <w:bookmarkStart w:name="_Toc725197470" w:id="417810883"/>
       <w:r>
         <w:rPr>
           <w:rFonts w:ascii="Calibri" w:hAnsi="Calibri" w:cs="Calibri"/>
@@ -35395,7 +35331,7 @@
         </w:rPr>
         <w:t xml:space="preserve"> </w:t>
       </w:r>
-      <w:bookmarkEnd w:id="1007620722"/>
+      <w:bookmarkEnd w:id="417810883"/>
     </w:p>
     <w:p>
       <w:pPr>
@@ -35432,7 +35368,7 @@
           <w:shd w:val="clear" w:color="auto" w:fill="FFFFFF"/>
         </w:rPr>
       </w:pPr>
-      <w:bookmarkStart w:name="_Toc885197543" w:id="625707355"/>
+      <w:bookmarkStart w:name="_Toc409512024" w:id="319747111"/>
       <w:r>
         <w:rPr>
           <w:rFonts w:ascii="Calibri" w:hAnsi="Calibri" w:cs="Calibri"/>
@@ -35559,7 +35495,7 @@
         </w:rPr>
         <w:t xml:space="preserve"> </w:t>
       </w:r>
-      <w:bookmarkEnd w:id="625707355"/>
+      <w:bookmarkEnd w:id="319747111"/>
     </w:p>
     <w:p>
       <w:pPr>
@@ -35596,7 +35532,7 @@
           <w:shd w:val="clear" w:color="auto" w:fill="FFFFFF"/>
         </w:rPr>
       </w:pPr>
-      <w:bookmarkStart w:name="_Toc544801124" w:id="719683424"/>
+      <w:bookmarkStart w:name="_Toc1401313714" w:id="915825388"/>
       <w:r>
         <w:rPr>
           <w:rFonts w:ascii="Calibri" w:hAnsi="Calibri" w:cs="Calibri"/>
@@ -35608,7 +35544,7 @@
         <w:lastRenderedPageBreak/>
         <w:t>Considerações gerais</w:t>
       </w:r>
-      <w:bookmarkEnd w:id="719683424"/>
+      <w:bookmarkEnd w:id="915825388"/>
     </w:p>
     <w:p>
       <w:pPr>
@@ -35657,7 +35593,7 @@
           <w:shd w:val="clear" w:color="auto" w:fill="FFFFFF"/>
         </w:rPr>
       </w:pPr>
-      <w:bookmarkStart w:name="_Toc678810950" w:id="433830967"/>
+      <w:bookmarkStart w:name="_Toc40139983" w:id="571287342"/>
       <w:r>
         <w:rPr>
           <w:rFonts w:ascii="Calibri" w:hAnsi="Calibri" w:cs="Calibri"/>
@@ -35678,7 +35614,7 @@
         </w:rPr>
         <w:t>CONCLUSÃO</w:t>
       </w:r>
-      <w:bookmarkEnd w:id="433830967"/>
+      <w:bookmarkEnd w:id="571287342"/>
     </w:p>
     <w:p>
       <w:pPr>
@@ -35695,7 +35631,7 @@
           <w:shd w:val="clear" w:color="auto" w:fill="FFFFFF"/>
         </w:rPr>
       </w:pPr>
-      <w:bookmarkStart w:name="_Toc1266137078" w:id="263144634"/>
+      <w:bookmarkStart w:name="_Toc1798172310" w:id="510950063"/>
       <w:r>
         <w:rPr>
           <w:rFonts w:ascii="Calibri" w:hAnsi="Calibri" w:cs="Calibri"/>
@@ -35728,7 +35664,7 @@
         </w:rPr>
         <w:t xml:space="preserve">  </w:t>
       </w:r>
-      <w:bookmarkEnd w:id="263144634"/>
+      <w:bookmarkEnd w:id="510950063"/>
     </w:p>
     <w:p>
       <w:pPr>
@@ -36261,7 +36197,7 @@
           <w:shd w:val="clear" w:color="auto" w:fill="FFFFFF"/>
         </w:rPr>
       </w:pPr>
-      <w:bookmarkStart w:name="_Toc747114961" w:id="1701117068"/>
+      <w:bookmarkStart w:name="_Toc271398859" w:id="708727113"/>
       <w:r>
         <w:rPr>
           <w:rFonts w:ascii="Calibri" w:hAnsi="Calibri" w:cs="Calibri"/>
@@ -36272,7 +36208,7 @@
         </w:rPr>
         <w:t>QUIZ</w:t>
       </w:r>
-      <w:bookmarkEnd w:id="1701117068"/>
+      <w:bookmarkEnd w:id="708727113"/>
     </w:p>
     <w:p>
       <w:pPr>
@@ -41027,7 +40963,7 @@
         <w:behaviors>
           <w:behavior w:val="content"/>
         </w:behaviors>
-        <w:guid w:val="{cda1f7b4-6d67-49c3-bfb7-2dd798213417}"/>
+        <w:guid w:val="{8e84c32b-a847-40a5-b2d3-4bd33f01193c}"/>
       </w:docPartPr>
       <w:docPartBody>
         <w:p>

</xml_diff>

<commit_message>
ajustes pós gravação módulo 3
</commit_message>
<xml_diff>
--- a/2022_linkedin_RforDS.docx
+++ b/2022_linkedin_RforDS.docx
@@ -23017,12 +23017,93 @@
     </w:p>
     <w:p>
       <w:pPr>
-        <w:shd w:val="clear" w:color="auto" w:fill="FFFFFF"/>
-        <w:spacing w:after="0" w:line="240" w:lineRule="auto"/>
-        <w:rPr>
-          <w:rFonts w:ascii="Calibri" w:hAnsi="Calibri" w:cs="Calibri"/>
-          <w:color w:val="444444"/>
-          <w:shd w:val="clear" w:color="auto" w:fill="FFFFFF"/>
+        <w:shd w:val="clear" w:color="auto" w:fill="FFFFFF" w:themeFill="background1"/>
+        <w:spacing w:after="0" w:line="240" w:lineRule="auto"/>
+        <w:rPr>
+          <w:rFonts w:ascii="Calibri" w:hAnsi="Calibri" w:cs="Calibri"/>
+          <w:color w:val="444444"/>
+          <w:shd w:val="clear" w:color="auto" w:fill="FFFFFF"/>
+        </w:rPr>
+      </w:pPr>
+    </w:p>
+    <w:p>
+      <w:pPr>
+        <w:pStyle w:val="Normal"/>
+        <w:shd w:val="clear" w:color="auto" w:fill="FFFFFF" w:themeFill="background1"/>
+        <w:spacing w:after="0" w:line="240" w:lineRule="auto"/>
+        <w:rPr>
+          <w:rFonts w:ascii="Calibri" w:hAnsi="Calibri" w:cs="Calibri"/>
+          <w:color w:val="444444"/>
+        </w:rPr>
+      </w:pPr>
+      <w:r>
+        <w:rPr>
+          <w:rFonts w:ascii="Calibri" w:hAnsi="Calibri" w:cs="Calibri"/>
+          <w:color w:val="444444"/>
+        </w:rPr>
+        <w:t xml:space="preserve">Agora que entendemos melhor sobre tipos de dados, e como </w:t>
+      </w:r>
+      <w:proofErr w:type="gramStart"/>
+      <w:r>
+        <w:rPr>
+          <w:rFonts w:ascii="Calibri" w:hAnsi="Calibri" w:cs="Calibri"/>
+          <w:color w:val="444444"/>
+        </w:rPr>
+        <w:t>representa-los</w:t>
+      </w:r>
+      <w:proofErr w:type="gramEnd"/>
+      <w:r>
+        <w:rPr>
+          <w:rFonts w:ascii="Calibri" w:hAnsi="Calibri" w:cs="Calibri"/>
+          <w:color w:val="444444"/>
+        </w:rPr>
+        <w:t xml:space="preserve"> por meio de classes no R, podemos avançar, certo? Sim, mas gostaria de propor uma rota diferente. A proposta é irmos direto para o bloco de exploração, entender um pouco mais sobre o que é possível ser feito aqui, para então seguirmos o ciclo da ciência de dados proposto, tendo mais claro </w:t>
+      </w:r>
+      <w:r>
+        <w:rPr>
+          <w:rFonts w:ascii="Calibri" w:hAnsi="Calibri" w:cs="Calibri"/>
+          <w:color w:val="444444"/>
+        </w:rPr>
+        <w:t>aonde</w:t>
+      </w:r>
+      <w:r>
+        <w:rPr>
+          <w:rFonts w:ascii="Calibri" w:hAnsi="Calibri" w:cs="Calibri"/>
+          <w:color w:val="444444"/>
+        </w:rPr>
+        <w:t xml:space="preserve"> queremos chegar, que tal? nosso ciclo de</w:t>
+      </w:r>
+    </w:p>
+    <w:p>
+      <w:pPr>
+        <w:pStyle w:val="Normal"/>
+        <w:shd w:val="clear" w:color="auto" w:fill="FFFFFF" w:themeFill="background1"/>
+        <w:spacing w:after="0" w:line="240" w:lineRule="auto"/>
+        <w:rPr>
+          <w:rFonts w:ascii="Calibri" w:hAnsi="Calibri" w:cs="Calibri"/>
+          <w:color w:val="444444"/>
+        </w:rPr>
+      </w:pPr>
+    </w:p>
+    <w:p>
+      <w:pPr>
+        <w:pStyle w:val="Normal"/>
+        <w:shd w:val="clear" w:color="auto" w:fill="FFFFFF" w:themeFill="background1"/>
+        <w:spacing w:after="0" w:line="240" w:lineRule="auto"/>
+        <w:rPr>
+          <w:rFonts w:ascii="Calibri" w:hAnsi="Calibri" w:cs="Calibri"/>
+          <w:color w:val="444444"/>
+        </w:rPr>
+      </w:pPr>
+    </w:p>
+    <w:p>
+      <w:pPr>
+        <w:pStyle w:val="Normal"/>
+        <w:shd w:val="clear" w:color="auto" w:fill="FFFFFF" w:themeFill="background1"/>
+        <w:spacing w:after="0" w:line="240" w:lineRule="auto"/>
+        <w:rPr>
+          <w:rFonts w:ascii="Calibri" w:hAnsi="Calibri" w:cs="Calibri"/>
+          <w:color w:val="444444"/>
         </w:rPr>
       </w:pPr>
     </w:p>
@@ -23361,7 +23442,7 @@
       </w:pPr>
       <w:r>
         <w:drawing>
-          <wp:inline wp14:editId="1C8004C3" wp14:anchorId="23A8CE5C">
+          <wp:inline wp14:editId="2FA93F15" wp14:anchorId="23A8CE5C">
             <wp:extent cx="2062677" cy="857250"/>
             <wp:effectExtent l="0" t="0" r="0" b="0"/>
             <wp:docPr id="9" name="Imagem 8" descr="Diagrama, Linha do tempo&#10;&#10;Descrição gerada automaticamente" title=""/>
@@ -23376,7 +23457,7 @@
                     <pic:cNvPicPr/>
                   </pic:nvPicPr>
                   <pic:blipFill>
-                    <a:blip r:embed="Rd664e64bbdeb40aa">
+                    <a:blip r:embed="R691288a5321047e7">
                       <a:extLst xmlns:a="http://schemas.openxmlformats.org/drawingml/2006/main">
                         <a:ext uri="{FF2B5EF4-FFF2-40B4-BE49-F238E27FC236}">
                           <a16:creationId xmlns:a16="http://schemas.microsoft.com/office/drawing/2014/main" id="{0DAAB3C7-6022-A7FF-1BDE-075EE254D1BA}"/>
@@ -23427,7 +23508,7 @@
       </w:pPr>
       <w:r>
         <w:drawing>
-          <wp:inline wp14:editId="3C43A898" wp14:anchorId="4144BEC7">
+          <wp:inline wp14:editId="061F55BB" wp14:anchorId="4144BEC7">
             <wp:extent cx="2062480" cy="857074"/>
             <wp:effectExtent l="0" t="0" r="0" b="635"/>
             <wp:docPr id="19" name="Imagem 18" descr="Texto&#10;&#10;Descrição gerada automaticamente com confiança média" title=""/>
@@ -23442,7 +23523,7 @@
                     <pic:cNvPicPr/>
                   </pic:nvPicPr>
                   <pic:blipFill>
-                    <a:blip r:embed="R6f9976ed7c3b4839">
+                    <a:blip r:embed="Rbb0bfdf680e54c03">
                       <a:extLst xmlns:a="http://schemas.openxmlformats.org/drawingml/2006/main">
                         <a:ext uri="{FF2B5EF4-FFF2-40B4-BE49-F238E27FC236}">
                           <a16:creationId xmlns:a16="http://schemas.microsoft.com/office/drawing/2014/main" id="{7E0E86FA-D968-BC90-5DA0-DC51956A8846}"/>

</xml_diff>

<commit_message>
ajustes pos gravação mod final
</commit_message>
<xml_diff>
--- a/2022_linkedin_RforDS.docx
+++ b/2022_linkedin_RforDS.docx
@@ -35493,6 +35493,34 @@
           <w:lang w:eastAsia="pt-BR"/>
         </w:rPr>
       </w:pPr>
+    </w:p>
+    <w:p>
+      <w:pPr>
+        <w:pStyle w:val="PargrafodaLista"/>
+        <w:spacing w:after="0" w:line="240" w:lineRule="auto"/>
+        <w:ind w:left="1800"/>
+        <w:rPr>
+          <w:noProof w:val="0"/>
+          <w:lang w:val="pt-BR"/>
+        </w:rPr>
+      </w:pPr>
+      <w:r>
+        <w:rPr>
+          <w:rFonts w:ascii="Arial" w:hAnsi="Arial" w:eastAsia="Arial" w:cs="Arial"/>
+          <w:b w:val="0"/>
+          <w:bCs w:val="0"/>
+          <w:i w:val="0"/>
+          <w:iCs w:val="0"/>
+          <w:caps w:val="0"/>
+          <w:smallCaps w:val="0"/>
+          <w:noProof w:val="0"/>
+          <w:color w:val="000000" w:themeColor="text1" w:themeTint="FF" w:themeShade="FF"/>
+          <w:sz w:val="19"/>
+          <w:szCs w:val="19"/>
+          <w:lang w:val="pt-BR"/>
+        </w:rPr>
+        <w:t>Para iniciar as aplicações do capítulo, trabalharemos com algumas bibliotecas que nos permite a geração de relatórios visuais mesmo sem termos o domínio de nenhum dos frames gráficos do R. Aqui iremos gerar gráficos visando elevar o nosso entendimento sobre a distribuição dos dados e correlações, de forma rápida e acessível</w:t>
+      </w:r>
     </w:p>
     <w:p w14:noSpellErr="1">
       <w:pPr>

</xml_diff>

<commit_message>
terminei as gravaçõesgit add -Agit add -A!
</commit_message>
<xml_diff>
--- a/2022_linkedin_RforDS.docx
+++ b/2022_linkedin_RforDS.docx
@@ -5500,7 +5500,7 @@
     </w:p>
     <w:p>
       <w:pPr>
-        <w:shd w:val="clear" w:color="auto" w:fill="FFFFFF"/>
+        <w:shd w:val="clear" w:color="auto" w:fill="FFFFFF" w:themeFill="background1"/>
         <w:spacing w:after="0" w:line="240" w:lineRule="auto"/>
         <w:rPr>
           <w:rFonts w:ascii="Calibri" w:hAnsi="Calibri" w:eastAsia="Times New Roman" w:cs="Calibri"/>
@@ -5521,74 +5521,74 @@
           <w:rFonts w:ascii="Calibri" w:hAnsi="Calibri" w:eastAsia="Times New Roman" w:cs="Calibri"/>
           <w:lang w:eastAsia="pt-BR"/>
         </w:rPr>
-        <w:t>existe uma hierarquia aqui, já que você não vai fazer um</w:t>
-      </w:r>
-      <w:r>
-        <w:rPr>
-          <w:rFonts w:ascii="Calibri" w:hAnsi="Calibri" w:eastAsia="Times New Roman" w:cs="Calibri"/>
-          <w:lang w:eastAsia="pt-BR"/>
-        </w:rPr>
-        <w:t xml:space="preserve">a boa predição </w:t>
-      </w:r>
-      <w:r>
-        <w:rPr>
-          <w:rFonts w:ascii="Calibri" w:hAnsi="Calibri" w:eastAsia="Times New Roman" w:cs="Calibri"/>
-          <w:lang w:eastAsia="pt-BR"/>
-        </w:rPr>
-        <w:t xml:space="preserve">sem ter realizado uma boa análise </w:t>
-      </w:r>
-      <w:r>
-        <w:rPr>
-          <w:rFonts w:ascii="Calibri" w:hAnsi="Calibri" w:eastAsia="Times New Roman" w:cs="Calibri"/>
-          <w:lang w:eastAsia="pt-BR"/>
-        </w:rPr>
-        <w:t xml:space="preserve">descritiva. </w:t>
-      </w:r>
-      <w:r>
-        <w:rPr>
-          <w:rFonts w:ascii="Calibri" w:hAnsi="Calibri" w:eastAsia="Times New Roman" w:cs="Calibri"/>
-          <w:color w:val="444444"/>
-          <w:lang w:eastAsia="pt-BR"/>
-        </w:rPr>
-        <w:t xml:space="preserve">Agora, fazendo um paralelo estes objetivos e as etapas de um fluxo de trabalho na ciência de dados, teremos os seguintes módulos: obtenção e exploração de dados; manuseio e visualização das informações obtidas; pré-processamento e modelagem; e, por fim, experimentação e comunicação. </w:t>
-      </w:r>
-    </w:p>
-    <w:p>
-      <w:pPr>
-        <w:shd w:val="clear" w:color="auto" w:fill="FFFFFF"/>
-        <w:spacing w:after="0" w:line="240" w:lineRule="auto"/>
-        <w:rPr>
-          <w:rFonts w:ascii="Calibri" w:hAnsi="Calibri" w:eastAsia="Times New Roman" w:cs="Calibri"/>
-          <w:color w:val="444444"/>
-          <w:lang w:eastAsia="pt-BR"/>
-        </w:rPr>
-      </w:pPr>
-    </w:p>
-    <w:p>
-      <w:pPr>
-        <w:shd w:val="clear" w:color="auto" w:fill="FFFFFF"/>
-        <w:spacing w:after="0" w:line="240" w:lineRule="auto"/>
-        <w:rPr>
-          <w:rFonts w:ascii="Calibri" w:hAnsi="Calibri" w:eastAsia="Times New Roman" w:cs="Calibri"/>
-          <w:strike/>
-          <w:color w:val="444444"/>
-          <w:lang w:eastAsia="pt-BR"/>
-        </w:rPr>
-      </w:pPr>
-      <w:r>
-        <w:rPr>
-          <w:rFonts w:ascii="Calibri" w:hAnsi="Calibri" w:eastAsia="Times New Roman" w:cs="Calibri"/>
-          <w:strike/>
-          <w:color w:val="444444"/>
-          <w:lang w:eastAsia="pt-BR"/>
-        </w:rPr>
-        <w:t>Aqui eu gostaria de comentar que nesta estrutura não vamos abordar o que poderia ser um quinto pilar, transversal, que eu vou chamar de “</w:t>
-      </w:r>
-      <w:proofErr w:type="spellStart"/>
-      <w:r>
-        <w:rPr>
-          <w:rFonts w:ascii="Calibri" w:hAnsi="Calibri" w:eastAsia="Times New Roman" w:cs="Calibri"/>
-          <w:strike/>
+        <w:t xml:space="preserve">existe uma hierarquia aqui, já que você não vai fazer uma boa predição sem ter realizado uma boa análise descritiva. </w:t>
+      </w:r>
+      <w:r>
+        <w:rPr>
+          <w:rFonts w:ascii="Calibri" w:hAnsi="Calibri" w:eastAsia="Times New Roman" w:cs="Calibri"/>
+          <w:color w:val="444444"/>
+          <w:lang w:eastAsia="pt-BR"/>
+        </w:rPr>
+        <w:t xml:space="preserve">Agora, fazendo um paralelo estes objetivos e as etapas de um fluxo de trabalho na ciência de dados, teremos os seguintes módulos: </w:t>
+      </w:r>
+      <w:proofErr w:type="spellStart"/>
+      <w:r>
+        <w:rPr>
+          <w:rFonts w:ascii="Calibri" w:hAnsi="Calibri" w:eastAsia="Times New Roman" w:cs="Calibri"/>
+          <w:color w:val="444444"/>
+          <w:lang w:eastAsia="pt-BR"/>
+        </w:rPr>
+        <w:t>importaçãoe</w:t>
+      </w:r>
+      <w:proofErr w:type="spellEnd"/>
+      <w:r>
+        <w:rPr>
+          <w:rFonts w:ascii="Calibri" w:hAnsi="Calibri" w:eastAsia="Times New Roman" w:cs="Calibri"/>
+          <w:color w:val="444444"/>
+          <w:lang w:eastAsia="pt-BR"/>
+        </w:rPr>
+        <w:t xml:space="preserve"> exploração de dados; manuseio e visualização das informações obtidas; pré-processamento e modelagem; e, por fim, experimentação e comunicação. Tendo para como enfoque, os dois primeiros.</w:t>
+      </w:r>
+    </w:p>
+    <w:p>
+      <w:pPr>
+        <w:shd w:val="clear" w:color="auto" w:fill="FFFFFF"/>
+        <w:spacing w:after="0" w:line="240" w:lineRule="auto"/>
+        <w:rPr>
+          <w:rFonts w:ascii="Calibri" w:hAnsi="Calibri" w:eastAsia="Times New Roman" w:cs="Calibri"/>
+          <w:color w:val="444444"/>
+          <w:lang w:eastAsia="pt-BR"/>
+        </w:rPr>
+      </w:pPr>
+    </w:p>
+    <w:p>
+      <w:pPr>
+        <w:shd w:val="clear" w:color="auto" w:fill="FFFFFF" w:themeFill="background1"/>
+        <w:spacing w:after="0" w:line="240" w:lineRule="auto"/>
+        <w:rPr>
+          <w:rFonts w:ascii="Calibri" w:hAnsi="Calibri" w:eastAsia="Times New Roman" w:cs="Calibri"/>
+          <w:strike w:val="0"/>
+          <w:dstrike w:val="0"/>
+          <w:color w:val="444444"/>
+          <w:lang w:eastAsia="pt-BR"/>
+        </w:rPr>
+      </w:pPr>
+      <w:r>
+        <w:rPr>
+          <w:rFonts w:ascii="Calibri" w:hAnsi="Calibri" w:eastAsia="Times New Roman" w:cs="Calibri"/>
+          <w:strike w:val="0"/>
+          <w:dstrike w:val="0"/>
+          <w:color w:val="444444"/>
+          <w:lang w:eastAsia="pt-BR"/>
+        </w:rPr>
+        <w:t>Aqui não vamos abordar o que poderia ser um quinto pilar, transversal, que eu vou chamar de “</w:t>
+      </w:r>
+      <w:proofErr w:type="spellStart"/>
+      <w:r>
+        <w:rPr>
+          <w:rFonts w:ascii="Calibri" w:hAnsi="Calibri" w:eastAsia="Times New Roman" w:cs="Calibri"/>
+          <w:strike w:val="0"/>
+          <w:dstrike w:val="0"/>
           <w:color w:val="444444"/>
           <w:lang w:eastAsia="pt-BR"/>
         </w:rPr>
@@ -5598,7 +5598,8 @@
       <w:r>
         <w:rPr>
           <w:rFonts w:ascii="Calibri" w:hAnsi="Calibri" w:eastAsia="Times New Roman" w:cs="Calibri"/>
-          <w:strike/>
+          <w:strike w:val="0"/>
+          <w:dstrike w:val="0"/>
           <w:color w:val="444444"/>
           <w:lang w:eastAsia="pt-BR"/>
         </w:rPr>
@@ -5608,7 +5609,8 @@
       <w:r>
         <w:rPr>
           <w:rFonts w:ascii="Calibri" w:hAnsi="Calibri" w:eastAsia="Times New Roman" w:cs="Calibri"/>
-          <w:strike/>
+          <w:strike w:val="0"/>
+          <w:dstrike w:val="0"/>
           <w:color w:val="444444"/>
           <w:lang w:eastAsia="pt-BR"/>
         </w:rPr>
@@ -5618,18 +5620,89 @@
       <w:r>
         <w:rPr>
           <w:rFonts w:ascii="Calibri" w:hAnsi="Calibri" w:eastAsia="Times New Roman" w:cs="Calibri"/>
-          <w:strike/>
-          <w:color w:val="444444"/>
-          <w:lang w:eastAsia="pt-BR"/>
-        </w:rPr>
-        <w:t xml:space="preserve"> onde teríamos um olhar mais voltado a automatização da decisão. Isto porque antes de pensar em automatizar algo, precisamos garantir que estamos no caminho correto? E é isto que faremos neste curso, garantir que você esteja confortável com o que cada um destes pilares, particularmente os dois primeiros, visto ser um curso introdutório.</w:t>
-      </w:r>
-    </w:p>
-    <w:p>
-      <w:pPr>
-        <w:shd w:val="clear" w:color="auto" w:fill="FFFFFF"/>
-        <w:rPr>
-          <w:rFonts w:ascii="Calibri" w:hAnsi="Calibri" w:eastAsia="Times New Roman" w:cs="Calibri"/>
+          <w:strike w:val="0"/>
+          <w:dstrike w:val="0"/>
+          <w:color w:val="444444"/>
+          <w:lang w:eastAsia="pt-BR"/>
+        </w:rPr>
+        <w:t xml:space="preserve"> onde teríamos um olhar mais voltado a automatização da entrega dos resultados. Isto porque antes de pensar em automatizar algo, precisamos garantir que estamos no caminho correto?</w:t>
+      </w:r>
+    </w:p>
+    <w:p>
+      <w:pPr>
+        <w:pStyle w:val="Normal"/>
+        <w:shd w:val="clear" w:color="auto" w:fill="FFFFFF" w:themeFill="background1"/>
+        <w:spacing w:after="0" w:line="240" w:lineRule="auto"/>
+        <w:rPr>
+          <w:rFonts w:ascii="Calibri" w:hAnsi="Calibri" w:eastAsia="Times New Roman" w:cs="Calibri"/>
+          <w:strike w:val="0"/>
+          <w:dstrike w:val="0"/>
+          <w:color w:val="444444"/>
+          <w:lang w:eastAsia="pt-BR"/>
+        </w:rPr>
+      </w:pPr>
+    </w:p>
+    <w:p>
+      <w:pPr>
+        <w:pStyle w:val="Normal"/>
+        <w:shd w:val="clear" w:color="auto" w:fill="FFFFFF" w:themeFill="background1"/>
+        <w:spacing w:after="0" w:line="240" w:lineRule="auto"/>
+        <w:rPr>
+          <w:rFonts w:ascii="Calibri" w:hAnsi="Calibri" w:eastAsia="Times New Roman" w:cs="Calibri"/>
+          <w:strike w:val="0"/>
+          <w:dstrike w:val="0"/>
+          <w:color w:val="444444"/>
+          <w:lang w:eastAsia="pt-BR"/>
+        </w:rPr>
+      </w:pPr>
+    </w:p>
+    <w:p>
+      <w:pPr>
+        <w:pStyle w:val="Normal"/>
+        <w:shd w:val="clear" w:color="auto" w:fill="FFFFFF" w:themeFill="background1"/>
+        <w:spacing w:after="0" w:line="240" w:lineRule="auto"/>
+        <w:rPr>
+          <w:rFonts w:ascii="Calibri" w:hAnsi="Calibri" w:eastAsia="Times New Roman" w:cs="Calibri"/>
+          <w:strike w:val="0"/>
+          <w:dstrike w:val="0"/>
+          <w:color w:val="444444"/>
+          <w:lang w:eastAsia="pt-BR"/>
+        </w:rPr>
+      </w:pPr>
+      <w:r>
+        <w:rPr>
+          <w:rFonts w:ascii="Calibri" w:hAnsi="Calibri" w:eastAsia="Times New Roman" w:cs="Calibri"/>
+          <w:strike w:val="0"/>
+          <w:dstrike w:val="0"/>
+          <w:color w:val="444444"/>
+          <w:lang w:eastAsia="pt-BR"/>
+        </w:rPr>
+        <w:t>No mais,</w:t>
+      </w:r>
+    </w:p>
+    <w:p>
+      <w:pPr>
+        <w:pStyle w:val="Normal"/>
+        <w:shd w:val="clear" w:color="auto" w:fill="FFFFFF" w:themeFill="background1"/>
+        <w:spacing w:after="0" w:line="240" w:lineRule="auto"/>
+        <w:rPr>
+          <w:rFonts w:ascii="Calibri" w:hAnsi="Calibri" w:eastAsia="Times New Roman" w:cs="Calibri"/>
+          <w:strike w:val="0"/>
+          <w:dstrike w:val="0"/>
+          <w:color w:val="444444"/>
+          <w:lang w:eastAsia="pt-BR"/>
+        </w:rPr>
+      </w:pPr>
+    </w:p>
+    <w:p>
+      <w:pPr>
+        <w:pStyle w:val="Normal"/>
+        <w:shd w:val="clear" w:color="auto" w:fill="FFFFFF" w:themeFill="background1"/>
+        <w:spacing w:after="0" w:line="240" w:lineRule="auto"/>
+        <w:rPr>
+          <w:rFonts w:ascii="Calibri" w:hAnsi="Calibri" w:eastAsia="Times New Roman" w:cs="Calibri"/>
+          <w:strike w:val="0"/>
+          <w:dstrike w:val="0"/>
           <w:color w:val="444444"/>
           <w:lang w:eastAsia="pt-BR"/>
         </w:rPr>
@@ -5970,17 +6043,19 @@
           <w:ilvl w:val="0"/>
           <w:numId w:val="7"/>
         </w:numPr>
-        <w:shd w:val="clear" w:color="auto" w:fill="FFFFFF"/>
-        <w:spacing w:after="0" w:line="240" w:lineRule="auto"/>
-        <w:rPr>
-          <w:rFonts w:ascii="Calibri" w:hAnsi="Calibri" w:eastAsia="Times New Roman" w:cs="Calibri"/>
-          <w:color w:val="444444"/>
-          <w:lang w:eastAsia="pt-BR"/>
-        </w:rPr>
-      </w:pPr>
-      <w:r>
-        <w:rPr>
-          <w:rFonts w:ascii="Calibri" w:hAnsi="Calibri" w:eastAsia="Times New Roman" w:cs="Calibri"/>
+        <w:shd w:val="clear" w:color="auto" w:fill="FFFFFF" w:themeFill="background1"/>
+        <w:spacing w:after="0" w:line="240" w:lineRule="auto"/>
+        <w:rPr>
+          <w:rFonts w:ascii="Calibri" w:hAnsi="Calibri" w:eastAsia="Times New Roman" w:cs="Calibri"/>
+          <w:strike w:val="1"/>
+          <w:color w:val="444444"/>
+          <w:lang w:eastAsia="pt-BR"/>
+        </w:rPr>
+      </w:pPr>
+      <w:r>
+        <w:rPr>
+          <w:rFonts w:ascii="Calibri" w:hAnsi="Calibri" w:eastAsia="Times New Roman" w:cs="Calibri"/>
+          <w:strike w:val="1"/>
           <w:color w:val="444444"/>
           <w:lang w:eastAsia="pt-BR"/>
         </w:rPr>
@@ -5994,17 +6069,19 @@
           <w:ilvl w:val="1"/>
           <w:numId w:val="7"/>
         </w:numPr>
-        <w:shd w:val="clear" w:color="auto" w:fill="FFFFFF"/>
-        <w:spacing w:after="0" w:line="240" w:lineRule="auto"/>
-        <w:rPr>
-          <w:rFonts w:ascii="Calibri" w:hAnsi="Calibri" w:eastAsia="Times New Roman" w:cs="Calibri"/>
-          <w:color w:val="444444"/>
-          <w:lang w:eastAsia="pt-BR"/>
-        </w:rPr>
-      </w:pPr>
-      <w:r>
-        <w:rPr>
-          <w:rFonts w:ascii="Calibri" w:hAnsi="Calibri" w:eastAsia="Times New Roman" w:cs="Calibri"/>
+        <w:shd w:val="clear" w:color="auto" w:fill="FFFFFF" w:themeFill="background1"/>
+        <w:spacing w:after="0" w:line="240" w:lineRule="auto"/>
+        <w:rPr>
+          <w:rFonts w:ascii="Calibri" w:hAnsi="Calibri" w:eastAsia="Times New Roman" w:cs="Calibri"/>
+          <w:strike w:val="1"/>
+          <w:color w:val="444444"/>
+          <w:lang w:eastAsia="pt-BR"/>
+        </w:rPr>
+      </w:pPr>
+      <w:r>
+        <w:rPr>
+          <w:rFonts w:ascii="Calibri" w:hAnsi="Calibri" w:eastAsia="Times New Roman" w:cs="Calibri"/>
+          <w:strike w:val="1"/>
           <w:color w:val="444444"/>
           <w:lang w:eastAsia="pt-BR"/>
         </w:rPr>
@@ -6013,6 +6090,7 @@
       <w:r>
         <w:rPr>
           <w:rFonts w:ascii="Calibri" w:hAnsi="Calibri" w:eastAsia="Times New Roman" w:cs="Calibri"/>
+          <w:strike w:val="1"/>
           <w:color w:val="444444"/>
           <w:lang w:eastAsia="pt-BR"/>
         </w:rPr>
@@ -6021,6 +6099,7 @@
       <w:r>
         <w:rPr>
           <w:rFonts w:ascii="Calibri" w:hAnsi="Calibri" w:eastAsia="Times New Roman" w:cs="Calibri"/>
+          <w:strike w:val="1"/>
           <w:color w:val="444444"/>
           <w:lang w:eastAsia="pt-BR"/>
         </w:rPr>
@@ -6029,6 +6108,7 @@
       <w:r>
         <w:rPr>
           <w:rFonts w:ascii="Calibri" w:hAnsi="Calibri" w:eastAsia="Times New Roman" w:cs="Calibri"/>
+          <w:strike w:val="1"/>
           <w:color w:val="444444"/>
           <w:lang w:eastAsia="pt-BR"/>
         </w:rPr>
@@ -6037,6 +6117,7 @@
       <w:r>
         <w:rPr>
           <w:rFonts w:ascii="Calibri" w:hAnsi="Calibri" w:eastAsia="Times New Roman" w:cs="Calibri"/>
+          <w:strike w:val="1"/>
           <w:color w:val="444444"/>
           <w:lang w:eastAsia="pt-BR"/>
         </w:rPr>
@@ -6045,6 +6126,7 @@
       <w:r>
         <w:rPr>
           <w:rFonts w:ascii="Calibri" w:hAnsi="Calibri" w:eastAsia="Times New Roman" w:cs="Calibri"/>
+          <w:strike w:val="1"/>
           <w:color w:val="444444"/>
           <w:lang w:eastAsia="pt-BR"/>
         </w:rPr>
@@ -6053,6 +6135,7 @@
       <w:r>
         <w:rPr>
           <w:rFonts w:ascii="Calibri" w:hAnsi="Calibri" w:eastAsia="Times New Roman" w:cs="Calibri"/>
+          <w:strike w:val="1"/>
           <w:color w:val="444444"/>
           <w:lang w:eastAsia="pt-BR"/>
         </w:rPr>
@@ -6061,6 +6144,7 @@
       <w:r>
         <w:rPr>
           <w:rFonts w:ascii="Calibri" w:hAnsi="Calibri" w:eastAsia="Times New Roman" w:cs="Calibri"/>
+          <w:strike w:val="1"/>
           <w:color w:val="444444"/>
           <w:lang w:eastAsia="pt-BR"/>
         </w:rPr>
@@ -6069,10 +6153,19 @@
       <w:r>
         <w:rPr>
           <w:rFonts w:ascii="Calibri" w:hAnsi="Calibri" w:eastAsia="Times New Roman" w:cs="Calibri"/>
-          <w:color w:val="444444"/>
-          <w:lang w:eastAsia="pt-BR"/>
-        </w:rPr>
-        <w:t xml:space="preserve">, visando garantir ferramentas e direcionamentos suficientes para que você possa seguir evoluindo nos temas de acordo com as suas próprias necessidades. </w:t>
+          <w:strike w:val="1"/>
+          <w:color w:val="444444"/>
+          <w:lang w:eastAsia="pt-BR"/>
+        </w:rPr>
+        <w:t>, visando garantir ferramentas e direcionamentos suficientes para que você possa seguir evoluindo nos temas de acordo com as suas próprias necessidades.</w:t>
+      </w:r>
+      <w:r>
+        <w:rPr>
+          <w:rFonts w:ascii="Calibri" w:hAnsi="Calibri" w:eastAsia="Times New Roman" w:cs="Calibri"/>
+          <w:color w:val="444444"/>
+          <w:lang w:eastAsia="pt-BR"/>
+        </w:rPr>
+        <w:t xml:space="preserve"> </w:t>
       </w:r>
     </w:p>
     <w:p>
@@ -6910,47 +7003,21 @@
           <w:ilvl w:val="2"/>
           <w:numId w:val="7"/>
         </w:numPr>
-        <w:shd w:val="clear" w:color="auto" w:fill="FFFFFF"/>
-        <w:spacing w:after="0" w:line="240" w:lineRule="auto"/>
-        <w:rPr>
-          <w:rFonts w:ascii="Calibri" w:hAnsi="Calibri" w:eastAsia="Times New Roman" w:cs="Calibri"/>
-          <w:color w:val="444444"/>
-          <w:lang w:eastAsia="pt-BR"/>
-        </w:rPr>
-      </w:pPr>
-      <w:r>
-        <w:rPr>
-          <w:rFonts w:ascii="Calibri" w:hAnsi="Calibri" w:eastAsia="Times New Roman" w:cs="Calibri"/>
-          <w:color w:val="444444"/>
-          <w:lang w:eastAsia="pt-BR"/>
-        </w:rPr>
-        <w:t>Instalação R</w:t>
-      </w:r>
-      <w:r>
-        <w:rPr>
-          <w:rFonts w:ascii="Calibri" w:hAnsi="Calibri" w:eastAsia="Times New Roman" w:cs="Calibri"/>
-          <w:color w:val="444444"/>
-          <w:lang w:eastAsia="pt-BR"/>
-        </w:rPr>
-        <w:t xml:space="preserve">, </w:t>
-      </w:r>
-      <w:proofErr w:type="spellStart"/>
-      <w:r>
-        <w:rPr>
-          <w:rFonts w:ascii="Calibri" w:hAnsi="Calibri" w:eastAsia="Times New Roman" w:cs="Calibri"/>
-          <w:color w:val="444444"/>
-          <w:lang w:eastAsia="pt-BR"/>
-        </w:rPr>
-        <w:t>Rstudio</w:t>
-      </w:r>
-      <w:proofErr w:type="spellEnd"/>
-      <w:r>
-        <w:rPr>
-          <w:rFonts w:ascii="Calibri" w:hAnsi="Calibri" w:eastAsia="Times New Roman" w:cs="Calibri"/>
-          <w:color w:val="444444"/>
-          <w:lang w:eastAsia="pt-BR"/>
-        </w:rPr>
-        <w:t xml:space="preserve">, e os pacotes: </w:t>
+        <w:shd w:val="clear" w:color="auto" w:fill="FFFFFF" w:themeFill="background1"/>
+        <w:spacing w:after="0" w:line="240" w:lineRule="auto"/>
+        <w:rPr>
+          <w:rFonts w:ascii="Calibri" w:hAnsi="Calibri" w:eastAsia="Times New Roman" w:cs="Calibri"/>
+          <w:color w:val="444444"/>
+          <w:lang w:eastAsia="pt-BR"/>
+        </w:rPr>
+      </w:pPr>
+      <w:r>
+        <w:rPr>
+          <w:rFonts w:ascii="Calibri" w:hAnsi="Calibri" w:eastAsia="Times New Roman" w:cs="Calibri"/>
+          <w:color w:val="444444"/>
+          <w:lang w:eastAsia="pt-BR"/>
+        </w:rPr>
+        <w:t xml:space="preserve">Você irá precisar no Instalação R, Rstudio, e os pacotes: </w:t>
       </w:r>
     </w:p>
     <w:p>
@@ -6999,7 +7066,8 @@
     </w:p>
     <w:p>
       <w:pPr>
-        <w:shd w:val="clear" w:color="auto" w:fill="FFFFFF"/>
+        <w:pStyle w:val="Normal"/>
+        <w:shd w:val="clear" w:color="auto" w:fill="FFFFFF" w:themeFill="background1"/>
         <w:spacing w:after="0" w:line="240" w:lineRule="auto"/>
         <w:ind w:left="2124"/>
         <w:rPr>
@@ -7025,19 +7093,21 @@
           <w:highlight w:val="yellow"/>
           <w:lang w:val="en-US" w:eastAsia="pt-BR"/>
         </w:rPr>
-        <w:t>"</w:t>
-      </w:r>
-      <w:proofErr w:type="spellStart"/>
-      <w:r>
+        <w:t>" tidyverse ",</w:t>
+      </w:r>
+    </w:p>
+    <w:p>
+      <w:pPr>
+        <w:shd w:val="clear" w:color="auto" w:fill="FFFFFF" w:themeFill="background1"/>
+        <w:spacing w:after="0" w:line="240" w:lineRule="auto"/>
+        <w:ind w:left="2124"/>
         <w:rPr>
           <w:rFonts w:ascii="Calibri" w:hAnsi="Calibri" w:eastAsia="Times New Roman" w:cs="Calibri"/>
           <w:color w:val="444444"/>
           <w:highlight w:val="yellow"/>
           <w:lang w:val="en-US" w:eastAsia="pt-BR"/>
         </w:rPr>
-        <w:t>rmarkdown</w:t>
-      </w:r>
-      <w:proofErr w:type="spellEnd"/>
+      </w:pPr>
       <w:r>
         <w:rPr>
           <w:rFonts w:ascii="Calibri" w:hAnsi="Calibri" w:eastAsia="Times New Roman" w:cs="Calibri"/>
@@ -7045,31 +7115,30 @@
           <w:highlight w:val="yellow"/>
           <w:lang w:val="en-US" w:eastAsia="pt-BR"/>
         </w:rPr>
-        <w:t>",</w:t>
-      </w:r>
-    </w:p>
-    <w:p>
-      <w:pPr>
-        <w:shd w:val="clear" w:color="auto" w:fill="FFFFFF"/>
-        <w:spacing w:after="0" w:line="240" w:lineRule="auto"/>
-        <w:ind w:left="2124"/>
+        <w:t xml:space="preserve">  " praise </w:t>
+      </w:r>
+      <w:r>
         <w:rPr>
           <w:rFonts w:ascii="Calibri" w:hAnsi="Calibri" w:eastAsia="Times New Roman" w:cs="Calibri"/>
           <w:color w:val="444444"/>
           <w:highlight w:val="yellow"/>
           <w:lang w:val="en-US" w:eastAsia="pt-BR"/>
         </w:rPr>
-      </w:pPr>
-      <w:r>
+        <w:t>",</w:t>
+      </w:r>
+    </w:p>
+    <w:p>
+      <w:pPr>
+        <w:shd w:val="clear" w:color="auto" w:fill="FFFFFF" w:themeFill="background1"/>
+        <w:spacing w:after="0" w:line="240" w:lineRule="auto"/>
+        <w:ind w:left="2124"/>
         <w:rPr>
           <w:rFonts w:ascii="Calibri" w:hAnsi="Calibri" w:eastAsia="Times New Roman" w:cs="Calibri"/>
           <w:color w:val="444444"/>
           <w:highlight w:val="yellow"/>
           <w:lang w:val="en-US" w:eastAsia="pt-BR"/>
         </w:rPr>
-        <w:t xml:space="preserve">  "</w:t>
-      </w:r>
-      <w:proofErr w:type="spellStart"/>
+      </w:pPr>
       <w:r>
         <w:rPr>
           <w:rFonts w:ascii="Calibri" w:hAnsi="Calibri" w:eastAsia="Times New Roman" w:cs="Calibri"/>
@@ -7077,9 +7146,8 @@
           <w:highlight w:val="yellow"/>
           <w:lang w:val="en-US" w:eastAsia="pt-BR"/>
         </w:rPr>
-        <w:t>knitr</w:t>
-      </w:r>
-      <w:proofErr w:type="spellEnd"/>
+        <w:t xml:space="preserve">  " devtools </w:t>
+      </w:r>
       <w:r>
         <w:rPr>
           <w:rFonts w:ascii="Calibri" w:hAnsi="Calibri" w:eastAsia="Times New Roman" w:cs="Calibri"/>
@@ -7092,7 +7160,7 @@
     </w:p>
     <w:p>
       <w:pPr>
-        <w:shd w:val="clear" w:color="auto" w:fill="FFFFFF"/>
+        <w:shd w:val="clear" w:color="auto" w:fill="FFFFFF" w:themeFill="background1"/>
         <w:spacing w:after="0" w:line="240" w:lineRule="auto"/>
         <w:ind w:left="2124"/>
         <w:rPr>
@@ -7109,9 +7177,8 @@
           <w:highlight w:val="yellow"/>
           <w:lang w:val="en-US" w:eastAsia="pt-BR"/>
         </w:rPr>
-        <w:t xml:space="preserve">  "</w:t>
-      </w:r>
-      <w:proofErr w:type="spellStart"/>
+        <w:t xml:space="preserve">  " data.table </w:t>
+      </w:r>
       <w:r>
         <w:rPr>
           <w:rFonts w:ascii="Calibri" w:hAnsi="Calibri" w:eastAsia="Times New Roman" w:cs="Calibri"/>
@@ -7119,31 +7186,31 @@
           <w:highlight w:val="yellow"/>
           <w:lang w:val="en-US" w:eastAsia="pt-BR"/>
         </w:rPr>
-        <w:t>tidyverse</w:t>
-      </w:r>
-      <w:proofErr w:type="spellEnd"/>
-      <w:r>
+        <w:t>",</w:t>
+      </w:r>
+    </w:p>
+    <w:p>
+      <w:pPr>
+        <w:pStyle w:val="Normal"/>
+        <w:shd w:val="clear" w:color="auto" w:fill="FFFFFF" w:themeFill="background1"/>
+        <w:spacing w:after="0" w:line="240" w:lineRule="auto"/>
+        <w:ind w:left="2124"/>
         <w:rPr>
           <w:rFonts w:ascii="Calibri" w:hAnsi="Calibri" w:eastAsia="Times New Roman" w:cs="Calibri"/>
           <w:color w:val="444444"/>
           <w:highlight w:val="yellow"/>
           <w:lang w:val="en-US" w:eastAsia="pt-BR"/>
         </w:rPr>
-        <w:t>",</w:t>
-      </w:r>
-    </w:p>
-    <w:p>
-      <w:pPr>
-        <w:shd w:val="clear" w:color="auto" w:fill="FFFFFF"/>
-        <w:spacing w:after="0" w:line="240" w:lineRule="auto"/>
-        <w:ind w:left="2124"/>
+      </w:pPr>
+      <w:r>
         <w:rPr>
           <w:rFonts w:ascii="Calibri" w:hAnsi="Calibri" w:eastAsia="Times New Roman" w:cs="Calibri"/>
           <w:color w:val="444444"/>
           <w:highlight w:val="yellow"/>
           <w:lang w:val="en-US" w:eastAsia="pt-BR"/>
         </w:rPr>
-      </w:pPr>
+        <w:t xml:space="preserve">  "</w:t>
+      </w:r>
       <w:r>
         <w:rPr>
           <w:rFonts w:ascii="Calibri" w:hAnsi="Calibri" w:eastAsia="Times New Roman" w:cs="Calibri"/>
@@ -7151,31 +7218,30 @@
           <w:highlight w:val="yellow"/>
           <w:lang w:val="en-US" w:eastAsia="pt-BR"/>
         </w:rPr>
-        <w:t xml:space="preserve">  "janitor",</w:t>
-      </w:r>
-    </w:p>
-    <w:p>
-      <w:pPr>
-        <w:shd w:val="clear" w:color="auto" w:fill="FFFFFF"/>
-        <w:spacing w:after="0" w:line="240" w:lineRule="auto"/>
-        <w:ind w:left="2124"/>
+        <w:t>rmarkdown</w:t>
+      </w:r>
+      <w:r>
         <w:rPr>
           <w:rFonts w:ascii="Calibri" w:hAnsi="Calibri" w:eastAsia="Times New Roman" w:cs="Calibri"/>
           <w:color w:val="444444"/>
           <w:highlight w:val="yellow"/>
           <w:lang w:val="en-US" w:eastAsia="pt-BR"/>
         </w:rPr>
-      </w:pPr>
-      <w:r>
+        <w:t>",</w:t>
+      </w:r>
+    </w:p>
+    <w:p>
+      <w:pPr>
+        <w:shd w:val="clear" w:color="auto" w:fill="FFFFFF" w:themeFill="background1"/>
+        <w:spacing w:after="0" w:line="240" w:lineRule="auto"/>
+        <w:ind w:left="2124"/>
         <w:rPr>
           <w:rFonts w:ascii="Calibri" w:hAnsi="Calibri" w:eastAsia="Times New Roman" w:cs="Calibri"/>
           <w:color w:val="444444"/>
           <w:highlight w:val="yellow"/>
           <w:lang w:val="en-US" w:eastAsia="pt-BR"/>
         </w:rPr>
-        <w:t xml:space="preserve">  "</w:t>
-      </w:r>
-      <w:proofErr w:type="spellStart"/>
+      </w:pPr>
       <w:r>
         <w:rPr>
           <w:rFonts w:ascii="Calibri" w:hAnsi="Calibri" w:eastAsia="Times New Roman" w:cs="Calibri"/>
@@ -7183,9 +7249,8 @@
           <w:highlight w:val="yellow"/>
           <w:lang w:val="en-US" w:eastAsia="pt-BR"/>
         </w:rPr>
-        <w:t>prettydoc</w:t>
-      </w:r>
-      <w:proofErr w:type="spellEnd"/>
+        <w:t xml:space="preserve">  "</w:t>
+      </w:r>
       <w:r>
         <w:rPr>
           <w:rFonts w:ascii="Calibri" w:hAnsi="Calibri" w:eastAsia="Times New Roman" w:cs="Calibri"/>
@@ -7193,7 +7258,16 @@
           <w:highlight w:val="yellow"/>
           <w:lang w:val="en-US" w:eastAsia="pt-BR"/>
         </w:rPr>
-        <w:t>"</w:t>
+        <w:t>dados</w:t>
+      </w:r>
+      <w:r>
+        <w:rPr>
+          <w:rFonts w:ascii="Calibri" w:hAnsi="Calibri" w:eastAsia="Times New Roman" w:cs="Calibri"/>
+          <w:color w:val="444444"/>
+          <w:highlight w:val="yellow"/>
+          <w:lang w:val="en-US" w:eastAsia="pt-BR"/>
+        </w:rPr>
+        <w:t>",</w:t>
       </w:r>
     </w:p>
     <w:p>
@@ -23442,7 +23516,7 @@
       </w:pPr>
       <w:r>
         <w:drawing>
-          <wp:inline wp14:editId="512A7BCD" wp14:anchorId="23A8CE5C">
+          <wp:inline wp14:editId="25DC2545" wp14:anchorId="23A8CE5C">
             <wp:extent cx="2062677" cy="857250"/>
             <wp:effectExtent l="0" t="0" r="0" b="0"/>
             <wp:docPr id="9" name="Imagem 8" descr="Diagrama, Linha do tempo&#10;&#10;Descrição gerada automaticamente" title=""/>
@@ -23457,7 +23531,7 @@
                     <pic:cNvPicPr/>
                   </pic:nvPicPr>
                   <pic:blipFill>
-                    <a:blip r:embed="R7aeec04d18194015">
+                    <a:blip r:embed="Ra782759e2a684342">
                       <a:extLst xmlns:a="http://schemas.openxmlformats.org/drawingml/2006/main">
                         <a:ext uri="{FF2B5EF4-FFF2-40B4-BE49-F238E27FC236}">
                           <a16:creationId xmlns:a16="http://schemas.microsoft.com/office/drawing/2014/main" id="{0DAAB3C7-6022-A7FF-1BDE-075EE254D1BA}"/>
@@ -23508,7 +23582,7 @@
       </w:pPr>
       <w:r>
         <w:drawing>
-          <wp:inline wp14:editId="2519861C" wp14:anchorId="4144BEC7">
+          <wp:inline wp14:editId="72D644D9" wp14:anchorId="4144BEC7">
             <wp:extent cx="2062480" cy="857074"/>
             <wp:effectExtent l="0" t="0" r="0" b="635"/>
             <wp:docPr id="19" name="Imagem 18" descr="Texto&#10;&#10;Descrição gerada automaticamente com confiança média" title=""/>
@@ -23523,7 +23597,7 @@
                     <pic:cNvPicPr/>
                   </pic:nvPicPr>
                   <pic:blipFill>
-                    <a:blip r:embed="R19a66963288a481d">
+                    <a:blip r:embed="Rc293dfd2a712425c">
                       <a:extLst xmlns:a="http://schemas.openxmlformats.org/drawingml/2006/main">
                         <a:ext uri="{FF2B5EF4-FFF2-40B4-BE49-F238E27FC236}">
                           <a16:creationId xmlns:a16="http://schemas.microsoft.com/office/drawing/2014/main" id="{7E0E86FA-D968-BC90-5DA0-DC51956A8846}"/>

</xml_diff>